<commit_message>
Updated to non javascript expert.
</commit_message>
<xml_diff>
--- a/mathers_resume.docx
+++ b/mathers_resume.docx
@@ -41,14 +41,6 @@
           <w:b/>
           <w:color w:val="000000"/>
         </w:rPr>
-        <w:t xml:space="preserve">Senior </w:t>
-      </w:r>
-      <w:r>
-        <w:rPr>
-          <w:rFonts w:cs="Arial"/>
-          <w:b/>
-          <w:color w:val="000000"/>
-        </w:rPr>
         <w:t>F</w:t>
       </w:r>
       <w:r>
@@ -94,56 +86,28 @@
           <w:rFonts w:ascii="Arial" w:hAnsi="Arial" w:cs="Arial"/>
           <w:color w:val="000000"/>
         </w:rPr>
-        <w:t>Temporarily located in London, I am</w:t>
-      </w:r>
-      <w:r>
-        <w:rPr>
-          <w:rFonts w:ascii="Arial" w:hAnsi="Arial" w:cs="Arial"/>
-          <w:color w:val="000000"/>
-        </w:rPr>
-        <w:t xml:space="preserve"> currently</w:t>
-      </w:r>
-      <w:r>
-        <w:rPr>
-          <w:rFonts w:ascii="Arial" w:hAnsi="Arial" w:cs="Arial"/>
-          <w:color w:val="000000"/>
-        </w:rPr>
-        <w:t xml:space="preserve"> seeking </w:t>
-      </w:r>
-      <w:r>
-        <w:rPr>
-          <w:rFonts w:ascii="Arial" w:hAnsi="Arial" w:cs="Arial"/>
-          <w:color w:val="000000"/>
-        </w:rPr>
-        <w:t>contract work</w:t>
-      </w:r>
-      <w:r>
-        <w:rPr>
-          <w:rFonts w:ascii="Arial" w:hAnsi="Arial" w:cs="Arial"/>
-          <w:color w:val="000000"/>
-        </w:rPr>
-        <w:t xml:space="preserve"> and </w:t>
-      </w:r>
-      <w:r>
-        <w:rPr>
-          <w:rFonts w:ascii="Arial" w:hAnsi="Arial" w:cs="Arial"/>
-          <w:color w:val="000000"/>
-        </w:rPr>
-        <w:t>can</w:t>
-      </w:r>
-      <w:r>
-        <w:rPr>
-          <w:rFonts w:ascii="Arial" w:hAnsi="Arial" w:cs="Arial"/>
-          <w:color w:val="000000"/>
-        </w:rPr>
-        <w:t xml:space="preserve"> </w:t>
-      </w:r>
-      <w:r>
-        <w:rPr>
-          <w:rFonts w:ascii="Arial" w:hAnsi="Arial" w:cs="Arial"/>
-          <w:color w:val="000000"/>
-        </w:rPr>
-        <w:t>work remotely.</w:t>
+        <w:t xml:space="preserve">Direct contact: </w:t>
+      </w:r>
+      <w:r>
+        <w:rPr>
+          <w:rFonts w:ascii="Arial" w:hAnsi="Arial" w:cs="Arial"/>
+          <w:color w:val="000000"/>
+        </w:rPr>
+        <w:t>44 7496 1992</w:t>
+      </w:r>
+      <w:r>
+        <w:rPr>
+          <w:rFonts w:ascii="Arial" w:hAnsi="Arial" w:cs="Arial"/>
+          <w:color w:val="000000"/>
+        </w:rPr>
+        <w:t>1</w:t>
+      </w:r>
+      <w:r>
+        <w:rPr>
+          <w:rFonts w:ascii="Arial" w:hAnsi="Arial" w:cs="Arial"/>
+          <w:color w:val="000000"/>
+        </w:rPr>
+        <w:t>9</w:t>
       </w:r>
     </w:p>
     <w:p>
@@ -159,54 +123,21 @@
           <w:color w:val="000000"/>
         </w:rPr>
       </w:pPr>
-      <w:r>
-        <w:rPr>
-          <w:rFonts w:ascii="Arial" w:hAnsi="Arial" w:cs="Arial"/>
-          <w:color w:val="000000"/>
-        </w:rPr>
-        <w:t xml:space="preserve">Direct contact: </w:t>
-      </w:r>
-      <w:r>
-        <w:rPr>
-          <w:rFonts w:ascii="Arial" w:hAnsi="Arial" w:cs="Arial"/>
-          <w:color w:val="000000"/>
-        </w:rPr>
-        <w:t>011 44 7496 1992</w:t>
-      </w:r>
-      <w:r>
-        <w:rPr>
-          <w:rFonts w:ascii="Arial" w:hAnsi="Arial" w:cs="Arial"/>
-          <w:color w:val="000000"/>
-        </w:rPr>
-        <w:t>1</w:t>
-      </w:r>
-      <w:r>
-        <w:rPr>
-          <w:rFonts w:ascii="Arial" w:hAnsi="Arial" w:cs="Arial"/>
-          <w:color w:val="000000"/>
-        </w:rPr>
-        <w:t>9</w:t>
-      </w:r>
-    </w:p>
-    <w:p>
-      <w:pPr>
-        <w:pStyle w:val="PlainText"/>
-        <w:tabs>
-          <w:tab w:val="left" w:pos="4770"/>
-        </w:tabs>
-        <w:spacing w:after="240"/>
-        <w:jc w:val="center"/>
-        <w:rPr>
-          <w:rFonts w:ascii="Arial" w:hAnsi="Arial" w:cs="Arial"/>
-          <w:color w:val="000000"/>
-        </w:rPr>
-      </w:pPr>
-      <w:r>
-        <w:rPr>
-          <w:rFonts w:ascii="Arial" w:hAnsi="Arial" w:cs="Arial"/>
-          <w:color w:val="000000"/>
-        </w:rPr>
-        <w:t xml:space="preserve">portfolio: </w:t>
+      <w:proofErr w:type="gramStart"/>
+      <w:r>
+        <w:rPr>
+          <w:rFonts w:ascii="Arial" w:hAnsi="Arial" w:cs="Arial"/>
+          <w:color w:val="000000"/>
+        </w:rPr>
+        <w:t>portfolio</w:t>
+      </w:r>
+      <w:proofErr w:type="gramEnd"/>
+      <w:r>
+        <w:rPr>
+          <w:rFonts w:ascii="Arial" w:hAnsi="Arial" w:cs="Arial"/>
+          <w:color w:val="000000"/>
+        </w:rPr>
+        <w:t xml:space="preserve">: </w:t>
       </w:r>
       <w:hyperlink r:id="rId9" w:history="1">
         <w:r>
@@ -243,7 +174,14 @@
           <w:rFonts w:ascii="Arial" w:hAnsi="Arial" w:cs="Arial"/>
           <w:color w:val="000000"/>
         </w:rPr>
-        <w:t xml:space="preserve">resume: </w:t>
+        <w:t>CV</w:t>
+      </w:r>
+      <w:r>
+        <w:rPr>
+          <w:rFonts w:ascii="Arial" w:hAnsi="Arial" w:cs="Arial"/>
+          <w:color w:val="000000"/>
+        </w:rPr>
+        <w:t xml:space="preserve">: </w:t>
       </w:r>
       <w:hyperlink r:id="rId10" w:history="1">
         <w:r>
@@ -254,6 +192,38 @@
           <w:t>http://www.cmathers.com</w:t>
         </w:r>
       </w:hyperlink>
+      <w:r>
+        <w:rPr>
+          <w:rFonts w:ascii="Arial" w:hAnsi="Arial" w:cs="Arial"/>
+          <w:color w:val="000000"/>
+        </w:rPr>
+        <w:t xml:space="preserve">  ||  </w:t>
+      </w:r>
+      <w:proofErr w:type="spellStart"/>
+      <w:r>
+        <w:rPr>
+          <w:rFonts w:ascii="Arial" w:hAnsi="Arial" w:cs="Arial"/>
+          <w:color w:val="000000"/>
+        </w:rPr>
+        <w:t>github</w:t>
+      </w:r>
+      <w:proofErr w:type="spellEnd"/>
+      <w:r>
+        <w:rPr>
+          <w:rFonts w:ascii="Arial" w:hAnsi="Arial" w:cs="Arial"/>
+          <w:color w:val="000000"/>
+        </w:rPr>
+        <w:t xml:space="preserve">: </w:t>
+      </w:r>
+      <w:hyperlink r:id="rId11" w:history="1">
+        <w:r>
+          <w:rPr>
+            <w:rStyle w:val="Hyperlink"/>
+            <w:rFonts w:ascii="Arial" w:hAnsi="Arial" w:cs="Arial"/>
+          </w:rPr>
+          <w:t>https://github.com/chrismathers</w:t>
+        </w:r>
+      </w:hyperlink>
     </w:p>
     <w:p>
       <w:pPr>
@@ -289,153 +259,82 @@
           <w:sz w:val="20"/>
           <w:szCs w:val="20"/>
         </w:rPr>
-        <w:t xml:space="preserve">As </w:t>
-      </w:r>
-      <w:r>
-        <w:rPr>
-          <w:rFonts w:cs="Arial"/>
-          <w:color w:val="000000"/>
-          <w:sz w:val="20"/>
-          <w:szCs w:val="20"/>
-        </w:rPr>
-        <w:t>a</w:t>
-      </w:r>
-      <w:r>
-        <w:rPr>
-          <w:rFonts w:cs="Arial"/>
-          <w:color w:val="000000"/>
-          <w:sz w:val="20"/>
-          <w:szCs w:val="20"/>
-        </w:rPr>
-        <w:t xml:space="preserve"> member of the</w:t>
-      </w:r>
-      <w:r>
-        <w:rPr>
-          <w:rFonts w:cs="Arial"/>
-          <w:color w:val="000000"/>
-          <w:sz w:val="20"/>
-          <w:szCs w:val="20"/>
-        </w:rPr>
-        <w:t xml:space="preserve"> web</w:t>
-      </w:r>
-      <w:r>
-        <w:rPr>
-          <w:rFonts w:cs="Arial"/>
-          <w:color w:val="000000"/>
-          <w:sz w:val="20"/>
-          <w:szCs w:val="20"/>
-        </w:rPr>
-        <w:t xml:space="preserve"> dev</w:t>
-      </w:r>
-      <w:r>
-        <w:rPr>
-          <w:rFonts w:cs="Arial"/>
-          <w:color w:val="000000"/>
-          <w:sz w:val="20"/>
-          <w:szCs w:val="20"/>
-        </w:rPr>
-        <w:t>elopment</w:t>
-      </w:r>
-      <w:r>
-        <w:rPr>
-          <w:rFonts w:cs="Arial"/>
-          <w:color w:val="000000"/>
-          <w:sz w:val="20"/>
-          <w:szCs w:val="20"/>
-        </w:rPr>
-        <w:t xml:space="preserve"> team </w:t>
-      </w:r>
-      <w:r>
-        <w:rPr>
-          <w:rFonts w:cs="Arial"/>
-          <w:color w:val="000000"/>
-          <w:sz w:val="20"/>
-          <w:szCs w:val="20"/>
-        </w:rPr>
-        <w:t xml:space="preserve">dedicated </w:t>
-      </w:r>
-      <w:r>
-        <w:rPr>
-          <w:rFonts w:cs="Arial"/>
-          <w:color w:val="000000"/>
-          <w:sz w:val="20"/>
-          <w:szCs w:val="20"/>
-        </w:rPr>
-        <w:t xml:space="preserve">to CSS styling, my primary role as CSS architect is to </w:t>
-      </w:r>
-      <w:r>
-        <w:rPr>
-          <w:rFonts w:cs="Arial"/>
-          <w:color w:val="000000"/>
-          <w:sz w:val="20"/>
-          <w:szCs w:val="20"/>
-        </w:rPr>
-        <w:t>“skin”</w:t>
-      </w:r>
-      <w:r>
-        <w:rPr>
-          <w:rFonts w:cs="Arial"/>
-          <w:color w:val="000000"/>
-          <w:sz w:val="20"/>
-          <w:szCs w:val="20"/>
-        </w:rPr>
-        <w:t xml:space="preserve"> the web site/application.  </w:t>
-      </w:r>
-    </w:p>
-    <w:p>
-      <w:pPr>
-        <w:rPr>
-          <w:rFonts w:cs="Arial"/>
-          <w:color w:val="000000"/>
-          <w:sz w:val="20"/>
-          <w:szCs w:val="20"/>
-        </w:rPr>
-      </w:pPr>
-    </w:p>
-    <w:p>
-      <w:pPr>
-        <w:rPr>
-          <w:rFonts w:cs="Arial"/>
-          <w:color w:val="000000"/>
-          <w:sz w:val="20"/>
-          <w:szCs w:val="20"/>
-        </w:rPr>
-      </w:pPr>
-      <w:r>
-        <w:rPr>
-          <w:rFonts w:cs="Arial"/>
-          <w:color w:val="000000"/>
-          <w:sz w:val="20"/>
-          <w:szCs w:val="20"/>
-        </w:rPr>
-        <w:t>S</w:t>
-      </w:r>
-      <w:r>
-        <w:rPr>
-          <w:rFonts w:cs="Arial"/>
-          <w:color w:val="000000"/>
-          <w:sz w:val="20"/>
-          <w:szCs w:val="20"/>
-        </w:rPr>
-        <w:t>killed in all areas of presentation layer web development</w:t>
-      </w:r>
-      <w:r>
-        <w:rPr>
-          <w:rFonts w:cs="Arial"/>
-          <w:color w:val="000000"/>
-          <w:sz w:val="20"/>
-          <w:szCs w:val="20"/>
-        </w:rPr>
-        <w:t xml:space="preserve"> and pixel perfect rendering</w:t>
-      </w:r>
-      <w:r>
-        <w:rPr>
-          <w:rFonts w:cs="Arial"/>
-          <w:color w:val="000000"/>
-          <w:sz w:val="20"/>
-          <w:szCs w:val="20"/>
-        </w:rPr>
-        <w:t>. M</w:t>
+        <w:t>Seeking a role as mid-level developer where I can leverage my significant experience and knowledge of web development best practices</w:t>
+      </w:r>
+      <w:r>
+        <w:rPr>
+          <w:rFonts w:cs="Arial"/>
+          <w:color w:val="000000"/>
+          <w:sz w:val="20"/>
+          <w:szCs w:val="20"/>
+        </w:rPr>
+        <w:t xml:space="preserve"> whilst </w:t>
+      </w:r>
+      <w:r>
+        <w:rPr>
+          <w:rFonts w:cs="Arial"/>
+          <w:color w:val="000000"/>
+          <w:sz w:val="20"/>
+          <w:szCs w:val="20"/>
+        </w:rPr>
+        <w:t>bringing my</w:t>
+      </w:r>
+      <w:r>
+        <w:rPr>
+          <w:rFonts w:cs="Arial"/>
+          <w:color w:val="000000"/>
+          <w:sz w:val="20"/>
+          <w:szCs w:val="20"/>
+        </w:rPr>
+        <w:t xml:space="preserve"> hands-on coding experience in JavaScript</w:t>
+      </w:r>
+      <w:r>
+        <w:rPr>
+          <w:rFonts w:cs="Arial"/>
+          <w:color w:val="000000"/>
+          <w:sz w:val="20"/>
+          <w:szCs w:val="20"/>
+        </w:rPr>
+        <w:t xml:space="preserve"> to a new level</w:t>
+      </w:r>
+      <w:r>
+        <w:rPr>
+          <w:rFonts w:cs="Arial"/>
+          <w:color w:val="000000"/>
+          <w:sz w:val="20"/>
+          <w:szCs w:val="20"/>
+        </w:rPr>
+        <w:t>.</w:t>
+      </w:r>
+    </w:p>
+    <w:p>
+      <w:pPr>
+        <w:rPr>
+          <w:rFonts w:cs="Arial"/>
+          <w:color w:val="000000"/>
+          <w:sz w:val="20"/>
+          <w:szCs w:val="20"/>
+        </w:rPr>
+      </w:pPr>
+    </w:p>
+    <w:p>
+      <w:pPr>
+        <w:rPr>
+          <w:rFonts w:cs="Arial"/>
+          <w:color w:val="000000"/>
+          <w:sz w:val="20"/>
+          <w:szCs w:val="20"/>
+        </w:rPr>
+      </w:pPr>
+      <w:proofErr w:type="gramStart"/>
+      <w:r>
+        <w:rPr>
+          <w:rFonts w:cs="Arial"/>
+          <w:color w:val="000000"/>
+          <w:sz w:val="20"/>
+          <w:szCs w:val="20"/>
+        </w:rPr>
+        <w:t>M</w:t>
       </w:r>
       <w:r>
         <w:rPr>
@@ -453,25 +352,56 @@
           <w:sz w:val="20"/>
           <w:szCs w:val="20"/>
         </w:rPr>
-        <w:t>building</w:t>
-      </w:r>
-      <w:r>
-        <w:rPr>
-          <w:rFonts w:cs="Arial"/>
-          <w:color w:val="000000"/>
-          <w:sz w:val="20"/>
-          <w:szCs w:val="20"/>
-        </w:rPr>
-        <w:t xml:space="preserve"> single-page web applications </w:t>
-      </w:r>
-      <w:r>
-        <w:rPr>
-          <w:rFonts w:cs="Arial"/>
-          <w:color w:val="000000"/>
-          <w:sz w:val="20"/>
-          <w:szCs w:val="20"/>
-        </w:rPr>
-        <w:t>using</w:t>
+        <w:t>helping to build</w:t>
+      </w:r>
+      <w:r>
+        <w:rPr>
+          <w:rFonts w:cs="Arial"/>
+          <w:color w:val="000000"/>
+          <w:sz w:val="20"/>
+          <w:szCs w:val="20"/>
+        </w:rPr>
+        <w:t xml:space="preserve"> single-page web applications using </w:t>
+      </w:r>
+      <w:proofErr w:type="spellStart"/>
+      <w:r>
+        <w:rPr>
+          <w:rFonts w:cs="Arial"/>
+          <w:b/>
+          <w:color w:val="000000"/>
+          <w:sz w:val="20"/>
+          <w:szCs w:val="20"/>
+        </w:rPr>
+        <w:t>ReactJS</w:t>
+      </w:r>
+      <w:proofErr w:type="spellEnd"/>
+      <w:r>
+        <w:rPr>
+          <w:rFonts w:cs="Arial"/>
+          <w:color w:val="000000"/>
+          <w:sz w:val="20"/>
+          <w:szCs w:val="20"/>
+        </w:rPr>
+        <w:t xml:space="preserve"> and </w:t>
+      </w:r>
+      <w:r>
+        <w:rPr>
+          <w:rFonts w:cs="Arial"/>
+          <w:b/>
+          <w:color w:val="000000"/>
+          <w:sz w:val="20"/>
+          <w:szCs w:val="20"/>
+        </w:rPr>
+        <w:t>Angular</w:t>
+      </w:r>
+      <w:r>
+        <w:rPr>
+          <w:rFonts w:cs="Arial"/>
+          <w:color w:val="000000"/>
+          <w:sz w:val="20"/>
+          <w:szCs w:val="20"/>
+        </w:rPr>
+        <w:t xml:space="preserve"> libraries/frameworks</w:t>
       </w:r>
       <w:r>
         <w:rPr>
@@ -485,12 +415,30 @@
       <w:r>
         <w:rPr>
           <w:rFonts w:cs="Arial"/>
-          <w:b/>
-          <w:color w:val="000000"/>
-          <w:sz w:val="20"/>
-          <w:szCs w:val="20"/>
-        </w:rPr>
-        <w:t>ReactJS</w:t>
+          <w:color w:val="000000"/>
+          <w:sz w:val="20"/>
+          <w:szCs w:val="20"/>
+        </w:rPr>
+        <w:t>consulting to</w:t>
+      </w:r>
+      <w:r>
+        <w:rPr>
+          <w:rFonts w:cs="Arial"/>
+          <w:color w:val="000000"/>
+          <w:sz w:val="20"/>
+          <w:szCs w:val="20"/>
+        </w:rPr>
+        <w:t xml:space="preserve"> </w:t>
+      </w:r>
+      <w:r>
+        <w:rPr>
+          <w:rFonts w:cs="Arial"/>
+          <w:b/>
+          <w:color w:val="000000"/>
+          <w:sz w:val="20"/>
+          <w:szCs w:val="20"/>
+        </w:rPr>
+        <w:t>Bloomberg</w:t>
       </w:r>
       <w:r>
         <w:rPr>
@@ -509,146 +457,74 @@
           <w:sz w:val="20"/>
           <w:szCs w:val="20"/>
         </w:rPr>
-        <w:t>Angular</w:t>
-      </w:r>
-      <w:r>
-        <w:rPr>
-          <w:rFonts w:cs="Arial"/>
-          <w:color w:val="000000"/>
-          <w:sz w:val="20"/>
-          <w:szCs w:val="20"/>
-        </w:rPr>
-        <w:t xml:space="preserve"> libraries/frameworks.  </w:t>
-      </w:r>
-      <w:r>
-        <w:rPr>
-          <w:rFonts w:cs="Arial"/>
-          <w:color w:val="000000"/>
-          <w:sz w:val="20"/>
-          <w:szCs w:val="20"/>
-        </w:rPr>
-        <w:t>1</w:t>
-      </w:r>
-      <w:r>
-        <w:rPr>
-          <w:rFonts w:cs="Arial"/>
-          <w:color w:val="000000"/>
-          <w:sz w:val="20"/>
-          <w:szCs w:val="20"/>
-        </w:rPr>
-        <w:t>7</w:t>
-      </w:r>
-      <w:r>
-        <w:rPr>
-          <w:rFonts w:cs="Arial"/>
-          <w:color w:val="000000"/>
-          <w:sz w:val="20"/>
-          <w:szCs w:val="20"/>
-        </w:rPr>
-        <w:t xml:space="preserve">+ years </w:t>
-      </w:r>
-      <w:r>
-        <w:rPr>
-          <w:rFonts w:cs="Arial"/>
-          <w:color w:val="000000"/>
-          <w:sz w:val="20"/>
-          <w:szCs w:val="20"/>
-        </w:rPr>
-        <w:t xml:space="preserve">of </w:t>
-      </w:r>
-      <w:r>
-        <w:rPr>
-          <w:rFonts w:cs="Arial"/>
-          <w:color w:val="000000"/>
-          <w:sz w:val="20"/>
-          <w:szCs w:val="20"/>
-        </w:rPr>
-        <w:t xml:space="preserve">experience designing and building user interfaces </w:t>
-      </w:r>
-      <w:r>
-        <w:rPr>
-          <w:rFonts w:cs="Arial"/>
-          <w:color w:val="000000"/>
-          <w:sz w:val="20"/>
-          <w:szCs w:val="20"/>
-        </w:rPr>
-        <w:t xml:space="preserve">for </w:t>
-      </w:r>
-      <w:r>
-        <w:rPr>
-          <w:rFonts w:cs="Arial"/>
-          <w:color w:val="000000"/>
-          <w:sz w:val="20"/>
-          <w:szCs w:val="20"/>
-        </w:rPr>
-        <w:t xml:space="preserve">both </w:t>
-      </w:r>
-      <w:ins w:id="0" w:author="Cold Spring" w:date="2012-05-28T10:52:00Z">
-        <w:r>
-          <w:rPr>
-            <w:rFonts w:cs="Arial"/>
-            <w:color w:val="000000"/>
-            <w:sz w:val="20"/>
-            <w:szCs w:val="20"/>
-          </w:rPr>
-          <w:t>small</w:t>
-        </w:r>
-      </w:ins>
-      <w:r>
-        <w:rPr>
-          <w:rFonts w:cs="Arial"/>
-          <w:color w:val="000000"/>
-          <w:sz w:val="20"/>
-          <w:szCs w:val="20"/>
-        </w:rPr>
-        <w:t xml:space="preserve"> sites</w:t>
-      </w:r>
-      <w:ins w:id="1" w:author="Cold Spring" w:date="2012-05-28T10:52:00Z">
-        <w:r>
-          <w:rPr>
-            <w:rFonts w:cs="Arial"/>
-            <w:color w:val="000000"/>
-            <w:sz w:val="20"/>
-            <w:szCs w:val="20"/>
-          </w:rPr>
-          <w:t xml:space="preserve"> and </w:t>
-        </w:r>
-      </w:ins>
-      <w:r>
-        <w:rPr>
-          <w:rFonts w:cs="Arial"/>
-          <w:color w:val="000000"/>
-          <w:sz w:val="20"/>
-          <w:szCs w:val="20"/>
-        </w:rPr>
-        <w:t xml:space="preserve">enterprise-scale </w:t>
-      </w:r>
-      <w:r>
-        <w:rPr>
-          <w:rFonts w:cs="Arial"/>
-          <w:color w:val="000000"/>
-          <w:sz w:val="20"/>
-          <w:szCs w:val="20"/>
-        </w:rPr>
-        <w:t xml:space="preserve">web </w:t>
-      </w:r>
-      <w:r>
-        <w:rPr>
-          <w:rFonts w:cs="Arial"/>
-          <w:color w:val="000000"/>
-          <w:sz w:val="20"/>
-          <w:szCs w:val="20"/>
-        </w:rPr>
-        <w:t>applications</w:t>
-      </w:r>
-      <w:r>
-        <w:rPr>
-          <w:rFonts w:cs="Arial"/>
-          <w:color w:val="000000"/>
-          <w:sz w:val="20"/>
-          <w:szCs w:val="20"/>
-        </w:rPr>
-        <w:t xml:space="preserve">, architecting large </w:t>
+        <w:t>HBO</w:t>
+      </w:r>
+      <w:r>
+        <w:rPr>
+          <w:rFonts w:cs="Arial"/>
+          <w:color w:val="000000"/>
+          <w:sz w:val="20"/>
+          <w:szCs w:val="20"/>
+        </w:rPr>
+        <w:t>.</w:t>
+      </w:r>
+      <w:proofErr w:type="gramEnd"/>
+      <w:r>
+        <w:rPr>
+          <w:rFonts w:cs="Arial"/>
+          <w:color w:val="000000"/>
+          <w:sz w:val="20"/>
+          <w:szCs w:val="20"/>
+        </w:rPr>
+        <w:t xml:space="preserve"> </w:t>
+      </w:r>
+      <w:proofErr w:type="gramStart"/>
+      <w:r>
+        <w:rPr>
+          <w:rFonts w:cs="Arial"/>
+          <w:color w:val="000000"/>
+          <w:sz w:val="20"/>
+          <w:szCs w:val="20"/>
+        </w:rPr>
+        <w:t xml:space="preserve">Historically positioned as lead “dedicated </w:t>
+      </w:r>
+      <w:proofErr w:type="spellStart"/>
+      <w:r>
+        <w:rPr>
+          <w:rFonts w:cs="Arial"/>
+          <w:color w:val="000000"/>
+          <w:sz w:val="20"/>
+          <w:szCs w:val="20"/>
+        </w:rPr>
+        <w:t>styler</w:t>
+      </w:r>
+      <w:proofErr w:type="spellEnd"/>
+      <w:r>
+        <w:rPr>
+          <w:rFonts w:cs="Arial"/>
+          <w:color w:val="000000"/>
+          <w:sz w:val="20"/>
+          <w:szCs w:val="20"/>
+        </w:rPr>
+        <w:t>”</w:t>
+      </w:r>
+      <w:r>
+        <w:rPr>
+          <w:rFonts w:cs="Arial"/>
+          <w:color w:val="000000"/>
+          <w:sz w:val="20"/>
+          <w:szCs w:val="20"/>
+        </w:rPr>
+        <w:t xml:space="preserve"> on </w:t>
+      </w:r>
+      <w:r>
+        <w:rPr>
+          <w:rFonts w:cs="Arial"/>
+          <w:color w:val="000000"/>
+          <w:sz w:val="20"/>
+          <w:szCs w:val="20"/>
+        </w:rPr>
+        <w:t xml:space="preserve">large </w:t>
       </w:r>
       <w:r>
         <w:rPr>
@@ -706,7 +582,25 @@
           <w:sz w:val="20"/>
           <w:szCs w:val="20"/>
         </w:rPr>
-        <w:t xml:space="preserve"> solutions, managing teams of </w:t>
+        <w:t xml:space="preserve"> </w:t>
+      </w:r>
+      <w:r>
+        <w:rPr>
+          <w:rFonts w:cs="Arial"/>
+          <w:color w:val="000000"/>
+          <w:sz w:val="20"/>
+          <w:szCs w:val="20"/>
+        </w:rPr>
+        <w:t xml:space="preserve">responsive </w:t>
+      </w:r>
+      <w:r>
+        <w:rPr>
+          <w:rFonts w:cs="Arial"/>
+          <w:color w:val="000000"/>
+          <w:sz w:val="20"/>
+          <w:szCs w:val="20"/>
+        </w:rPr>
+        <w:t xml:space="preserve">solutions, managing teams of </w:t>
       </w:r>
       <w:r>
         <w:rPr>
@@ -751,45 +645,239 @@
           <w:sz w:val="20"/>
           <w:szCs w:val="20"/>
         </w:rPr>
+        <w:t>.</w:t>
+      </w:r>
+      <w:proofErr w:type="gramEnd"/>
+      <w:r>
+        <w:rPr>
+          <w:rFonts w:cs="Arial"/>
+          <w:color w:val="000000"/>
+          <w:sz w:val="20"/>
+          <w:szCs w:val="20"/>
+        </w:rPr>
+        <w:t xml:space="preserve"> </w:t>
+      </w:r>
+      <w:proofErr w:type="gramStart"/>
+      <w:r>
+        <w:rPr>
+          <w:rFonts w:cs="Arial"/>
+          <w:color w:val="000000"/>
+          <w:sz w:val="20"/>
+          <w:szCs w:val="20"/>
+        </w:rPr>
+        <w:t>Adept at responsive web techniques</w:t>
+      </w:r>
+      <w:r>
+        <w:rPr>
+          <w:rFonts w:cs="Arial"/>
+          <w:color w:val="000000"/>
+          <w:sz w:val="20"/>
+          <w:szCs w:val="20"/>
+        </w:rPr>
+        <w:t>, mobile web development,</w:t>
+      </w:r>
+      <w:r>
+        <w:rPr>
+          <w:rFonts w:cs="Arial"/>
+          <w:color w:val="000000"/>
+          <w:sz w:val="20"/>
+          <w:szCs w:val="20"/>
+        </w:rPr>
+        <w:t xml:space="preserve"> </w:t>
+      </w:r>
+      <w:r>
+        <w:rPr>
+          <w:rFonts w:cs="Arial"/>
+          <w:color w:val="000000"/>
+          <w:sz w:val="20"/>
+          <w:szCs w:val="20"/>
+        </w:rPr>
+        <w:t xml:space="preserve">and </w:t>
+      </w:r>
+      <w:r>
+        <w:rPr>
+          <w:rFonts w:cs="Arial"/>
+          <w:color w:val="000000"/>
+          <w:sz w:val="20"/>
+          <w:szCs w:val="20"/>
+        </w:rPr>
+        <w:t>progressive enhancement/graceful degradation.</w:t>
+      </w:r>
+      <w:proofErr w:type="gramEnd"/>
+      <w:r>
+        <w:rPr>
+          <w:rFonts w:cs="Arial"/>
+          <w:color w:val="000000"/>
+          <w:sz w:val="20"/>
+          <w:szCs w:val="20"/>
+        </w:rPr>
+        <w:t xml:space="preserve"> Experience</w:t>
+      </w:r>
+      <w:r>
+        <w:rPr>
+          <w:color w:val="000000"/>
+          <w:sz w:val="20"/>
+          <w:szCs w:val="20"/>
+          <w:shd w:val="clear" w:color="auto" w:fill="FFFFFF"/>
+        </w:rPr>
+        <w:t> </w:t>
+      </w:r>
+      <w:r>
+        <w:rPr>
+          <w:color w:val="000000"/>
+          <w:sz w:val="20"/>
+          <w:szCs w:val="20"/>
+          <w:shd w:val="clear" w:color="auto" w:fill="FFFFFF"/>
+        </w:rPr>
+        <w:t xml:space="preserve">with </w:t>
+      </w:r>
+      <w:r>
+        <w:rPr>
+          <w:rFonts w:cs="Arial"/>
+          <w:b/>
+          <w:color w:val="000000"/>
+          <w:sz w:val="20"/>
+          <w:szCs w:val="20"/>
+        </w:rPr>
+        <w:t>Ruby on Rails</w:t>
+      </w:r>
+      <w:r>
+        <w:rPr>
+          <w:rFonts w:cs="Arial"/>
+          <w:color w:val="000000"/>
+          <w:sz w:val="20"/>
+          <w:szCs w:val="20"/>
+        </w:rPr>
+        <w:t xml:space="preserve">, </w:t>
+      </w:r>
+      <w:r>
+        <w:rPr>
+          <w:rFonts w:cs="Arial"/>
+          <w:b/>
+          <w:color w:val="000000"/>
+          <w:sz w:val="20"/>
+          <w:szCs w:val="20"/>
+        </w:rPr>
+        <w:t>Flex/ActionScript</w:t>
+      </w:r>
+      <w:r>
+        <w:rPr>
+          <w:rFonts w:cs="Arial"/>
+          <w:color w:val="000000"/>
+          <w:sz w:val="20"/>
+          <w:szCs w:val="20"/>
+        </w:rPr>
+        <w:t xml:space="preserve">, </w:t>
+      </w:r>
+      <w:r>
+        <w:rPr>
+          <w:rFonts w:cs="Arial"/>
+          <w:b/>
+          <w:color w:val="000000"/>
+          <w:sz w:val="20"/>
+          <w:szCs w:val="20"/>
+        </w:rPr>
+        <w:t>JSP/Velocity/</w:t>
+      </w:r>
+      <w:proofErr w:type="spellStart"/>
+      <w:r>
+        <w:rPr>
+          <w:rFonts w:cs="Arial"/>
+          <w:b/>
+          <w:color w:val="000000"/>
+          <w:sz w:val="20"/>
+          <w:szCs w:val="20"/>
+        </w:rPr>
+        <w:t>Freemarker</w:t>
+      </w:r>
+      <w:proofErr w:type="spellEnd"/>
+      <w:r>
+        <w:rPr>
+          <w:rFonts w:cs="Arial"/>
+          <w:color w:val="000000"/>
+          <w:sz w:val="20"/>
+          <w:szCs w:val="20"/>
+        </w:rPr>
+        <w:t xml:space="preserve">, </w:t>
+      </w:r>
+      <w:r>
+        <w:rPr>
+          <w:rFonts w:cs="Arial"/>
+          <w:b/>
+          <w:color w:val="000000"/>
+          <w:sz w:val="20"/>
+          <w:szCs w:val="20"/>
+        </w:rPr>
+        <w:t>PHP/WordPress</w:t>
+      </w:r>
+      <w:r>
+        <w:rPr>
+          <w:rFonts w:cs="Arial"/>
+          <w:color w:val="000000"/>
+          <w:sz w:val="20"/>
+          <w:szCs w:val="20"/>
+        </w:rPr>
+        <w:t xml:space="preserve">, </w:t>
+      </w:r>
+      <w:r>
+        <w:rPr>
+          <w:rFonts w:cs="Arial"/>
+          <w:b/>
+          <w:color w:val="000000"/>
+          <w:sz w:val="20"/>
+          <w:szCs w:val="20"/>
+        </w:rPr>
+        <w:t>XSLT</w:t>
+      </w:r>
+      <w:r>
+        <w:rPr>
+          <w:rFonts w:cs="Arial"/>
+          <w:color w:val="000000"/>
+          <w:sz w:val="20"/>
+          <w:szCs w:val="20"/>
+        </w:rPr>
+        <w:t xml:space="preserve">, and </w:t>
+      </w:r>
+      <w:r>
+        <w:rPr>
+          <w:rFonts w:cs="Arial"/>
+          <w:b/>
+          <w:color w:val="000000"/>
+          <w:sz w:val="20"/>
+          <w:szCs w:val="20"/>
+        </w:rPr>
+        <w:t>GWT</w:t>
+      </w:r>
+      <w:r>
+        <w:rPr>
+          <w:rFonts w:cs="Arial"/>
+          <w:color w:val="000000"/>
+          <w:sz w:val="20"/>
+          <w:szCs w:val="20"/>
+        </w:rPr>
         <w:t xml:space="preserve">. </w:t>
       </w:r>
-      <w:r>
-        <w:rPr>
-          <w:rFonts w:cs="Arial"/>
-          <w:color w:val="000000"/>
-          <w:sz w:val="20"/>
-          <w:szCs w:val="20"/>
-        </w:rPr>
-        <w:t>Extensive experience</w:t>
-      </w:r>
-      <w:r>
-        <w:rPr>
-          <w:color w:val="000000"/>
-          <w:sz w:val="20"/>
-          <w:szCs w:val="20"/>
-          <w:shd w:val="clear" w:color="auto" w:fill="FFFFFF"/>
-        </w:rPr>
-        <w:t> </w:t>
-      </w:r>
-      <w:r>
-        <w:rPr>
-          <w:color w:val="000000"/>
-          <w:sz w:val="20"/>
-          <w:szCs w:val="20"/>
-          <w:shd w:val="clear" w:color="auto" w:fill="FFFFFF"/>
-        </w:rPr>
-        <w:t xml:space="preserve">with </w:t>
-      </w:r>
-      <w:r>
-        <w:rPr>
-          <w:rFonts w:cs="Arial"/>
-          <w:b/>
-          <w:color w:val="000000"/>
-          <w:sz w:val="20"/>
-          <w:szCs w:val="20"/>
-        </w:rPr>
-        <w:t>Ruby on Rails</w:t>
-      </w:r>
+      <w:proofErr w:type="gramStart"/>
+      <w:r>
+        <w:rPr>
+          <w:rFonts w:cs="Arial"/>
+          <w:color w:val="000000"/>
+          <w:sz w:val="20"/>
+          <w:szCs w:val="20"/>
+        </w:rPr>
+        <w:t xml:space="preserve">Utilized: </w:t>
+      </w:r>
+      <w:proofErr w:type="spellStart"/>
+      <w:r>
+        <w:rPr>
+          <w:rFonts w:cs="Arial"/>
+          <w:color w:val="000000"/>
+          <w:sz w:val="20"/>
+          <w:szCs w:val="20"/>
+        </w:rPr>
+        <w:t>npm</w:t>
+      </w:r>
+      <w:proofErr w:type="spellEnd"/>
       <w:r>
         <w:rPr>
           <w:rFonts w:cs="Arial"/>
@@ -802,12 +890,31 @@
       <w:r>
         <w:rPr>
           <w:rFonts w:cs="Arial"/>
-          <w:b/>
-          <w:color w:val="000000"/>
-          <w:sz w:val="20"/>
-          <w:szCs w:val="20"/>
-        </w:rPr>
-        <w:t>Flex/ActionScript</w:t>
+          <w:color w:val="000000"/>
+          <w:sz w:val="20"/>
+          <w:szCs w:val="20"/>
+        </w:rPr>
+        <w:t xml:space="preserve">babel, </w:t>
+      </w:r>
+      <w:proofErr w:type="spellStart"/>
+      <w:r>
+        <w:rPr>
+          <w:rFonts w:cs="Arial"/>
+          <w:color w:val="000000"/>
+          <w:sz w:val="20"/>
+          <w:szCs w:val="20"/>
+        </w:rPr>
+        <w:t>webpack</w:t>
+      </w:r>
+      <w:proofErr w:type="spellEnd"/>
+      <w:r>
+        <w:rPr>
+          <w:rFonts w:cs="Arial"/>
+          <w:color w:val="000000"/>
+          <w:sz w:val="20"/>
+          <w:szCs w:val="20"/>
+        </w:rPr>
+        <w:t>, gulp, grunt</w:t>
       </w:r>
       <w:r>
         <w:rPr>
@@ -821,12 +928,11 @@
       <w:r>
         <w:rPr>
           <w:rFonts w:cs="Arial"/>
-          <w:b/>
-          <w:color w:val="000000"/>
-          <w:sz w:val="20"/>
-          <w:szCs w:val="20"/>
-        </w:rPr>
-        <w:t>JSP/Velocity/Freemarker</w:t>
+          <w:color w:val="000000"/>
+          <w:sz w:val="20"/>
+          <w:szCs w:val="20"/>
+        </w:rPr>
+        <w:t>jasmine, mocha, karma</w:t>
       </w:r>
       <w:r>
         <w:rPr>
@@ -837,108 +943,27 @@
         </w:rPr>
         <w:t xml:space="preserve">, </w:t>
       </w:r>
-      <w:r>
-        <w:rPr>
-          <w:rFonts w:cs="Arial"/>
-          <w:b/>
-          <w:color w:val="000000"/>
-          <w:sz w:val="20"/>
-          <w:szCs w:val="20"/>
-        </w:rPr>
-        <w:t>PHP/WordPress</w:t>
-      </w:r>
-      <w:r>
-        <w:rPr>
-          <w:rFonts w:cs="Arial"/>
-          <w:color w:val="000000"/>
-          <w:sz w:val="20"/>
-          <w:szCs w:val="20"/>
-        </w:rPr>
-        <w:t xml:space="preserve">, </w:t>
-      </w:r>
-      <w:r>
-        <w:rPr>
-          <w:rFonts w:cs="Arial"/>
-          <w:b/>
-          <w:color w:val="000000"/>
-          <w:sz w:val="20"/>
-          <w:szCs w:val="20"/>
-        </w:rPr>
-        <w:t>XSLT</w:t>
-      </w:r>
-      <w:r>
-        <w:rPr>
-          <w:rFonts w:cs="Arial"/>
-          <w:color w:val="000000"/>
-          <w:sz w:val="20"/>
-          <w:szCs w:val="20"/>
-        </w:rPr>
-        <w:t xml:space="preserve">, </w:t>
-      </w:r>
-      <w:r>
-        <w:rPr>
-          <w:rFonts w:cs="Arial"/>
-          <w:color w:val="000000"/>
-          <w:sz w:val="20"/>
-          <w:szCs w:val="20"/>
-        </w:rPr>
-        <w:t xml:space="preserve">and </w:t>
-      </w:r>
-      <w:r>
-        <w:rPr>
-          <w:rFonts w:cs="Arial"/>
-          <w:b/>
-          <w:color w:val="000000"/>
-          <w:sz w:val="20"/>
-          <w:szCs w:val="20"/>
-        </w:rPr>
-        <w:t>GWT</w:t>
-      </w:r>
-      <w:r>
-        <w:rPr>
-          <w:rFonts w:cs="Arial"/>
-          <w:color w:val="000000"/>
-          <w:sz w:val="20"/>
-          <w:szCs w:val="20"/>
-        </w:rPr>
-        <w:t>. Adept at responsive web techniques</w:t>
-      </w:r>
-      <w:r>
-        <w:rPr>
-          <w:rFonts w:cs="Arial"/>
-          <w:color w:val="000000"/>
-          <w:sz w:val="20"/>
-          <w:szCs w:val="20"/>
-        </w:rPr>
-        <w:t>, mobile web development,</w:t>
-      </w:r>
-      <w:r>
-        <w:rPr>
-          <w:rFonts w:cs="Arial"/>
-          <w:color w:val="000000"/>
-          <w:sz w:val="20"/>
-          <w:szCs w:val="20"/>
-        </w:rPr>
-        <w:t xml:space="preserve"> </w:t>
-      </w:r>
-      <w:r>
-        <w:rPr>
-          <w:rFonts w:cs="Arial"/>
-          <w:color w:val="000000"/>
-          <w:sz w:val="20"/>
-          <w:szCs w:val="20"/>
-        </w:rPr>
-        <w:t xml:space="preserve">and </w:t>
-      </w:r>
-      <w:r>
-        <w:rPr>
-          <w:rFonts w:cs="Arial"/>
-          <w:color w:val="000000"/>
-          <w:sz w:val="20"/>
-          <w:szCs w:val="20"/>
-        </w:rPr>
-        <w:t>progressive enhancement/graceful degradation.</w:t>
-      </w:r>
+      <w:proofErr w:type="spellStart"/>
+      <w:r>
+        <w:rPr>
+          <w:rFonts w:cs="Arial"/>
+          <w:color w:val="000000"/>
+          <w:sz w:val="20"/>
+          <w:szCs w:val="20"/>
+        </w:rPr>
+        <w:t>Highcharts</w:t>
+      </w:r>
+      <w:proofErr w:type="spellEnd"/>
+      <w:r>
+        <w:rPr>
+          <w:rFonts w:cs="Arial"/>
+          <w:color w:val="000000"/>
+          <w:sz w:val="20"/>
+          <w:szCs w:val="20"/>
+        </w:rPr>
+        <w:t xml:space="preserve"> and D3.</w:t>
+      </w:r>
+      <w:proofErr w:type="gramEnd"/>
     </w:p>
     <w:p>
       <w:pPr>
@@ -971,7 +996,15 @@
           <w:rFonts w:ascii="Arial" w:hAnsi="Arial" w:cs="Arial"/>
           <w:color w:val="000000"/>
         </w:rPr>
-        <w:t>sistently recognized for meeting strict deadlines, a strong work ethic, creative problem solving, management and leadership skills. Constant effort to maintain a professional and high quality product, especially where visible to the public</w:t>
+        <w:t xml:space="preserve">sistently recognized for meeting strict deadlines, a strong work ethic, creative problem solving. </w:t>
+      </w:r>
+      <w:proofErr w:type="gramStart"/>
+      <w:r>
+        <w:rPr>
+          <w:rFonts w:ascii="Arial" w:hAnsi="Arial" w:cs="Arial"/>
+          <w:color w:val="000000"/>
+        </w:rPr>
+        <w:t>Constant effort to maintain a professional and high quality product, especially where visible to the public</w:t>
       </w:r>
       <w:r>
         <w:rPr>
@@ -987,8 +1020,6 @@
         </w:rPr>
         <w:t>timeline</w:t>
       </w:r>
-      <w:bookmarkStart w:id="2" w:name="_GoBack"/>
-      <w:bookmarkEnd w:id="2"/>
       <w:r>
         <w:rPr>
           <w:rFonts w:ascii="Arial" w:hAnsi="Arial" w:cs="Arial"/>
@@ -1003,6 +1034,7 @@
         </w:rPr>
         <w:t>.</w:t>
       </w:r>
+      <w:proofErr w:type="gramEnd"/>
       <w:r>
         <w:rPr>
           <w:rFonts w:ascii="Arial" w:hAnsi="Arial" w:cs="Arial"/>
@@ -1561,36 +1593,52 @@
           <w:sz w:val="20"/>
           <w:szCs w:val="20"/>
         </w:rPr>
-        <w:t xml:space="preserve">xpert in hand-coding </w:t>
-      </w:r>
-      <w:del w:id="3" w:author="Chris Mathers" w:date="2016-08-28T17:17:00Z">
-        <w:r>
-          <w:rPr>
-            <w:rFonts w:cs="Arial"/>
-            <w:color w:val="000000"/>
-            <w:sz w:val="20"/>
-            <w:szCs w:val="20"/>
-          </w:rPr>
-          <w:delText>(X)</w:delText>
-        </w:r>
-      </w:del>
-      <w:r>
-        <w:rPr>
-          <w:rFonts w:cs="Arial"/>
-          <w:color w:val="000000"/>
-          <w:sz w:val="20"/>
-          <w:szCs w:val="20"/>
-        </w:rPr>
-        <w:t>HTML5, CSS3</w:t>
-      </w:r>
-      <w:r>
-        <w:rPr>
-          <w:rFonts w:cs="Arial"/>
-          <w:color w:val="000000"/>
-          <w:sz w:val="20"/>
-          <w:szCs w:val="20"/>
-        </w:rPr>
-        <w:t>, and JavaScript</w:t>
+        <w:t>xpert in hand-coding HTML5</w:t>
+      </w:r>
+      <w:r>
+        <w:rPr>
+          <w:rFonts w:cs="Arial"/>
+          <w:color w:val="000000"/>
+          <w:sz w:val="20"/>
+          <w:szCs w:val="20"/>
+        </w:rPr>
+        <w:t xml:space="preserve"> and</w:t>
+      </w:r>
+      <w:r>
+        <w:rPr>
+          <w:rFonts w:cs="Arial"/>
+          <w:color w:val="000000"/>
+          <w:sz w:val="20"/>
+          <w:szCs w:val="20"/>
+        </w:rPr>
+        <w:t xml:space="preserve"> CSS3</w:t>
+      </w:r>
+      <w:r>
+        <w:rPr>
+          <w:rFonts w:cs="Arial"/>
+          <w:color w:val="000000"/>
+          <w:sz w:val="20"/>
+          <w:szCs w:val="20"/>
+        </w:rPr>
+        <w:t>. Mid-level</w:t>
+      </w:r>
+      <w:r>
+        <w:rPr>
+          <w:rFonts w:cs="Arial"/>
+          <w:color w:val="000000"/>
+          <w:sz w:val="20"/>
+          <w:szCs w:val="20"/>
+        </w:rPr>
+        <w:t xml:space="preserve"> JavaScript</w:t>
+      </w:r>
+      <w:r>
+        <w:rPr>
+          <w:rFonts w:cs="Arial"/>
+          <w:color w:val="000000"/>
+          <w:sz w:val="20"/>
+          <w:szCs w:val="20"/>
+        </w:rPr>
+        <w:t xml:space="preserve"> expertise</w:t>
       </w:r>
       <w:r>
         <w:rPr>
@@ -1740,7 +1788,27 @@
           <w:sz w:val="20"/>
           <w:szCs w:val="20"/>
         </w:rPr>
-        <w:t>databases, including Oracle and MySql.</w:t>
+        <w:t xml:space="preserve">databases, including Oracle and </w:t>
+      </w:r>
+      <w:proofErr w:type="spellStart"/>
+      <w:r>
+        <w:rPr>
+          <w:rFonts w:cs="Arial"/>
+          <w:color w:val="000000"/>
+          <w:sz w:val="20"/>
+          <w:szCs w:val="20"/>
+        </w:rPr>
+        <w:t>MySql</w:t>
+      </w:r>
+      <w:proofErr w:type="spellEnd"/>
+      <w:r>
+        <w:rPr>
+          <w:rFonts w:cs="Arial"/>
+          <w:color w:val="000000"/>
+          <w:sz w:val="20"/>
+          <w:szCs w:val="20"/>
+        </w:rPr>
+        <w:t>.</w:t>
       </w:r>
     </w:p>
     <w:p>
@@ -1823,7 +1891,7 @@
           <w:u w:val="none"/>
         </w:rPr>
       </w:pPr>
-      <w:hyperlink r:id="rId11" w:history="1">
+      <w:hyperlink r:id="rId12" w:history="1">
         <w:r>
           <w:rPr>
             <w:rStyle w:val="Hyperlink"/>
@@ -1846,7 +1914,14 @@
           <w:sz w:val="20"/>
           <w:u w:val="none"/>
         </w:rPr>
-        <w:t>– Consultant (Oct. 2015</w:t>
+        <w:t>– Consultant (Oct. 201</w:t>
+      </w:r>
+      <w:r>
+        <w:rPr>
+          <w:sz w:val="20"/>
+          <w:u w:val="none"/>
+        </w:rPr>
+        <w:t>4</w:t>
       </w:r>
       <w:r>
         <w:rPr>
@@ -1912,6 +1987,7 @@
           <w:szCs w:val="20"/>
         </w:rPr>
       </w:pPr>
+      <w:proofErr w:type="gramStart"/>
       <w:r>
         <w:rPr>
           <w:rFonts w:ascii="Helvetica" w:hAnsi="Helvetica" w:cs="Courier"/>
@@ -1921,6 +1997,9 @@
         </w:rPr>
         <w:t>Launched February 2016: Bloomberg's first product entry into the highly competitive Know Your Customer (KYC) utility space.</w:t>
       </w:r>
+      <w:bookmarkStart w:id="0" w:name="_GoBack"/>
+      <w:bookmarkEnd w:id="0"/>
+      <w:proofErr w:type="gramEnd"/>
     </w:p>
     <w:p>
       <w:pPr>
@@ -1957,7 +2036,47 @@
           <w:sz w:val="20"/>
           <w:szCs w:val="20"/>
         </w:rPr>
-        <w:t>Responsible for editing HTML in ReactJS templates and extending and customizing a Bootstrap/Less framework.</w:t>
+        <w:t xml:space="preserve">Responsible for editing HTML in </w:t>
+      </w:r>
+      <w:proofErr w:type="spellStart"/>
+      <w:r>
+        <w:rPr>
+          <w:rFonts w:ascii="Helvetica" w:hAnsi="Helvetica" w:cs="Courier"/>
+          <w:color w:val="000000"/>
+          <w:sz w:val="20"/>
+          <w:szCs w:val="20"/>
+        </w:rPr>
+        <w:t>ReactJS</w:t>
+      </w:r>
+      <w:proofErr w:type="spellEnd"/>
+      <w:r>
+        <w:rPr>
+          <w:rFonts w:ascii="Helvetica" w:hAnsi="Helvetica" w:cs="Courier"/>
+          <w:color w:val="000000"/>
+          <w:sz w:val="20"/>
+          <w:szCs w:val="20"/>
+        </w:rPr>
+        <w:t xml:space="preserve"> templates and extending and customizing a Bootstrap/</w:t>
+      </w:r>
+      <w:proofErr w:type="gramStart"/>
+      <w:r>
+        <w:rPr>
+          <w:rFonts w:ascii="Helvetica" w:hAnsi="Helvetica" w:cs="Courier"/>
+          <w:color w:val="000000"/>
+          <w:sz w:val="20"/>
+          <w:szCs w:val="20"/>
+        </w:rPr>
+        <w:t>Less framework</w:t>
+      </w:r>
+      <w:proofErr w:type="gramEnd"/>
+      <w:r>
+        <w:rPr>
+          <w:rFonts w:ascii="Helvetica" w:hAnsi="Helvetica" w:cs="Courier"/>
+          <w:color w:val="000000"/>
+          <w:sz w:val="20"/>
+          <w:szCs w:val="20"/>
+        </w:rPr>
+        <w:t>.</w:t>
       </w:r>
     </w:p>
     <w:p>
@@ -1980,7 +2099,7 @@
           <w:u w:val="none"/>
         </w:rPr>
       </w:pPr>
-      <w:hyperlink r:id="rId12" w:history="1">
+      <w:hyperlink r:id="rId13" w:history="1">
         <w:r>
           <w:rPr>
             <w:rStyle w:val="Hyperlink"/>
@@ -2017,7 +2136,15 @@
           <w:sz w:val="20"/>
           <w:u w:val="none"/>
         </w:rPr>
-        <w:t xml:space="preserve"> – Oct. 2015</w:t>
+        <w:t xml:space="preserve"> – Oct. 201</w:t>
+      </w:r>
+      <w:r>
+        <w:rPr>
+          <w:color w:val="auto"/>
+          <w:sz w:val="20"/>
+          <w:u w:val="none"/>
+        </w:rPr>
+        <w:t>4</w:t>
       </w:r>
       <w:r>
         <w:rPr>
@@ -2040,6 +2167,7 @@
           <w:szCs w:val="20"/>
         </w:rPr>
       </w:pPr>
+      <w:proofErr w:type="gramStart"/>
       <w:r>
         <w:rPr>
           <w:rFonts w:ascii="Arial" w:hAnsi="Arial"/>
@@ -2049,6 +2177,7 @@
         </w:rPr>
         <w:t>America's most successful premium television company.</w:t>
       </w:r>
+      <w:proofErr w:type="gramEnd"/>
     </w:p>
     <w:p>
       <w:pPr>
@@ -2130,7 +2259,6 @@
           <w:sz w:val="20"/>
           <w:szCs w:val="20"/>
         </w:rPr>
-        <w:lastRenderedPageBreak/>
         <w:t>Launch TBD</w:t>
       </w:r>
       <w:r>
@@ -2166,6 +2294,7 @@
           <w:sz w:val="20"/>
           <w:szCs w:val="20"/>
         </w:rPr>
+        <w:lastRenderedPageBreak/>
         <w:t xml:space="preserve">Launched </w:t>
       </w:r>
       <w:r>
@@ -2228,8 +2357,42 @@
           <w:szCs w:val="20"/>
           <w:shd w:val="clear" w:color="auto" w:fill="FFFFFF"/>
         </w:rPr>
-        <w:t>. Applied styles to server-rendered Freemarker pages using, almost exclusively, an external SCSS/CSS file.</w:t>
-      </w:r>
+        <w:t xml:space="preserve">. </w:t>
+      </w:r>
+      <w:proofErr w:type="gramStart"/>
+      <w:r>
+        <w:rPr>
+          <w:rFonts w:ascii="Helvetica" w:hAnsi="Helvetica"/>
+          <w:color w:val="333333"/>
+          <w:sz w:val="20"/>
+          <w:szCs w:val="20"/>
+          <w:shd w:val="clear" w:color="auto" w:fill="FFFFFF"/>
+        </w:rPr>
+        <w:t xml:space="preserve">Applied styles to server-rendered </w:t>
+      </w:r>
+      <w:proofErr w:type="spellStart"/>
+      <w:r>
+        <w:rPr>
+          <w:rFonts w:ascii="Helvetica" w:hAnsi="Helvetica"/>
+          <w:color w:val="333333"/>
+          <w:sz w:val="20"/>
+          <w:szCs w:val="20"/>
+          <w:shd w:val="clear" w:color="auto" w:fill="FFFFFF"/>
+        </w:rPr>
+        <w:t>Freemarker</w:t>
+      </w:r>
+      <w:proofErr w:type="spellEnd"/>
+      <w:r>
+        <w:rPr>
+          <w:rFonts w:ascii="Helvetica" w:hAnsi="Helvetica"/>
+          <w:color w:val="333333"/>
+          <w:sz w:val="20"/>
+          <w:szCs w:val="20"/>
+          <w:shd w:val="clear" w:color="auto" w:fill="FFFFFF"/>
+        </w:rPr>
+        <w:t xml:space="preserve"> pages using, almost exclusively, an external SCSS/CSS file.</w:t>
+      </w:r>
+      <w:proofErr w:type="gramEnd"/>
     </w:p>
     <w:p>
       <w:pPr>
@@ -2243,6 +2406,7 @@
           <w:szCs w:val="20"/>
         </w:rPr>
       </w:pPr>
+      <w:proofErr w:type="gramStart"/>
       <w:r>
         <w:rPr>
           <w:rFonts w:ascii="Arial" w:hAnsi="Arial"/>
@@ -2262,7 +2426,7 @@
         </w:rPr>
         <w:t> </w:t>
       </w:r>
-      <w:hyperlink r:id="rId13" w:tgtFrame="_blank" w:history="1">
+      <w:hyperlink r:id="rId14" w:tgtFrame="_blank" w:history="1">
         <w:r>
           <w:rPr>
             <w:rStyle w:val="Hyperlink"/>
@@ -2283,6 +2447,7 @@
         </w:rPr>
         <w:t>.</w:t>
       </w:r>
+      <w:proofErr w:type="gramEnd"/>
     </w:p>
     <w:p>
       <w:pPr>
@@ -2303,7 +2468,47 @@
           <w:sz w:val="20"/>
           <w:szCs w:val="20"/>
         </w:rPr>
-        <w:t>Launched April 2013: a XBox second-screen experience for the "Game of Thrones" season three.</w:t>
+        <w:t xml:space="preserve">Launched April 2013: </w:t>
+      </w:r>
+      <w:proofErr w:type="gramStart"/>
+      <w:r>
+        <w:rPr>
+          <w:rFonts w:ascii="Arial" w:hAnsi="Arial"/>
+          <w:color w:val="000000"/>
+          <w:sz w:val="20"/>
+          <w:szCs w:val="20"/>
+        </w:rPr>
+        <w:t>a</w:t>
+      </w:r>
+      <w:proofErr w:type="gramEnd"/>
+      <w:r>
+        <w:rPr>
+          <w:rFonts w:ascii="Arial" w:hAnsi="Arial"/>
+          <w:color w:val="000000"/>
+          <w:sz w:val="20"/>
+          <w:szCs w:val="20"/>
+        </w:rPr>
+        <w:t xml:space="preserve"> </w:t>
+      </w:r>
+      <w:proofErr w:type="spellStart"/>
+      <w:r>
+        <w:rPr>
+          <w:rFonts w:ascii="Arial" w:hAnsi="Arial"/>
+          <w:color w:val="000000"/>
+          <w:sz w:val="20"/>
+          <w:szCs w:val="20"/>
+        </w:rPr>
+        <w:t>XBox</w:t>
+      </w:r>
+      <w:proofErr w:type="spellEnd"/>
+      <w:r>
+        <w:rPr>
+          <w:rFonts w:ascii="Arial" w:hAnsi="Arial"/>
+          <w:color w:val="000000"/>
+          <w:sz w:val="20"/>
+          <w:szCs w:val="20"/>
+        </w:rPr>
+        <w:t xml:space="preserve"> second-screen experience for the "Game of Thrones" season three.</w:t>
       </w:r>
     </w:p>
     <w:p>
@@ -2323,7 +2528,8 @@
           <w:rFonts w:ascii="Arial" w:hAnsi="Arial" w:cs="Arial"/>
         </w:rPr>
       </w:pPr>
-      <w:hyperlink r:id="rId14" w:history="1">
+      <w:hyperlink r:id="rId15" w:history="1">
+        <w:proofErr w:type="spellStart"/>
         <w:r>
           <w:rPr>
             <w:rFonts w:ascii="Arial" w:hAnsi="Arial" w:cs="Arial"/>
@@ -2331,6 +2537,7 @@
           </w:rPr>
           <w:t>Roundarch</w:t>
         </w:r>
+        <w:proofErr w:type="spellEnd"/>
       </w:hyperlink>
       <w:r>
         <w:rPr>
@@ -2380,12 +2587,14 @@
         </w:rPr>
         <w:t xml:space="preserve"> 2012</w:t>
       </w:r>
+      <w:proofErr w:type="gramStart"/>
       <w:r>
         <w:rPr>
           <w:rFonts w:ascii="Arial" w:hAnsi="Arial" w:cs="Arial"/>
         </w:rPr>
         <w:t>)</w:t>
       </w:r>
+      <w:proofErr w:type="gramEnd"/>
       <w:r>
         <w:rPr>
           <w:rFonts w:ascii="Arial" w:hAnsi="Arial" w:cs="Arial"/>
@@ -2399,6 +2608,7 @@
         </w:rPr>
         <w:t xml:space="preserve"> </w:t>
       </w:r>
+      <w:proofErr w:type="gramStart"/>
       <w:r>
         <w:rPr>
           <w:rFonts w:ascii="Arial" w:hAnsi="Arial" w:cs="Arial"/>
@@ -2411,6 +2621,7 @@
         </w:rPr>
         <w:t>web experiences, rich web and mobile applications, digital marketing campaigns and more.</w:t>
       </w:r>
+      <w:proofErr w:type="gramEnd"/>
     </w:p>
     <w:p>
       <w:pPr>
@@ -2449,6 +2660,7 @@
           <w:rFonts w:ascii="Arial" w:hAnsi="Arial" w:cs="Arial"/>
         </w:rPr>
       </w:pPr>
+      <w:proofErr w:type="gramStart"/>
       <w:r>
         <w:rPr>
           <w:rFonts w:ascii="Arial" w:hAnsi="Arial" w:cs="Arial"/>
@@ -2471,13 +2683,34 @@
         <w:rPr>
           <w:rFonts w:ascii="Arial" w:hAnsi="Arial" w:cs="Arial"/>
         </w:rPr>
-        <w:t>, Ruby on Rails, Java templating. XSLT</w:t>
-      </w:r>
-      <w:r>
-        <w:rPr>
-          <w:rFonts w:ascii="Arial" w:hAnsi="Arial" w:cs="Arial"/>
-        </w:rPr>
-        <w:t>, and GWT</w:t>
+        <w:t>, Ruby on Rails, Java templating.</w:t>
+      </w:r>
+      <w:proofErr w:type="gramEnd"/>
+      <w:r>
+        <w:rPr>
+          <w:rFonts w:ascii="Arial" w:hAnsi="Arial" w:cs="Arial"/>
+        </w:rPr>
+        <w:t xml:space="preserve"> </w:t>
+      </w:r>
+      <w:proofErr w:type="gramStart"/>
+      <w:r>
+        <w:rPr>
+          <w:rFonts w:ascii="Arial" w:hAnsi="Arial" w:cs="Arial"/>
+        </w:rPr>
+        <w:t>XSLT</w:t>
+      </w:r>
+      <w:r>
+        <w:rPr>
+          <w:rFonts w:ascii="Arial" w:hAnsi="Arial" w:cs="Arial"/>
+        </w:rPr>
+        <w:t>,</w:t>
+      </w:r>
+      <w:proofErr w:type="gramEnd"/>
+      <w:r>
+        <w:rPr>
+          <w:rFonts w:ascii="Arial" w:hAnsi="Arial" w:cs="Arial"/>
+        </w:rPr>
+        <w:t xml:space="preserve"> and GWT</w:t>
       </w:r>
       <w:r>
         <w:rPr>
@@ -2530,7 +2763,21 @@
         <w:rPr>
           <w:rFonts w:ascii="Arial" w:hAnsi="Arial" w:cs="Arial"/>
         </w:rPr>
-        <w:t xml:space="preserve"> (Flex and RoR applications), </w:t>
+        <w:t xml:space="preserve"> (Flex and </w:t>
+      </w:r>
+      <w:proofErr w:type="spellStart"/>
+      <w:r>
+        <w:rPr>
+          <w:rFonts w:ascii="Arial" w:hAnsi="Arial" w:cs="Arial"/>
+        </w:rPr>
+        <w:t>RoR</w:t>
+      </w:r>
+      <w:proofErr w:type="spellEnd"/>
+      <w:r>
+        <w:rPr>
+          <w:rFonts w:ascii="Arial" w:hAnsi="Arial" w:cs="Arial"/>
+        </w:rPr>
+        <w:t xml:space="preserve"> applications), </w:t>
       </w:r>
       <w:r>
         <w:rPr>
@@ -2688,6 +2935,7 @@
         </w:rPr>
         <w:t xml:space="preserve">, </w:t>
       </w:r>
+      <w:proofErr w:type="spellStart"/>
       <w:r>
         <w:rPr>
           <w:rFonts w:ascii="Arial" w:hAnsi="Arial" w:cs="Arial"/>
@@ -2695,6 +2943,7 @@
         </w:rPr>
         <w:t>Mastercard</w:t>
       </w:r>
+      <w:proofErr w:type="spellEnd"/>
       <w:r>
         <w:rPr>
           <w:rFonts w:ascii="Arial" w:hAnsi="Arial" w:cs="Arial"/>
@@ -2810,7 +3059,21 @@
         <w:rPr>
           <w:rFonts w:ascii="Arial" w:hAnsi="Arial" w:cs="Arial"/>
         </w:rPr>
-        <w:t>Developed JSP and StoryServer templates for outputting rendered HTML. I</w:t>
+        <w:t xml:space="preserve">Developed JSP and </w:t>
+      </w:r>
+      <w:proofErr w:type="spellStart"/>
+      <w:r>
+        <w:rPr>
+          <w:rFonts w:ascii="Arial" w:hAnsi="Arial" w:cs="Arial"/>
+        </w:rPr>
+        <w:t>StoryServer</w:t>
+      </w:r>
+      <w:proofErr w:type="spellEnd"/>
+      <w:r>
+        <w:rPr>
+          <w:rFonts w:ascii="Arial" w:hAnsi="Arial" w:cs="Arial"/>
+        </w:rPr>
+        <w:t xml:space="preserve"> templates for outputting rendered HTML. I</w:t>
       </w:r>
       <w:r>
         <w:rPr>
@@ -2828,19 +3091,54 @@
         <w:rPr>
           <w:rFonts w:ascii="Arial" w:hAnsi="Arial" w:cs="Arial"/>
         </w:rPr>
-        <w:t xml:space="preserve"> data and business logic using HTML/Javascript/CSS, JSP/XSL templates</w:t>
-      </w:r>
-      <w:r>
-        <w:rPr>
-          <w:rFonts w:ascii="Arial" w:hAnsi="Arial" w:cs="Arial"/>
-        </w:rPr>
-        <w:t>, Texis search engine</w:t>
-      </w:r>
-      <w:r>
-        <w:rPr>
-          <w:rFonts w:ascii="Arial" w:hAnsi="Arial" w:cs="Arial"/>
-        </w:rPr>
-        <w:t>.  Edit</w:t>
+        <w:t xml:space="preserve"> data and business logic using HTML/</w:t>
+      </w:r>
+      <w:proofErr w:type="spellStart"/>
+      <w:r>
+        <w:rPr>
+          <w:rFonts w:ascii="Arial" w:hAnsi="Arial" w:cs="Arial"/>
+        </w:rPr>
+        <w:t>Javascript</w:t>
+      </w:r>
+      <w:proofErr w:type="spellEnd"/>
+      <w:r>
+        <w:rPr>
+          <w:rFonts w:ascii="Arial" w:hAnsi="Arial" w:cs="Arial"/>
+        </w:rPr>
+        <w:t>/CSS, JSP/XSL templates</w:t>
+      </w:r>
+      <w:r>
+        <w:rPr>
+          <w:rFonts w:ascii="Arial" w:hAnsi="Arial" w:cs="Arial"/>
+        </w:rPr>
+        <w:t xml:space="preserve">, </w:t>
+      </w:r>
+      <w:proofErr w:type="spellStart"/>
+      <w:r>
+        <w:rPr>
+          <w:rFonts w:ascii="Arial" w:hAnsi="Arial" w:cs="Arial"/>
+        </w:rPr>
+        <w:t>Texis</w:t>
+      </w:r>
+      <w:proofErr w:type="spellEnd"/>
+      <w:r>
+        <w:rPr>
+          <w:rFonts w:ascii="Arial" w:hAnsi="Arial" w:cs="Arial"/>
+        </w:rPr>
+        <w:t xml:space="preserve"> search engine</w:t>
+      </w:r>
+      <w:r>
+        <w:rPr>
+          <w:rFonts w:ascii="Arial" w:hAnsi="Arial" w:cs="Arial"/>
+        </w:rPr>
+        <w:t xml:space="preserve">.  </w:t>
+      </w:r>
+      <w:proofErr w:type="gramStart"/>
+      <w:r>
+        <w:rPr>
+          <w:rFonts w:ascii="Arial" w:hAnsi="Arial" w:cs="Arial"/>
+        </w:rPr>
+        <w:t>Edit</w:t>
       </w:r>
       <w:r>
         <w:rPr>
@@ -2852,7 +3150,21 @@
         <w:rPr>
           <w:rFonts w:ascii="Arial" w:hAnsi="Arial" w:cs="Arial"/>
         </w:rPr>
-        <w:t xml:space="preserve"> Java methods/classes. Create</w:t>
+        <w:t xml:space="preserve"> Java methods/classes.</w:t>
+      </w:r>
+      <w:proofErr w:type="gramEnd"/>
+      <w:r>
+        <w:rPr>
+          <w:rFonts w:ascii="Arial" w:hAnsi="Arial" w:cs="Arial"/>
+        </w:rPr>
+        <w:t xml:space="preserve"> </w:t>
+      </w:r>
+      <w:proofErr w:type="gramStart"/>
+      <w:r>
+        <w:rPr>
+          <w:rFonts w:ascii="Arial" w:hAnsi="Arial" w:cs="Arial"/>
+        </w:rPr>
+        <w:t>Create</w:t>
       </w:r>
       <w:r>
         <w:rPr>
@@ -2870,7 +3182,14 @@
         <w:rPr>
           <w:rFonts w:ascii="Arial" w:hAnsi="Arial" w:cs="Arial"/>
         </w:rPr>
-        <w:t>. M</w:t>
+        <w:t>.</w:t>
+      </w:r>
+      <w:proofErr w:type="gramEnd"/>
+      <w:r>
+        <w:rPr>
+          <w:rFonts w:ascii="Arial" w:hAnsi="Arial" w:cs="Arial"/>
+        </w:rPr>
+        <w:t xml:space="preserve"> M</w:t>
       </w:r>
       <w:r>
         <w:rPr>
@@ -2964,7 +3283,21 @@
           <w:rFonts w:ascii="Arial" w:hAnsi="Arial" w:cs="Arial"/>
         </w:rPr>
         <w:br/>
-        <w:t>Software Engineer (March, 2000 to October 2000) - Java, XML, Tcl, Story Server, Rational Process, ColdFusion</w:t>
+        <w:t xml:space="preserve">Software Engineer (March, 2000 to October 2000) - Java, XML, </w:t>
+      </w:r>
+      <w:proofErr w:type="spellStart"/>
+      <w:r>
+        <w:rPr>
+          <w:rFonts w:ascii="Arial" w:hAnsi="Arial" w:cs="Arial"/>
+        </w:rPr>
+        <w:t>Tcl</w:t>
+      </w:r>
+      <w:proofErr w:type="spellEnd"/>
+      <w:r>
+        <w:rPr>
+          <w:rFonts w:ascii="Arial" w:hAnsi="Arial" w:cs="Arial"/>
+        </w:rPr>
+        <w:t>, Story Server, Rational Process, ColdFusion</w:t>
       </w:r>
     </w:p>
     <w:p>
@@ -3029,6 +3362,7 @@
           <w:szCs w:val="20"/>
         </w:rPr>
       </w:pPr>
+      <w:proofErr w:type="gramStart"/>
       <w:r>
         <w:rPr>
           <w:rFonts w:cs="Arial"/>
@@ -3061,6 +3395,7 @@
         </w:rPr>
         <w:t>.</w:t>
       </w:r>
+      <w:proofErr w:type="gramEnd"/>
     </w:p>
     <w:p>
       <w:pPr>
@@ -3068,17 +3403,136 @@
           <w:tab w:val="left" w:pos="360"/>
         </w:tabs>
         <w:rPr>
-          <w:b/>
-          <w:sz w:val="20"/>
-          <w:szCs w:val="20"/>
-        </w:rPr>
-      </w:pPr>
+          <w:rFonts w:cs="Arial"/>
+          <w:sz w:val="20"/>
+          <w:szCs w:val="20"/>
+        </w:rPr>
+      </w:pPr>
+    </w:p>
+    <w:p>
+      <w:pPr>
+        <w:pStyle w:val="PlainText"/>
+        <w:spacing w:after="60"/>
+        <w:rPr>
+          <w:rFonts w:cs="Arial"/>
+          <w:b/>
+        </w:rPr>
+      </w:pPr>
+      <w:r>
+        <w:rPr>
+          <w:rFonts w:ascii="Arial" w:hAnsi="Arial" w:cs="Arial"/>
+          <w:b/>
+        </w:rPr>
+        <w:t xml:space="preserve">NOTABLE </w:t>
+      </w:r>
+    </w:p>
+    <w:p>
+      <w:pPr>
+        <w:numPr>
+          <w:ilvl w:val="0"/>
+          <w:numId w:val="16"/>
+        </w:numPr>
+        <w:tabs>
+          <w:tab w:val="clear" w:pos="720"/>
+          <w:tab w:val="num" w:pos="360"/>
+        </w:tabs>
+        <w:spacing w:after="100" w:afterAutospacing="1"/>
+        <w:ind w:left="360"/>
+        <w:rPr>
+          <w:rFonts w:cs="Arial"/>
+          <w:sz w:val="20"/>
+          <w:szCs w:val="20"/>
+        </w:rPr>
+      </w:pPr>
+      <w:r>
+        <w:rPr>
+          <w:rFonts w:cs="Arial"/>
+          <w:color w:val="000000"/>
+          <w:sz w:val="20"/>
+          <w:szCs w:val="20"/>
+        </w:rPr>
+        <w:t xml:space="preserve">Podcast interview: </w:t>
+      </w:r>
+      <w:hyperlink r:id="rId16" w:history="1">
+        <w:r>
+          <w:rPr>
+            <w:color w:val="000000"/>
+          </w:rPr>
+          <w:t>http://thedrunkweb.com/episode/14/</w:t>
+        </w:r>
+      </w:hyperlink>
+    </w:p>
+    <w:p>
+      <w:pPr>
+        <w:numPr>
+          <w:ilvl w:val="0"/>
+          <w:numId w:val="16"/>
+        </w:numPr>
+        <w:tabs>
+          <w:tab w:val="clear" w:pos="720"/>
+          <w:tab w:val="num" w:pos="360"/>
+        </w:tabs>
+        <w:spacing w:after="100" w:afterAutospacing="1"/>
+        <w:ind w:left="360"/>
+        <w:rPr>
+          <w:rFonts w:cs="Arial"/>
+          <w:sz w:val="20"/>
+          <w:szCs w:val="20"/>
+        </w:rPr>
+      </w:pPr>
+      <w:r>
+        <w:rPr>
+          <w:rFonts w:cs="Arial"/>
+          <w:color w:val="000000"/>
+          <w:sz w:val="20"/>
+          <w:szCs w:val="20"/>
+        </w:rPr>
+        <w:t>Spe</w:t>
+      </w:r>
+      <w:r>
+        <w:rPr>
+          <w:rFonts w:cs="Arial"/>
+          <w:sz w:val="20"/>
+          <w:szCs w:val="20"/>
+        </w:rPr>
+        <w:t>aker at ng-</w:t>
+      </w:r>
+      <w:proofErr w:type="spellStart"/>
+      <w:r>
+        <w:rPr>
+          <w:rFonts w:cs="Arial"/>
+          <w:sz w:val="20"/>
+          <w:szCs w:val="20"/>
+        </w:rPr>
+        <w:t>conf</w:t>
+      </w:r>
+      <w:proofErr w:type="spellEnd"/>
+      <w:r>
+        <w:rPr>
+          <w:rFonts w:cs="Arial"/>
+          <w:sz w:val="20"/>
+          <w:szCs w:val="20"/>
+        </w:rPr>
+        <w:t xml:space="preserve"> 2014</w:t>
+      </w:r>
     </w:p>
     <w:p>
       <w:pPr>
         <w:tabs>
           <w:tab w:val="left" w:pos="360"/>
         </w:tabs>
+        <w:rPr>
+          <w:b/>
+          <w:sz w:val="20"/>
+          <w:szCs w:val="20"/>
+        </w:rPr>
+      </w:pPr>
+    </w:p>
+    <w:p>
+      <w:pPr>
+        <w:tabs>
+          <w:tab w:val="left" w:pos="360"/>
+        </w:tabs>
         <w:spacing w:after="60"/>
         <w:rPr>
           <w:b/>
@@ -3124,7 +3578,15 @@
           <w:sz w:val="20"/>
           <w:szCs w:val="20"/>
         </w:rPr>
-        <w:t xml:space="preserve"> present) Professional </w:t>
+        <w:t xml:space="preserve"> present) </w:t>
+      </w:r>
+      <w:proofErr w:type="gramStart"/>
+      <w:r>
+        <w:rPr>
+          <w:sz w:val="20"/>
+          <w:szCs w:val="20"/>
+        </w:rPr>
+        <w:t xml:space="preserve">Professional </w:t>
       </w:r>
       <w:r>
         <w:rPr>
@@ -3173,7 +3635,15 @@
           <w:sz w:val="20"/>
           <w:szCs w:val="20"/>
         </w:rPr>
-        <w:t xml:space="preserve">. Master of Arts: Double Bass </w:t>
+        <w:t>.</w:t>
+      </w:r>
+      <w:proofErr w:type="gramEnd"/>
+      <w:r>
+        <w:rPr>
+          <w:sz w:val="20"/>
+          <w:szCs w:val="20"/>
+        </w:rPr>
+        <w:t xml:space="preserve"> Master of Arts: Double Bass </w:t>
       </w:r>
       <w:r>
         <w:rPr>
@@ -3226,7 +3696,15 @@
           <w:sz w:val="20"/>
           <w:szCs w:val="20"/>
         </w:rPr>
-        <w:t>present) Private instruction, all instruments</w:t>
+        <w:t xml:space="preserve">present) </w:t>
+      </w:r>
+      <w:proofErr w:type="gramStart"/>
+      <w:r>
+        <w:rPr>
+          <w:sz w:val="20"/>
+          <w:szCs w:val="20"/>
+        </w:rPr>
+        <w:t>Private instruction, all instruments</w:t>
       </w:r>
       <w:r>
         <w:rPr>
@@ -3240,7 +3718,15 @@
           <w:sz w:val="20"/>
           <w:szCs w:val="20"/>
         </w:rPr>
-        <w:t xml:space="preserve">. Bachelor of Science: Music Education </w:t>
+        <w:t>.</w:t>
+      </w:r>
+      <w:proofErr w:type="gramEnd"/>
+      <w:r>
+        <w:rPr>
+          <w:sz w:val="20"/>
+          <w:szCs w:val="20"/>
+        </w:rPr>
+        <w:t xml:space="preserve"> Bachelor of Science: Music Education </w:t>
       </w:r>
       <w:r>
         <w:rPr>
@@ -3318,7 +3804,7 @@
       </w:r>
     </w:p>
     <w:sectPr>
-      <w:footerReference w:type="default" r:id="rId15"/>
+      <w:footerReference w:type="default" r:id="rId17"/>
       <w:pgSz w:w="12240" w:h="15840" w:code="1"/>
       <w:pgMar w:top="720" w:right="1152" w:bottom="1080" w:left="1152" w:header="720" w:footer="720" w:gutter="0"/>
       <w:cols w:space="720"/>
@@ -3393,7 +3879,7 @@
         <w:sz w:val="16"/>
         <w:szCs w:val="16"/>
       </w:rPr>
-      <w:t>mathers_resume.doc</w:t>
+      <w:t>mathers_resume.docx</w:t>
     </w:r>
     <w:r>
       <w:rPr>
@@ -5193,7 +5679,6 @@
   </w:style>
   <w:style w:type="character" w:customStyle="1" w:styleId="HTMLPreformattedChar">
     <w:name w:val="HTML Preformatted Char"/>
-    <w:basedOn w:val="DefaultParagraphFont"/>
     <w:link w:val="HTMLPreformatted"/>
     <w:uiPriority w:val="99"/>
     <w:rsid w:val="000C6CA7"/>
@@ -5203,10 +5688,9 @@
   </w:style>
   <w:style w:type="character" w:styleId="FollowedHyperlink">
     <w:name w:val="FollowedHyperlink"/>
-    <w:basedOn w:val="DefaultParagraphFont"/>
     <w:rsid w:val="000C6CA7"/>
     <w:rPr>
-      <w:color w:val="800080" w:themeColor="followedHyperlink"/>
+      <w:color w:val="800080"/>
       <w:u w:val="single"/>
     </w:rPr>
   </w:style>
@@ -5669,7 +6153,6 @@
   </w:style>
   <w:style w:type="character" w:customStyle="1" w:styleId="HTMLPreformattedChar">
     <w:name w:val="HTML Preformatted Char"/>
-    <w:basedOn w:val="DefaultParagraphFont"/>
     <w:link w:val="HTMLPreformatted"/>
     <w:uiPriority w:val="99"/>
     <w:rsid w:val="000C6CA7"/>
@@ -5679,10 +6162,9 @@
   </w:style>
   <w:style w:type="character" w:styleId="FollowedHyperlink">
     <w:name w:val="FollowedHyperlink"/>
-    <w:basedOn w:val="DefaultParagraphFont"/>
     <w:rsid w:val="000C6CA7"/>
     <w:rPr>
-      <w:color w:val="800080" w:themeColor="followedHyperlink"/>
+      <w:color w:val="800080"/>
       <w:u w:val="single"/>
     </w:rPr>
   </w:style>
@@ -6014,7 +6496,7 @@
 </file>
 
 <file path=customXml/itemProps1.xml><?xml version="1.0" encoding="utf-8"?>
-<ds:datastoreItem xmlns:ds="http://schemas.openxmlformats.org/officeDocument/2006/customXml" ds:itemID="{04191B49-FBD9-42E0-AB13-1EEE1C951B37}">
+<ds:datastoreItem xmlns:ds="http://schemas.openxmlformats.org/officeDocument/2006/customXml" ds:itemID="{7F1007D8-9B4F-4FDB-BA90-33BC736DD0F7}">
   <ds:schemaRefs>
     <ds:schemaRef ds:uri="http://schemas.openxmlformats.org/officeDocument/2006/bibliography"/>
   </ds:schemaRefs>

</xml_diff>

<commit_message>
Updated with Semantic UI
</commit_message>
<xml_diff>
--- a/mathers_resume.docx
+++ b/mathers_resume.docx
@@ -1,6 +1,6 @@
 
 <file path=word/document.xml><?xml version="1.0" encoding="utf-8"?>
-<w:document xmlns:wpc="http://schemas.microsoft.com/office/word/2010/wordprocessingCanvas" xmlns:mc="http://schemas.openxmlformats.org/markup-compatibility/2006" xmlns:o="urn:schemas-microsoft-com:office:office" xmlns:r="http://schemas.openxmlformats.org/officeDocument/2006/relationships" xmlns:m="http://schemas.openxmlformats.org/officeDocument/2006/math" xmlns:v="urn:schemas-microsoft-com:vml" xmlns:wp14="http://schemas.microsoft.com/office/word/2010/wordprocessingDrawing" xmlns:wp="http://schemas.openxmlformats.org/drawingml/2006/wordprocessingDrawing" xmlns:w10="urn:schemas-microsoft-com:office:word" xmlns:w="http://schemas.openxmlformats.org/wordprocessingml/2006/main" xmlns:w14="http://schemas.microsoft.com/office/word/2010/wordml" xmlns:wpg="http://schemas.microsoft.com/office/word/2010/wordprocessingGroup" xmlns:wpi="http://schemas.microsoft.com/office/word/2010/wordprocessingInk" xmlns:wne="http://schemas.microsoft.com/office/word/2006/wordml" xmlns:wps="http://schemas.microsoft.com/office/word/2010/wordprocessingShape" mc:Ignorable="w14 wp14">
+<w:document xmlns:wpc="http://schemas.microsoft.com/office/word/2010/wordprocessingCanvas" xmlns:mo="http://schemas.microsoft.com/office/mac/office/2008/main" xmlns:mc="http://schemas.openxmlformats.org/markup-compatibility/2006" xmlns:mv="urn:schemas-microsoft-com:mac:vml" xmlns:o="urn:schemas-microsoft-com:office:office" xmlns:r="http://schemas.openxmlformats.org/officeDocument/2006/relationships" xmlns:m="http://schemas.openxmlformats.org/officeDocument/2006/math" xmlns:v="urn:schemas-microsoft-com:vml" xmlns:wp14="http://schemas.microsoft.com/office/word/2010/wordprocessingDrawing" xmlns:wp="http://schemas.openxmlformats.org/drawingml/2006/wordprocessingDrawing" xmlns:w10="urn:schemas-microsoft-com:office:word" xmlns:w="http://schemas.openxmlformats.org/wordprocessingml/2006/main" xmlns:w14="http://schemas.microsoft.com/office/word/2010/wordml" xmlns:wpg="http://schemas.microsoft.com/office/word/2010/wordprocessingGroup" xmlns:wpi="http://schemas.microsoft.com/office/word/2010/wordprocessingInk" xmlns:wne="http://schemas.microsoft.com/office/word/2006/wordml" xmlns:wps="http://schemas.microsoft.com/office/word/2010/wordprocessingShape" mc:Ignorable="w14 wp14">
   <w:body>
     <w:p>
       <w:pPr>
@@ -246,56 +246,20 @@
     <w:p>
       <w:pPr>
         <w:rPr>
-          <w:rFonts w:cs="Arial"/>
-          <w:color w:val="000000"/>
-          <w:sz w:val="20"/>
-          <w:szCs w:val="20"/>
-        </w:rPr>
-      </w:pPr>
-      <w:r>
-        <w:rPr>
-          <w:rFonts w:cs="Arial"/>
-          <w:color w:val="000000"/>
-          <w:sz w:val="20"/>
-          <w:szCs w:val="20"/>
-        </w:rPr>
-        <w:t>Seeking a role as mid-level developer where I can leverage my significant experience and knowledge of web development best practices</w:t>
-      </w:r>
-      <w:r>
-        <w:rPr>
-          <w:rFonts w:cs="Arial"/>
-          <w:color w:val="000000"/>
-          <w:sz w:val="20"/>
-          <w:szCs w:val="20"/>
-        </w:rPr>
-        <w:t xml:space="preserve"> whilst </w:t>
-      </w:r>
-      <w:r>
-        <w:rPr>
-          <w:rFonts w:cs="Arial"/>
-          <w:color w:val="000000"/>
-          <w:sz w:val="20"/>
-          <w:szCs w:val="20"/>
-        </w:rPr>
-        <w:t>bringing my</w:t>
-      </w:r>
-      <w:r>
-        <w:rPr>
-          <w:rFonts w:cs="Arial"/>
-          <w:color w:val="000000"/>
-          <w:sz w:val="20"/>
-          <w:szCs w:val="20"/>
-        </w:rPr>
-        <w:t xml:space="preserve"> hands-on coding experience in JavaScript</w:t>
-      </w:r>
-      <w:r>
-        <w:rPr>
-          <w:rFonts w:cs="Arial"/>
-          <w:color w:val="000000"/>
-          <w:sz w:val="20"/>
-          <w:szCs w:val="20"/>
-        </w:rPr>
-        <w:t xml:space="preserve"> to a new level</w:t>
+          <w:rFonts w:ascii="Times New Roman" w:hAnsi="Times New Roman"/>
+          <w:sz w:val="20"/>
+          <w:szCs w:val="20"/>
+        </w:rPr>
+      </w:pPr>
+      <w:r>
+        <w:rPr>
+          <w:rFonts w:cs="Arial"/>
+          <w:color w:val="000000"/>
+          <w:sz w:val="21"/>
+          <w:szCs w:val="21"/>
+          <w:shd w:val="clear" w:color="auto" w:fill="FFFFFF"/>
+        </w:rPr>
+        <w:t>Front-end Developer with 18+ years experience building pixel perfect websites</w:t>
       </w:r>
       <w:r>
         <w:rPr>
@@ -478,6 +442,174 @@
         </w:rPr>
         <w:t xml:space="preserve"> </w:t>
       </w:r>
+      <w:r>
+        <w:rPr>
+          <w:rFonts w:cs="Arial"/>
+          <w:color w:val="000000"/>
+          <w:sz w:val="20"/>
+          <w:szCs w:val="20"/>
+        </w:rPr>
+        <w:t xml:space="preserve">Historically positioned as lead “dedicated </w:t>
+      </w:r>
+      <w:proofErr w:type="spellStart"/>
+      <w:r>
+        <w:rPr>
+          <w:rFonts w:cs="Arial"/>
+          <w:color w:val="000000"/>
+          <w:sz w:val="20"/>
+          <w:szCs w:val="20"/>
+        </w:rPr>
+        <w:t>styler</w:t>
+      </w:r>
+      <w:proofErr w:type="spellEnd"/>
+      <w:r>
+        <w:rPr>
+          <w:rFonts w:cs="Arial"/>
+          <w:color w:val="000000"/>
+          <w:sz w:val="20"/>
+          <w:szCs w:val="20"/>
+        </w:rPr>
+        <w:t>”</w:t>
+      </w:r>
+      <w:r>
+        <w:rPr>
+          <w:rFonts w:cs="Arial"/>
+          <w:color w:val="000000"/>
+          <w:sz w:val="20"/>
+          <w:szCs w:val="20"/>
+        </w:rPr>
+        <w:t xml:space="preserve"> on </w:t>
+      </w:r>
+      <w:r>
+        <w:rPr>
+          <w:rFonts w:cs="Arial"/>
+          <w:color w:val="000000"/>
+          <w:sz w:val="20"/>
+          <w:szCs w:val="20"/>
+        </w:rPr>
+        <w:t xml:space="preserve">large </w:t>
+      </w:r>
+      <w:r>
+        <w:rPr>
+          <w:rFonts w:cs="Arial"/>
+          <w:b/>
+          <w:color w:val="000000"/>
+          <w:sz w:val="20"/>
+          <w:szCs w:val="20"/>
+        </w:rPr>
+        <w:t>H</w:t>
+      </w:r>
+      <w:r>
+        <w:rPr>
+          <w:rFonts w:cs="Arial"/>
+          <w:b/>
+          <w:color w:val="000000"/>
+          <w:sz w:val="20"/>
+          <w:szCs w:val="20"/>
+        </w:rPr>
+        <w:t>TML</w:t>
+      </w:r>
+      <w:r>
+        <w:rPr>
+          <w:rFonts w:cs="Arial"/>
+          <w:b/>
+          <w:color w:val="000000"/>
+          <w:sz w:val="20"/>
+          <w:szCs w:val="20"/>
+        </w:rPr>
+        <w:t>5</w:t>
+      </w:r>
+      <w:r>
+        <w:rPr>
+          <w:rFonts w:cs="Arial"/>
+          <w:color w:val="000000"/>
+          <w:sz w:val="20"/>
+          <w:szCs w:val="20"/>
+        </w:rPr>
+        <w:t xml:space="preserve"> and </w:t>
+      </w:r>
+      <w:r>
+        <w:rPr>
+          <w:rFonts w:cs="Arial"/>
+          <w:b/>
+          <w:color w:val="000000"/>
+          <w:sz w:val="20"/>
+          <w:szCs w:val="20"/>
+        </w:rPr>
+        <w:t>CSS3</w:t>
+      </w:r>
+      <w:r>
+        <w:rPr>
+          <w:rFonts w:cs="Arial"/>
+          <w:color w:val="000000"/>
+          <w:sz w:val="20"/>
+          <w:szCs w:val="20"/>
+        </w:rPr>
+        <w:t xml:space="preserve"> </w:t>
+      </w:r>
+      <w:r>
+        <w:rPr>
+          <w:rFonts w:cs="Arial"/>
+          <w:color w:val="000000"/>
+          <w:sz w:val="20"/>
+          <w:szCs w:val="20"/>
+        </w:rPr>
+        <w:t xml:space="preserve">responsive </w:t>
+      </w:r>
+      <w:r>
+        <w:rPr>
+          <w:rFonts w:cs="Arial"/>
+          <w:color w:val="000000"/>
+          <w:sz w:val="20"/>
+          <w:szCs w:val="20"/>
+        </w:rPr>
+        <w:t xml:space="preserve">solutions, managing teams of </w:t>
+      </w:r>
+      <w:r>
+        <w:rPr>
+          <w:rFonts w:cs="Arial"/>
+          <w:color w:val="000000"/>
+          <w:sz w:val="20"/>
+          <w:szCs w:val="20"/>
+        </w:rPr>
+        <w:t>2</w:t>
+      </w:r>
+      <w:r>
+        <w:rPr>
+          <w:rFonts w:cs="Arial"/>
+          <w:color w:val="000000"/>
+          <w:sz w:val="20"/>
+          <w:szCs w:val="20"/>
+        </w:rPr>
+        <w:t xml:space="preserve">-8 members, providing estimates and scoping, </w:t>
+      </w:r>
+      <w:r>
+        <w:rPr>
+          <w:rFonts w:cs="Arial"/>
+          <w:color w:val="000000"/>
+          <w:sz w:val="20"/>
+          <w:szCs w:val="20"/>
+        </w:rPr>
+        <w:t xml:space="preserve">and </w:t>
+      </w:r>
+      <w:r>
+        <w:rPr>
+          <w:rFonts w:cs="Arial"/>
+          <w:color w:val="000000"/>
+          <w:sz w:val="20"/>
+          <w:szCs w:val="20"/>
+        </w:rPr>
+        <w:t>recruitment</w:t>
+      </w:r>
+      <w:r>
+        <w:rPr>
+          <w:rFonts w:cs="Arial"/>
+          <w:color w:val="000000"/>
+          <w:sz w:val="20"/>
+          <w:szCs w:val="20"/>
+        </w:rPr>
+        <w:t xml:space="preserve">. </w:t>
+      </w:r>
       <w:proofErr w:type="gramStart"/>
       <w:r>
         <w:rPr>
@@ -486,17 +618,167 @@
           <w:sz w:val="20"/>
           <w:szCs w:val="20"/>
         </w:rPr>
-        <w:t xml:space="preserve">Historically positioned as lead “dedicated </w:t>
+        <w:t>Adept at responsive web techniques</w:t>
+      </w:r>
+      <w:r>
+        <w:rPr>
+          <w:rFonts w:cs="Arial"/>
+          <w:color w:val="000000"/>
+          <w:sz w:val="20"/>
+          <w:szCs w:val="20"/>
+        </w:rPr>
+        <w:t>, mobile web development,</w:t>
+      </w:r>
+      <w:r>
+        <w:rPr>
+          <w:rFonts w:cs="Arial"/>
+          <w:color w:val="000000"/>
+          <w:sz w:val="20"/>
+          <w:szCs w:val="20"/>
+        </w:rPr>
+        <w:t xml:space="preserve"> </w:t>
+      </w:r>
+      <w:r>
+        <w:rPr>
+          <w:rFonts w:cs="Arial"/>
+          <w:color w:val="000000"/>
+          <w:sz w:val="20"/>
+          <w:szCs w:val="20"/>
+        </w:rPr>
+        <w:t xml:space="preserve">and </w:t>
+      </w:r>
+      <w:r>
+        <w:rPr>
+          <w:rFonts w:cs="Arial"/>
+          <w:color w:val="000000"/>
+          <w:sz w:val="20"/>
+          <w:szCs w:val="20"/>
+        </w:rPr>
+        <w:t>progressive enhancement/graceful degradation.</w:t>
+      </w:r>
+      <w:proofErr w:type="gramEnd"/>
+      <w:r>
+        <w:rPr>
+          <w:rFonts w:cs="Arial"/>
+          <w:color w:val="000000"/>
+          <w:sz w:val="20"/>
+          <w:szCs w:val="20"/>
+        </w:rPr>
+        <w:t xml:space="preserve"> Experience</w:t>
+      </w:r>
+      <w:r>
+        <w:rPr>
+          <w:color w:val="000000"/>
+          <w:sz w:val="20"/>
+          <w:szCs w:val="20"/>
+          <w:shd w:val="clear" w:color="auto" w:fill="FFFFFF"/>
+        </w:rPr>
+        <w:t> </w:t>
+      </w:r>
+      <w:r>
+        <w:rPr>
+          <w:color w:val="000000"/>
+          <w:sz w:val="20"/>
+          <w:szCs w:val="20"/>
+          <w:shd w:val="clear" w:color="auto" w:fill="FFFFFF"/>
+        </w:rPr>
+        <w:t>with</w:t>
+      </w:r>
+      <w:r>
+        <w:rPr>
+          <w:color w:val="000000"/>
+          <w:sz w:val="20"/>
+          <w:szCs w:val="20"/>
+          <w:shd w:val="clear" w:color="auto" w:fill="FFFFFF"/>
+        </w:rPr>
+        <w:t xml:space="preserve"> </w:t>
+      </w:r>
+      <w:r>
+        <w:rPr>
+          <w:b/>
+          <w:color w:val="000000"/>
+          <w:sz w:val="20"/>
+          <w:szCs w:val="20"/>
+          <w:shd w:val="clear" w:color="auto" w:fill="FFFFFF"/>
+        </w:rPr>
+        <w:t>Semantic UI</w:t>
+      </w:r>
+      <w:r>
+        <w:rPr>
+          <w:color w:val="000000"/>
+          <w:sz w:val="20"/>
+          <w:szCs w:val="20"/>
+          <w:shd w:val="clear" w:color="auto" w:fill="FFFFFF"/>
+        </w:rPr>
+        <w:t>,</w:t>
+      </w:r>
+      <w:r>
+        <w:rPr>
+          <w:color w:val="000000"/>
+          <w:sz w:val="20"/>
+          <w:szCs w:val="20"/>
+          <w:shd w:val="clear" w:color="auto" w:fill="FFFFFF"/>
+        </w:rPr>
+        <w:t xml:space="preserve"> </w:t>
+      </w:r>
+      <w:r>
+        <w:rPr>
+          <w:rFonts w:cs="Arial"/>
+          <w:b/>
+          <w:color w:val="000000"/>
+          <w:sz w:val="20"/>
+          <w:szCs w:val="20"/>
+        </w:rPr>
+        <w:t>Ruby on Rails</w:t>
+      </w:r>
+      <w:r>
+        <w:rPr>
+          <w:rFonts w:cs="Arial"/>
+          <w:color w:val="000000"/>
+          <w:sz w:val="20"/>
+          <w:szCs w:val="20"/>
+        </w:rPr>
+        <w:t xml:space="preserve">, </w:t>
+      </w:r>
+      <w:r>
+        <w:rPr>
+          <w:rFonts w:cs="Arial"/>
+          <w:b/>
+          <w:color w:val="000000"/>
+          <w:sz w:val="20"/>
+          <w:szCs w:val="20"/>
+        </w:rPr>
+        <w:t>Flex/ActionScript</w:t>
+      </w:r>
+      <w:r>
+        <w:rPr>
+          <w:rFonts w:cs="Arial"/>
+          <w:color w:val="000000"/>
+          <w:sz w:val="20"/>
+          <w:szCs w:val="20"/>
+        </w:rPr>
+        <w:t xml:space="preserve">, </w:t>
+      </w:r>
+      <w:r>
+        <w:rPr>
+          <w:rFonts w:cs="Arial"/>
+          <w:b/>
+          <w:color w:val="000000"/>
+          <w:sz w:val="20"/>
+          <w:szCs w:val="20"/>
+        </w:rPr>
+        <w:t>JSP/Velocity/</w:t>
       </w:r>
       <w:proofErr w:type="spellStart"/>
       <w:r>
         <w:rPr>
           <w:rFonts w:cs="Arial"/>
-          <w:color w:val="000000"/>
-          <w:sz w:val="20"/>
-          <w:szCs w:val="20"/>
-        </w:rPr>
-        <w:t>styler</w:t>
+          <w:b/>
+          <w:color w:val="000000"/>
+          <w:sz w:val="20"/>
+          <w:szCs w:val="20"/>
+        </w:rPr>
+        <w:t>Freemarker</w:t>
       </w:r>
       <w:proofErr w:type="spellEnd"/>
       <w:r>
@@ -506,248 +788,6 @@
           <w:sz w:val="20"/>
           <w:szCs w:val="20"/>
         </w:rPr>
-        <w:t>”</w:t>
-      </w:r>
-      <w:r>
-        <w:rPr>
-          <w:rFonts w:cs="Arial"/>
-          <w:color w:val="000000"/>
-          <w:sz w:val="20"/>
-          <w:szCs w:val="20"/>
-        </w:rPr>
-        <w:t xml:space="preserve"> on </w:t>
-      </w:r>
-      <w:r>
-        <w:rPr>
-          <w:rFonts w:cs="Arial"/>
-          <w:color w:val="000000"/>
-          <w:sz w:val="20"/>
-          <w:szCs w:val="20"/>
-        </w:rPr>
-        <w:t xml:space="preserve">large </w:t>
-      </w:r>
-      <w:r>
-        <w:rPr>
-          <w:rFonts w:cs="Arial"/>
-          <w:b/>
-          <w:color w:val="000000"/>
-          <w:sz w:val="20"/>
-          <w:szCs w:val="20"/>
-        </w:rPr>
-        <w:t>H</w:t>
-      </w:r>
-      <w:r>
-        <w:rPr>
-          <w:rFonts w:cs="Arial"/>
-          <w:b/>
-          <w:color w:val="000000"/>
-          <w:sz w:val="20"/>
-          <w:szCs w:val="20"/>
-        </w:rPr>
-        <w:t>TML</w:t>
-      </w:r>
-      <w:r>
-        <w:rPr>
-          <w:rFonts w:cs="Arial"/>
-          <w:b/>
-          <w:color w:val="000000"/>
-          <w:sz w:val="20"/>
-          <w:szCs w:val="20"/>
-        </w:rPr>
-        <w:t>5</w:t>
-      </w:r>
-      <w:r>
-        <w:rPr>
-          <w:rFonts w:cs="Arial"/>
-          <w:color w:val="000000"/>
-          <w:sz w:val="20"/>
-          <w:szCs w:val="20"/>
-        </w:rPr>
-        <w:t xml:space="preserve"> and </w:t>
-      </w:r>
-      <w:r>
-        <w:rPr>
-          <w:rFonts w:cs="Arial"/>
-          <w:b/>
-          <w:color w:val="000000"/>
-          <w:sz w:val="20"/>
-          <w:szCs w:val="20"/>
-        </w:rPr>
-        <w:t>CSS3</w:t>
-      </w:r>
-      <w:r>
-        <w:rPr>
-          <w:rFonts w:cs="Arial"/>
-          <w:color w:val="000000"/>
-          <w:sz w:val="20"/>
-          <w:szCs w:val="20"/>
-        </w:rPr>
-        <w:t xml:space="preserve"> </w:t>
-      </w:r>
-      <w:r>
-        <w:rPr>
-          <w:rFonts w:cs="Arial"/>
-          <w:color w:val="000000"/>
-          <w:sz w:val="20"/>
-          <w:szCs w:val="20"/>
-        </w:rPr>
-        <w:t xml:space="preserve">responsive </w:t>
-      </w:r>
-      <w:r>
-        <w:rPr>
-          <w:rFonts w:cs="Arial"/>
-          <w:color w:val="000000"/>
-          <w:sz w:val="20"/>
-          <w:szCs w:val="20"/>
-        </w:rPr>
-        <w:t xml:space="preserve">solutions, managing teams of </w:t>
-      </w:r>
-      <w:r>
-        <w:rPr>
-          <w:rFonts w:cs="Arial"/>
-          <w:color w:val="000000"/>
-          <w:sz w:val="20"/>
-          <w:szCs w:val="20"/>
-        </w:rPr>
-        <w:t>2</w:t>
-      </w:r>
-      <w:r>
-        <w:rPr>
-          <w:rFonts w:cs="Arial"/>
-          <w:color w:val="000000"/>
-          <w:sz w:val="20"/>
-          <w:szCs w:val="20"/>
-        </w:rPr>
-        <w:t xml:space="preserve">-8 members, providing estimates and scoping, </w:t>
-      </w:r>
-      <w:r>
-        <w:rPr>
-          <w:rFonts w:cs="Arial"/>
-          <w:color w:val="000000"/>
-          <w:sz w:val="20"/>
-          <w:szCs w:val="20"/>
-        </w:rPr>
-        <w:t xml:space="preserve">and </w:t>
-      </w:r>
-      <w:r>
-        <w:rPr>
-          <w:rFonts w:cs="Arial"/>
-          <w:color w:val="000000"/>
-          <w:sz w:val="20"/>
-          <w:szCs w:val="20"/>
-        </w:rPr>
-        <w:t>recruitment</w:t>
-      </w:r>
-      <w:r>
-        <w:rPr>
-          <w:rFonts w:cs="Arial"/>
-          <w:color w:val="000000"/>
-          <w:sz w:val="20"/>
-          <w:szCs w:val="20"/>
-        </w:rPr>
-        <w:t>.</w:t>
-      </w:r>
-      <w:proofErr w:type="gramEnd"/>
-      <w:r>
-        <w:rPr>
-          <w:rFonts w:cs="Arial"/>
-          <w:color w:val="000000"/>
-          <w:sz w:val="20"/>
-          <w:szCs w:val="20"/>
-        </w:rPr>
-        <w:t xml:space="preserve"> </w:t>
-      </w:r>
-      <w:proofErr w:type="gramStart"/>
-      <w:r>
-        <w:rPr>
-          <w:rFonts w:cs="Arial"/>
-          <w:color w:val="000000"/>
-          <w:sz w:val="20"/>
-          <w:szCs w:val="20"/>
-        </w:rPr>
-        <w:t>Adept at responsive web techniques</w:t>
-      </w:r>
-      <w:r>
-        <w:rPr>
-          <w:rFonts w:cs="Arial"/>
-          <w:color w:val="000000"/>
-          <w:sz w:val="20"/>
-          <w:szCs w:val="20"/>
-        </w:rPr>
-        <w:t>, mobile web development,</w:t>
-      </w:r>
-      <w:r>
-        <w:rPr>
-          <w:rFonts w:cs="Arial"/>
-          <w:color w:val="000000"/>
-          <w:sz w:val="20"/>
-          <w:szCs w:val="20"/>
-        </w:rPr>
-        <w:t xml:space="preserve"> </w:t>
-      </w:r>
-      <w:r>
-        <w:rPr>
-          <w:rFonts w:cs="Arial"/>
-          <w:color w:val="000000"/>
-          <w:sz w:val="20"/>
-          <w:szCs w:val="20"/>
-        </w:rPr>
-        <w:t xml:space="preserve">and </w:t>
-      </w:r>
-      <w:r>
-        <w:rPr>
-          <w:rFonts w:cs="Arial"/>
-          <w:color w:val="000000"/>
-          <w:sz w:val="20"/>
-          <w:szCs w:val="20"/>
-        </w:rPr>
-        <w:t>progressive enhancement/graceful degradation.</w:t>
-      </w:r>
-      <w:proofErr w:type="gramEnd"/>
-      <w:r>
-        <w:rPr>
-          <w:rFonts w:cs="Arial"/>
-          <w:color w:val="000000"/>
-          <w:sz w:val="20"/>
-          <w:szCs w:val="20"/>
-        </w:rPr>
-        <w:t xml:space="preserve"> Experience</w:t>
-      </w:r>
-      <w:r>
-        <w:rPr>
-          <w:color w:val="000000"/>
-          <w:sz w:val="20"/>
-          <w:szCs w:val="20"/>
-          <w:shd w:val="clear" w:color="auto" w:fill="FFFFFF"/>
-        </w:rPr>
-        <w:t> </w:t>
-      </w:r>
-      <w:r>
-        <w:rPr>
-          <w:color w:val="000000"/>
-          <w:sz w:val="20"/>
-          <w:szCs w:val="20"/>
-          <w:shd w:val="clear" w:color="auto" w:fill="FFFFFF"/>
-        </w:rPr>
-        <w:t xml:space="preserve">with </w:t>
-      </w:r>
-      <w:r>
-        <w:rPr>
-          <w:rFonts w:cs="Arial"/>
-          <w:b/>
-          <w:color w:val="000000"/>
-          <w:sz w:val="20"/>
-          <w:szCs w:val="20"/>
-        </w:rPr>
-        <w:t>Ruby on Rails</w:t>
-      </w:r>
-      <w:r>
-        <w:rPr>
-          <w:rFonts w:cs="Arial"/>
-          <w:color w:val="000000"/>
-          <w:sz w:val="20"/>
-          <w:szCs w:val="20"/>
-        </w:rPr>
         <w:t xml:space="preserve">, </w:t>
       </w:r>
       <w:r>
@@ -758,7 +798,7 @@
           <w:sz w:val="20"/>
           <w:szCs w:val="20"/>
         </w:rPr>
-        <w:t>Flex/ActionScript</w:t>
+        <w:t>PHP/WordPress</w:t>
       </w:r>
       <w:r>
         <w:rPr>
@@ -777,18 +817,45 @@
           <w:sz w:val="20"/>
           <w:szCs w:val="20"/>
         </w:rPr>
-        <w:t>JSP/Velocity/</w:t>
+        <w:t>XSLT</w:t>
+      </w:r>
+      <w:r>
+        <w:rPr>
+          <w:rFonts w:cs="Arial"/>
+          <w:color w:val="000000"/>
+          <w:sz w:val="20"/>
+          <w:szCs w:val="20"/>
+        </w:rPr>
+        <w:t xml:space="preserve">, and </w:t>
+      </w:r>
+      <w:r>
+        <w:rPr>
+          <w:rFonts w:cs="Arial"/>
+          <w:b/>
+          <w:color w:val="000000"/>
+          <w:sz w:val="20"/>
+          <w:szCs w:val="20"/>
+        </w:rPr>
+        <w:t>GWT</w:t>
+      </w:r>
+      <w:r>
+        <w:rPr>
+          <w:rFonts w:cs="Arial"/>
+          <w:color w:val="000000"/>
+          <w:sz w:val="20"/>
+          <w:szCs w:val="20"/>
+        </w:rPr>
+        <w:t xml:space="preserve">. Utilized: </w:t>
       </w:r>
       <w:proofErr w:type="spellStart"/>
       <w:r>
         <w:rPr>
           <w:rFonts w:cs="Arial"/>
-          <w:b/>
-          <w:color w:val="000000"/>
-          <w:sz w:val="20"/>
-          <w:szCs w:val="20"/>
-        </w:rPr>
-        <w:t>Freemarker</w:t>
+          <w:color w:val="000000"/>
+          <w:sz w:val="20"/>
+          <w:szCs w:val="20"/>
+        </w:rPr>
+        <w:t>npm</w:t>
       </w:r>
       <w:proofErr w:type="spellEnd"/>
       <w:r>
@@ -803,12 +870,31 @@
       <w:r>
         <w:rPr>
           <w:rFonts w:cs="Arial"/>
-          <w:b/>
-          <w:color w:val="000000"/>
-          <w:sz w:val="20"/>
-          <w:szCs w:val="20"/>
-        </w:rPr>
-        <w:t>PHP/WordPress</w:t>
+          <w:color w:val="000000"/>
+          <w:sz w:val="20"/>
+          <w:szCs w:val="20"/>
+        </w:rPr>
+        <w:t xml:space="preserve">babel, </w:t>
+      </w:r>
+      <w:proofErr w:type="spellStart"/>
+      <w:r>
+        <w:rPr>
+          <w:rFonts w:cs="Arial"/>
+          <w:color w:val="000000"/>
+          <w:sz w:val="20"/>
+          <w:szCs w:val="20"/>
+        </w:rPr>
+        <w:t>webpack</w:t>
+      </w:r>
+      <w:proofErr w:type="spellEnd"/>
+      <w:r>
+        <w:rPr>
+          <w:rFonts w:cs="Arial"/>
+          <w:color w:val="000000"/>
+          <w:sz w:val="20"/>
+          <w:szCs w:val="20"/>
+        </w:rPr>
+        <w:t>, gulp, grunt</w:t>
       </w:r>
       <w:r>
         <w:rPr>
@@ -822,50 +908,20 @@
       <w:r>
         <w:rPr>
           <w:rFonts w:cs="Arial"/>
-          <w:b/>
-          <w:color w:val="000000"/>
-          <w:sz w:val="20"/>
-          <w:szCs w:val="20"/>
-        </w:rPr>
-        <w:t>XSLT</w:t>
-      </w:r>
-      <w:r>
-        <w:rPr>
-          <w:rFonts w:cs="Arial"/>
-          <w:color w:val="000000"/>
-          <w:sz w:val="20"/>
-          <w:szCs w:val="20"/>
-        </w:rPr>
-        <w:t xml:space="preserve">, and </w:t>
-      </w:r>
-      <w:r>
-        <w:rPr>
-          <w:rFonts w:cs="Arial"/>
-          <w:b/>
-          <w:color w:val="000000"/>
-          <w:sz w:val="20"/>
-          <w:szCs w:val="20"/>
-        </w:rPr>
-        <w:t>GWT</w:t>
-      </w:r>
-      <w:r>
-        <w:rPr>
-          <w:rFonts w:cs="Arial"/>
-          <w:color w:val="000000"/>
-          <w:sz w:val="20"/>
-          <w:szCs w:val="20"/>
-        </w:rPr>
-        <w:t xml:space="preserve">. </w:t>
-      </w:r>
-      <w:proofErr w:type="gramStart"/>
-      <w:r>
-        <w:rPr>
-          <w:rFonts w:cs="Arial"/>
-          <w:color w:val="000000"/>
-          <w:sz w:val="20"/>
-          <w:szCs w:val="20"/>
-        </w:rPr>
-        <w:t xml:space="preserve">Utilized: </w:t>
+          <w:color w:val="000000"/>
+          <w:sz w:val="20"/>
+          <w:szCs w:val="20"/>
+        </w:rPr>
+        <w:t>jasmine, mocha, karma</w:t>
+      </w:r>
+      <w:r>
+        <w:rPr>
+          <w:rFonts w:cs="Arial"/>
+          <w:color w:val="000000"/>
+          <w:sz w:val="20"/>
+          <w:szCs w:val="20"/>
+        </w:rPr>
+        <w:t xml:space="preserve">, </w:t>
       </w:r>
       <w:proofErr w:type="spellStart"/>
       <w:r>
@@ -875,7 +931,7 @@
           <w:sz w:val="20"/>
           <w:szCs w:val="20"/>
         </w:rPr>
-        <w:t>npm</w:t>
+        <w:t>Highcharts</w:t>
       </w:r>
       <w:proofErr w:type="spellEnd"/>
       <w:r>
@@ -885,85 +941,8 @@
           <w:sz w:val="20"/>
           <w:szCs w:val="20"/>
         </w:rPr>
-        <w:t xml:space="preserve">, </w:t>
-      </w:r>
-      <w:r>
-        <w:rPr>
-          <w:rFonts w:cs="Arial"/>
-          <w:color w:val="000000"/>
-          <w:sz w:val="20"/>
-          <w:szCs w:val="20"/>
-        </w:rPr>
-        <w:t xml:space="preserve">babel, </w:t>
-      </w:r>
-      <w:proofErr w:type="spellStart"/>
-      <w:r>
-        <w:rPr>
-          <w:rFonts w:cs="Arial"/>
-          <w:color w:val="000000"/>
-          <w:sz w:val="20"/>
-          <w:szCs w:val="20"/>
-        </w:rPr>
-        <w:t>webpack</w:t>
-      </w:r>
-      <w:proofErr w:type="spellEnd"/>
-      <w:r>
-        <w:rPr>
-          <w:rFonts w:cs="Arial"/>
-          <w:color w:val="000000"/>
-          <w:sz w:val="20"/>
-          <w:szCs w:val="20"/>
-        </w:rPr>
-        <w:t>, gulp, grunt</w:t>
-      </w:r>
-      <w:r>
-        <w:rPr>
-          <w:rFonts w:cs="Arial"/>
-          <w:color w:val="000000"/>
-          <w:sz w:val="20"/>
-          <w:szCs w:val="20"/>
-        </w:rPr>
-        <w:t xml:space="preserve">, </w:t>
-      </w:r>
-      <w:r>
-        <w:rPr>
-          <w:rFonts w:cs="Arial"/>
-          <w:color w:val="000000"/>
-          <w:sz w:val="20"/>
-          <w:szCs w:val="20"/>
-        </w:rPr>
-        <w:t>jasmine, mocha, karma</w:t>
-      </w:r>
-      <w:r>
-        <w:rPr>
-          <w:rFonts w:cs="Arial"/>
-          <w:color w:val="000000"/>
-          <w:sz w:val="20"/>
-          <w:szCs w:val="20"/>
-        </w:rPr>
-        <w:t xml:space="preserve">, </w:t>
-      </w:r>
-      <w:proofErr w:type="spellStart"/>
-      <w:r>
-        <w:rPr>
-          <w:rFonts w:cs="Arial"/>
-          <w:color w:val="000000"/>
-          <w:sz w:val="20"/>
-          <w:szCs w:val="20"/>
-        </w:rPr>
-        <w:t>Highcharts</w:t>
-      </w:r>
-      <w:proofErr w:type="spellEnd"/>
-      <w:r>
-        <w:rPr>
-          <w:rFonts w:cs="Arial"/>
-          <w:color w:val="000000"/>
-          <w:sz w:val="20"/>
-          <w:szCs w:val="20"/>
-        </w:rPr>
         <w:t xml:space="preserve"> and D3.</w:t>
       </w:r>
-      <w:proofErr w:type="gramEnd"/>
     </w:p>
     <w:p>
       <w:pPr>
@@ -1284,46 +1263,48 @@
         <w:rPr>
           <w:rFonts w:cs="Arial"/>
           <w:color w:val="000000"/>
-          <w:sz w:val="20"/>
-          <w:szCs w:val="20"/>
-        </w:rPr>
-        <w:t xml:space="preserve">High-quality front-end development for </w:t>
-      </w:r>
-      <w:r>
-        <w:rPr>
-          <w:rFonts w:cs="Arial"/>
-          <w:color w:val="000000"/>
-          <w:sz w:val="20"/>
-          <w:szCs w:val="20"/>
-        </w:rPr>
-        <w:t>interactive</w:t>
-      </w:r>
-      <w:r>
-        <w:rPr>
-          <w:rFonts w:cs="Arial"/>
-          <w:color w:val="000000"/>
-          <w:sz w:val="20"/>
-          <w:szCs w:val="20"/>
-        </w:rPr>
-        <w:t>/responsive</w:t>
-      </w:r>
-      <w:r>
-        <w:rPr>
-          <w:rFonts w:cs="Arial"/>
-          <w:color w:val="000000"/>
-          <w:sz w:val="20"/>
-          <w:szCs w:val="20"/>
-        </w:rPr>
-        <w:t xml:space="preserve"> </w:t>
-      </w:r>
-      <w:r>
-        <w:rPr>
-          <w:rFonts w:cs="Arial"/>
-          <w:color w:val="000000"/>
-          <w:sz w:val="20"/>
-          <w:szCs w:val="20"/>
-        </w:rPr>
-        <w:t>web sites and applications.</w:t>
+          <w:sz w:val="21"/>
+          <w:szCs w:val="21"/>
+        </w:rPr>
+        <w:t xml:space="preserve">Knowledge and </w:t>
+      </w:r>
+      <w:r>
+        <w:rPr>
+          <w:rFonts w:cs="Arial"/>
+          <w:color w:val="000000"/>
+          <w:sz w:val="20"/>
+          <w:szCs w:val="20"/>
+        </w:rPr>
+        <w:t>experience</w:t>
+      </w:r>
+      <w:r>
+        <w:rPr>
+          <w:rFonts w:cs="Arial"/>
+          <w:color w:val="000000"/>
+          <w:sz w:val="21"/>
+          <w:szCs w:val="21"/>
+        </w:rPr>
+        <w:t xml:space="preserve"> building "styled components" using various methods which include CSS-in-JS, Semantic UI, Material UI, </w:t>
+      </w:r>
+      <w:proofErr w:type="spellStart"/>
+      <w:r>
+        <w:rPr>
+          <w:rFonts w:cs="Arial"/>
+          <w:color w:val="000000"/>
+          <w:sz w:val="21"/>
+          <w:szCs w:val="21"/>
+        </w:rPr>
+        <w:t>PostCSS</w:t>
+      </w:r>
+      <w:proofErr w:type="spellEnd"/>
+      <w:r>
+        <w:rPr>
+          <w:rFonts w:cs="Arial"/>
+          <w:color w:val="000000"/>
+          <w:sz w:val="21"/>
+          <w:szCs w:val="21"/>
+        </w:rPr>
+        <w:t>, Styled-JSX, etc.</w:t>
       </w:r>
     </w:p>
     <w:p>
@@ -1426,6 +1407,8 @@
         </w:rPr>
         <w:t>, and OOP/MVC considerations</w:t>
       </w:r>
+      <w:bookmarkStart w:id="0" w:name="_GoBack"/>
+      <w:bookmarkEnd w:id="0"/>
       <w:r>
         <w:rPr>
           <w:rFonts w:cs="Arial"/>
@@ -1571,8 +1554,7 @@
         <w:spacing w:after="100" w:afterAutospacing="1"/>
         <w:ind w:left="360"/>
         <w:rPr>
-          <w:rFonts w:cs="Arial"/>
-          <w:color w:val="000000"/>
+          <w:rFonts w:ascii="Times New Roman" w:hAnsi="Times New Roman"/>
           <w:sz w:val="20"/>
           <w:szCs w:val="20"/>
         </w:rPr>
@@ -1620,32 +1602,37 @@
           <w:sz w:val="20"/>
           <w:szCs w:val="20"/>
         </w:rPr>
-        <w:t>. Mid-level</w:t>
-      </w:r>
-      <w:r>
-        <w:rPr>
-          <w:rFonts w:cs="Arial"/>
-          <w:color w:val="000000"/>
-          <w:sz w:val="20"/>
-          <w:szCs w:val="20"/>
-        </w:rPr>
-        <w:t xml:space="preserve"> JavaScript</w:t>
-      </w:r>
-      <w:r>
-        <w:rPr>
-          <w:rFonts w:cs="Arial"/>
-          <w:color w:val="000000"/>
-          <w:sz w:val="20"/>
-          <w:szCs w:val="20"/>
-        </w:rPr>
-        <w:t xml:space="preserve"> expertise</w:t>
-      </w:r>
-      <w:r>
-        <w:rPr>
-          <w:rFonts w:cs="Arial"/>
-          <w:color w:val="000000"/>
-          <w:sz w:val="20"/>
-          <w:szCs w:val="20"/>
+        <w:t xml:space="preserve">. </w:t>
+      </w:r>
+      <w:r>
+        <w:rPr>
+          <w:rFonts w:cs="Arial"/>
+          <w:color w:val="000000"/>
+          <w:sz w:val="21"/>
+          <w:szCs w:val="21"/>
+          <w:shd w:val="clear" w:color="auto" w:fill="FFFFFF"/>
+        </w:rPr>
+        <w:t xml:space="preserve">Mid-level expertise with vanilla JavaScript, ES6, and </w:t>
+      </w:r>
+      <w:proofErr w:type="spellStart"/>
+      <w:r>
+        <w:rPr>
+          <w:rFonts w:cs="Arial"/>
+          <w:color w:val="000000"/>
+          <w:sz w:val="21"/>
+          <w:szCs w:val="21"/>
+          <w:shd w:val="clear" w:color="auto" w:fill="FFFFFF"/>
+        </w:rPr>
+        <w:t>jQuery</w:t>
+      </w:r>
+      <w:proofErr w:type="spellEnd"/>
+      <w:r>
+        <w:rPr>
+          <w:rFonts w:cs="Arial"/>
+          <w:color w:val="000000"/>
+          <w:sz w:val="21"/>
+          <w:szCs w:val="21"/>
+          <w:shd w:val="clear" w:color="auto" w:fill="FFFFFF"/>
         </w:rPr>
         <w:t>.</w:t>
       </w:r>
@@ -1685,7 +1672,16 @@
           <w:sz w:val="20"/>
           <w:szCs w:val="20"/>
         </w:rPr>
-        <w:t>on Windows and Unix/Linux environments.</w:t>
+        <w:t>on Windows, Mac,</w:t>
+      </w:r>
+      <w:r>
+        <w:rPr>
+          <w:rFonts w:cs="Arial"/>
+          <w:color w:val="000000"/>
+          <w:sz w:val="20"/>
+          <w:szCs w:val="20"/>
+        </w:rPr>
+        <w:t xml:space="preserve"> and Unix/Linux environments.</w:t>
       </w:r>
     </w:p>
     <w:p>
@@ -1788,7 +1784,16 @@
           <w:sz w:val="20"/>
           <w:szCs w:val="20"/>
         </w:rPr>
-        <w:t xml:space="preserve">databases, including Oracle and </w:t>
+        <w:t>databa</w:t>
+      </w:r>
+      <w:r>
+        <w:rPr>
+          <w:rFonts w:cs="Arial"/>
+          <w:color w:val="000000"/>
+          <w:sz w:val="20"/>
+          <w:szCs w:val="20"/>
+        </w:rPr>
+        <w:t xml:space="preserve">ses, including Oracle and </w:t>
       </w:r>
       <w:proofErr w:type="spellStart"/>
       <w:r>
@@ -1809,62 +1814,6 @@
           <w:szCs w:val="20"/>
         </w:rPr>
         <w:t>.</w:t>
-      </w:r>
-    </w:p>
-    <w:p>
-      <w:pPr>
-        <w:numPr>
-          <w:ilvl w:val="0"/>
-          <w:numId w:val="16"/>
-        </w:numPr>
-        <w:tabs>
-          <w:tab w:val="clear" w:pos="720"/>
-          <w:tab w:val="num" w:pos="360"/>
-        </w:tabs>
-        <w:spacing w:after="100" w:afterAutospacing="1"/>
-        <w:ind w:left="360"/>
-        <w:rPr>
-          <w:rFonts w:cs="Arial"/>
-          <w:color w:val="000000"/>
-          <w:sz w:val="20"/>
-          <w:szCs w:val="20"/>
-        </w:rPr>
-      </w:pPr>
-      <w:r>
-        <w:rPr>
-          <w:rFonts w:cs="Arial"/>
-          <w:color w:val="000000"/>
-          <w:sz w:val="20"/>
-          <w:szCs w:val="20"/>
-        </w:rPr>
-        <w:t xml:space="preserve">Able to </w:t>
-      </w:r>
-      <w:r>
-        <w:rPr>
-          <w:rFonts w:cs="Arial"/>
-          <w:color w:val="000000"/>
-          <w:sz w:val="20"/>
-          <w:szCs w:val="20"/>
-        </w:rPr>
-        <w:t>quickly set up web and application servers</w:t>
-      </w:r>
-      <w:r>
-        <w:rPr>
-          <w:rFonts w:cs="Arial"/>
-          <w:color w:val="000000"/>
-          <w:sz w:val="20"/>
-          <w:szCs w:val="20"/>
-        </w:rPr>
-        <w:t xml:space="preserve"> including</w:t>
-      </w:r>
-      <w:r>
-        <w:rPr>
-          <w:rFonts w:cs="Arial"/>
-          <w:color w:val="000000"/>
-          <w:sz w:val="20"/>
-          <w:szCs w:val="20"/>
-        </w:rPr>
-        <w:t xml:space="preserve"> Apache HTTP Server/Tomcat and WAMP/XAMPP.</w:t>
       </w:r>
     </w:p>
     <w:p>
@@ -1883,6 +1832,122 @@
         </w:rPr>
         <w:t>EXPERIENCE</w:t>
       </w:r>
+    </w:p>
+    <w:p>
+      <w:pPr>
+        <w:pStyle w:val="Heading4"/>
+        <w:spacing w:before="90" w:after="45"/>
+        <w:rPr>
+          <w:sz w:val="21"/>
+          <w:szCs w:val="21"/>
+          <w:u w:val="none"/>
+        </w:rPr>
+      </w:pPr>
+      <w:r>
+        <w:rPr>
+          <w:rStyle w:val="Hyperlink"/>
+          <w:b/>
+          <w:color w:val="auto"/>
+          <w:u w:val="none"/>
+        </w:rPr>
+        <w:fldChar w:fldCharType="begin"/>
+      </w:r>
+      <w:r>
+        <w:rPr>
+          <w:rStyle w:val="Hyperlink"/>
+          <w:b/>
+          <w:color w:val="auto"/>
+          <w:u w:val="none"/>
+        </w:rPr>
+        <w:instrText xml:space="preserve"> HYPERLINK "https://www.fairfx.com/" \t "_blank" </w:instrText>
+      </w:r>
+      <w:r>
+        <w:rPr>
+          <w:rStyle w:val="Hyperlink"/>
+          <w:b/>
+          <w:color w:val="auto"/>
+          <w:u w:val="none"/>
+        </w:rPr>
+        <w:fldChar w:fldCharType="separate"/>
+      </w:r>
+      <w:proofErr w:type="spellStart"/>
+      <w:r>
+        <w:rPr>
+          <w:rStyle w:val="Hyperlink"/>
+          <w:b/>
+          <w:color w:val="auto"/>
+          <w:sz w:val="20"/>
+          <w:u w:val="none"/>
+        </w:rPr>
+        <w:t>FairF</w:t>
+      </w:r>
+      <w:r>
+        <w:rPr>
+          <w:rStyle w:val="Hyperlink"/>
+          <w:b/>
+          <w:color w:val="auto"/>
+          <w:sz w:val="20"/>
+          <w:u w:val="none"/>
+        </w:rPr>
+        <w:t>X</w:t>
+      </w:r>
+      <w:proofErr w:type="spellEnd"/>
+      <w:r>
+        <w:rPr>
+          <w:rStyle w:val="Hyperlink"/>
+          <w:b/>
+          <w:color w:val="auto"/>
+          <w:u w:val="none"/>
+        </w:rPr>
+        <w:fldChar w:fldCharType="end"/>
+      </w:r>
+      <w:r>
+        <w:rPr>
+          <w:rStyle w:val="Hyperlink"/>
+          <w:b/>
+          <w:color w:val="auto"/>
+          <w:sz w:val="20"/>
+          <w:u w:val="none"/>
+        </w:rPr>
+        <w:t> </w:t>
+      </w:r>
+      <w:r>
+        <w:rPr>
+          <w:sz w:val="21"/>
+          <w:szCs w:val="21"/>
+          <w:u w:val="none"/>
+        </w:rPr>
+        <w:t>– (May 2017 - present)</w:t>
+      </w:r>
+    </w:p>
+    <w:p>
+      <w:pPr>
+        <w:pStyle w:val="PlainText"/>
+        <w:spacing w:after="60"/>
+        <w:rPr>
+          <w:rFonts w:ascii="Arial" w:hAnsi="Arial" w:cs="Arial"/>
+          <w:b/>
+        </w:rPr>
+      </w:pPr>
+      <w:r>
+        <w:rPr>
+          <w:rFonts w:ascii="Arial" w:hAnsi="Arial" w:cs="Arial"/>
+          <w:color w:val="000000"/>
+          <w:sz w:val="21"/>
+          <w:szCs w:val="21"/>
+        </w:rPr>
+        <w:t>"Smart technology for moving money in real time, enabling you to take charge wherever you are."</w:t>
+      </w:r>
+    </w:p>
+    <w:p>
+      <w:pPr>
+        <w:pStyle w:val="PlainText"/>
+        <w:spacing w:after="60"/>
+        <w:rPr>
+          <w:rFonts w:ascii="Arial" w:hAnsi="Arial" w:cs="Arial"/>
+          <w:b/>
+        </w:rPr>
+      </w:pPr>
     </w:p>
     <w:p>
       <w:pPr>
@@ -1987,7 +2052,6 @@
           <w:szCs w:val="20"/>
         </w:rPr>
       </w:pPr>
-      <w:proofErr w:type="gramStart"/>
       <w:r>
         <w:rPr>
           <w:rFonts w:ascii="Helvetica" w:hAnsi="Helvetica" w:cs="Courier"/>
@@ -1997,9 +2061,6 @@
         </w:rPr>
         <w:t>Launched February 2016: Bloomberg's first product entry into the highly competitive Know Your Customer (KYC) utility space.</w:t>
       </w:r>
-      <w:bookmarkStart w:id="0" w:name="_GoBack"/>
-      <w:bookmarkEnd w:id="0"/>
-      <w:proofErr w:type="gramEnd"/>
     </w:p>
     <w:p>
       <w:pPr>
@@ -2029,6 +2090,7 @@
           <w:szCs w:val="20"/>
         </w:rPr>
       </w:pPr>
+      <w:proofErr w:type="gramStart"/>
       <w:r>
         <w:rPr>
           <w:rFonts w:ascii="Helvetica" w:hAnsi="Helvetica" w:cs="Courier"/>
@@ -2056,28 +2118,9 @@
           <w:sz w:val="20"/>
           <w:szCs w:val="20"/>
         </w:rPr>
-        <w:t xml:space="preserve"> templates and extending and customizing a Bootstrap/</w:t>
-      </w:r>
-      <w:proofErr w:type="gramStart"/>
-      <w:r>
-        <w:rPr>
-          <w:rFonts w:ascii="Helvetica" w:hAnsi="Helvetica" w:cs="Courier"/>
-          <w:color w:val="000000"/>
-          <w:sz w:val="20"/>
-          <w:szCs w:val="20"/>
-        </w:rPr>
-        <w:t>Less framework</w:t>
+        <w:t xml:space="preserve"> templates and extending and customizing a Bootstrap/Less framework.</w:t>
       </w:r>
       <w:proofErr w:type="gramEnd"/>
-      <w:r>
-        <w:rPr>
-          <w:rFonts w:ascii="Helvetica" w:hAnsi="Helvetica" w:cs="Courier"/>
-          <w:color w:val="000000"/>
-          <w:sz w:val="20"/>
-          <w:szCs w:val="20"/>
-        </w:rPr>
-        <w:t>.</w:t>
-      </w:r>
     </w:p>
     <w:p>
       <w:pPr>
@@ -2259,6 +2302,7 @@
           <w:sz w:val="20"/>
           <w:szCs w:val="20"/>
         </w:rPr>
+        <w:lastRenderedPageBreak/>
         <w:t>Launch TBD</w:t>
       </w:r>
       <w:r>
@@ -2294,7 +2338,6 @@
           <w:sz w:val="20"/>
           <w:szCs w:val="20"/>
         </w:rPr>
-        <w:lastRenderedPageBreak/>
         <w:t xml:space="preserve">Launched </w:t>
       </w:r>
       <w:r>
@@ -2357,9 +2400,9 @@
           <w:szCs w:val="20"/>
           <w:shd w:val="clear" w:color="auto" w:fill="FFFFFF"/>
         </w:rPr>
-        <w:t xml:space="preserve">. </w:t>
-      </w:r>
-      <w:proofErr w:type="gramStart"/>
+        <w:t xml:space="preserve">. Applied styles to server-rendered </w:t>
+      </w:r>
+      <w:proofErr w:type="spellStart"/>
       <w:r>
         <w:rPr>
           <w:rFonts w:ascii="Helvetica" w:hAnsi="Helvetica"/>
@@ -2368,9 +2411,9 @@
           <w:szCs w:val="20"/>
           <w:shd w:val="clear" w:color="auto" w:fill="FFFFFF"/>
         </w:rPr>
-        <w:t xml:space="preserve">Applied styles to server-rendered </w:t>
-      </w:r>
-      <w:proofErr w:type="spellStart"/>
+        <w:t>Freemarker</w:t>
+      </w:r>
+      <w:proofErr w:type="spellEnd"/>
       <w:r>
         <w:rPr>
           <w:rFonts w:ascii="Helvetica" w:hAnsi="Helvetica"/>
@@ -2379,20 +2422,8 @@
           <w:szCs w:val="20"/>
           <w:shd w:val="clear" w:color="auto" w:fill="FFFFFF"/>
         </w:rPr>
-        <w:t>Freemarker</w:t>
-      </w:r>
-      <w:proofErr w:type="spellEnd"/>
-      <w:r>
-        <w:rPr>
-          <w:rFonts w:ascii="Helvetica" w:hAnsi="Helvetica"/>
-          <w:color w:val="333333"/>
-          <w:sz w:val="20"/>
-          <w:szCs w:val="20"/>
-          <w:shd w:val="clear" w:color="auto" w:fill="FFFFFF"/>
-        </w:rPr>
         <w:t xml:space="preserve"> pages using, almost exclusively, an external SCSS/CSS file.</w:t>
       </w:r>
-      <w:proofErr w:type="gramEnd"/>
     </w:p>
     <w:p>
       <w:pPr>
@@ -2406,7 +2437,6 @@
           <w:szCs w:val="20"/>
         </w:rPr>
       </w:pPr>
-      <w:proofErr w:type="gramStart"/>
       <w:r>
         <w:rPr>
           <w:rFonts w:ascii="Arial" w:hAnsi="Arial"/>
@@ -2426,28 +2456,44 @@
         </w:rPr>
         <w:t> </w:t>
       </w:r>
-      <w:hyperlink r:id="rId14" w:tgtFrame="_blank" w:history="1">
-        <w:r>
-          <w:rPr>
-            <w:rStyle w:val="Hyperlink"/>
-            <w:rFonts w:ascii="Arial" w:hAnsi="Arial"/>
-            <w:color w:val="000000"/>
-            <w:sz w:val="20"/>
-            <w:szCs w:val="20"/>
-          </w:rPr>
-          <w:t>HBO.com</w:t>
-        </w:r>
-      </w:hyperlink>
-      <w:r>
-        <w:rPr>
+      <w:r>
+        <w:fldChar w:fldCharType="begin"/>
+      </w:r>
+      <w:r>
+        <w:instrText xml:space="preserve"> HYPERLINK "http://www.hbo.com/" \t "_blank" </w:instrText>
+      </w:r>
+      <w:r>
+        <w:fldChar w:fldCharType="separate"/>
+      </w:r>
+      <w:r>
+        <w:rPr>
+          <w:rStyle w:val="Hyperlink"/>
           <w:rFonts w:ascii="Arial" w:hAnsi="Arial"/>
           <w:color w:val="000000"/>
           <w:sz w:val="20"/>
           <w:szCs w:val="20"/>
         </w:rPr>
+        <w:t>HBO.com</w:t>
+      </w:r>
+      <w:r>
+        <w:rPr>
+          <w:rStyle w:val="Hyperlink"/>
+          <w:rFonts w:ascii="Arial" w:hAnsi="Arial"/>
+          <w:color w:val="000000"/>
+          <w:sz w:val="20"/>
+          <w:szCs w:val="20"/>
+        </w:rPr>
+        <w:fldChar w:fldCharType="end"/>
+      </w:r>
+      <w:r>
+        <w:rPr>
+          <w:rFonts w:ascii="Arial" w:hAnsi="Arial"/>
+          <w:color w:val="000000"/>
+          <w:sz w:val="20"/>
+          <w:szCs w:val="20"/>
+        </w:rPr>
         <w:t>.</w:t>
       </w:r>
-      <w:proofErr w:type="gramEnd"/>
     </w:p>
     <w:p>
       <w:pPr>
@@ -2528,7 +2574,7 @@
           <w:rFonts w:ascii="Arial" w:hAnsi="Arial" w:cs="Arial"/>
         </w:rPr>
       </w:pPr>
-      <w:hyperlink r:id="rId15" w:history="1">
+      <w:hyperlink r:id="rId14" w:history="1">
         <w:proofErr w:type="spellStart"/>
         <w:r>
           <w:rPr>
@@ -2587,14 +2633,12 @@
         </w:rPr>
         <w:t xml:space="preserve"> 2012</w:t>
       </w:r>
-      <w:proofErr w:type="gramStart"/>
       <w:r>
         <w:rPr>
           <w:rFonts w:ascii="Arial" w:hAnsi="Arial" w:cs="Arial"/>
         </w:rPr>
         <w:t>)</w:t>
       </w:r>
-      <w:proofErr w:type="gramEnd"/>
       <w:r>
         <w:rPr>
           <w:rFonts w:ascii="Arial" w:hAnsi="Arial" w:cs="Arial"/>
@@ -2608,20 +2652,100 @@
         </w:rPr>
         <w:t xml:space="preserve"> </w:t>
       </w:r>
+      <w:r>
+        <w:rPr>
+          <w:rFonts w:ascii="Arial" w:hAnsi="Arial" w:cs="Arial"/>
+        </w:rPr>
+        <w:t xml:space="preserve">Specializing in </w:t>
+      </w:r>
+      <w:r>
+        <w:rPr>
+          <w:rFonts w:ascii="Arial" w:hAnsi="Arial" w:cs="Arial"/>
+        </w:rPr>
+        <w:t>web experiences, rich web and mobile applications, digital marketing campaigns and more.</w:t>
+      </w:r>
+    </w:p>
+    <w:p>
+      <w:pPr>
+        <w:pStyle w:val="PlainText"/>
+        <w:rPr>
+          <w:rFonts w:ascii="Arial" w:hAnsi="Arial" w:cs="Arial"/>
+        </w:rPr>
+      </w:pPr>
+    </w:p>
+    <w:p>
+      <w:pPr>
+        <w:pStyle w:val="PlainText"/>
+        <w:rPr>
+          <w:rFonts w:ascii="Arial" w:hAnsi="Arial" w:cs="Arial"/>
+        </w:rPr>
+      </w:pPr>
+      <w:r>
+        <w:rPr>
+          <w:rFonts w:ascii="Arial" w:hAnsi="Arial" w:cs="Arial"/>
+        </w:rPr>
+        <w:t>Typical tasks include the architecting of large-scale CSS structures and HTML markup, leading teams of 4-8 developers in “styling” web applications, scoping and assignment of tasks, oversight and review of team members, and recruitment.</w:t>
+      </w:r>
+    </w:p>
+    <w:p>
+      <w:pPr>
+        <w:pStyle w:val="PlainText"/>
+        <w:rPr>
+          <w:rFonts w:ascii="Arial" w:hAnsi="Arial" w:cs="Arial"/>
+        </w:rPr>
+      </w:pPr>
+    </w:p>
+    <w:p>
+      <w:pPr>
+        <w:pStyle w:val="PlainText"/>
+        <w:rPr>
+          <w:rFonts w:ascii="Arial" w:hAnsi="Arial" w:cs="Arial"/>
+        </w:rPr>
+      </w:pPr>
       <w:proofErr w:type="gramStart"/>
       <w:r>
         <w:rPr>
           <w:rFonts w:ascii="Arial" w:hAnsi="Arial" w:cs="Arial"/>
         </w:rPr>
-        <w:t xml:space="preserve">Specializing in </w:t>
-      </w:r>
-      <w:r>
-        <w:rPr>
-          <w:rFonts w:ascii="Arial" w:hAnsi="Arial" w:cs="Arial"/>
-        </w:rPr>
-        <w:t>web experiences, rich web and mobile applications, digital marketing campaigns and more.</w:t>
+        <w:t>Front-end development including HTML, CSS, JavaScript</w:t>
+      </w:r>
+      <w:r>
+        <w:rPr>
+          <w:rFonts w:ascii="Arial" w:hAnsi="Arial" w:cs="Arial"/>
+        </w:rPr>
+        <w:t>/</w:t>
+      </w:r>
+      <w:r>
+        <w:rPr>
+          <w:rFonts w:ascii="Arial" w:hAnsi="Arial" w:cs="Arial"/>
+        </w:rPr>
+        <w:t>AJAX, Flex</w:t>
+      </w:r>
+      <w:r>
+        <w:rPr>
+          <w:rFonts w:ascii="Arial" w:hAnsi="Arial" w:cs="Arial"/>
+        </w:rPr>
+        <w:t>, Ruby on Rails, Java templating.</w:t>
       </w:r>
       <w:proofErr w:type="gramEnd"/>
+      <w:r>
+        <w:rPr>
+          <w:rFonts w:ascii="Arial" w:hAnsi="Arial" w:cs="Arial"/>
+        </w:rPr>
+        <w:t xml:space="preserve"> XSLT</w:t>
+      </w:r>
+      <w:r>
+        <w:rPr>
+          <w:rFonts w:ascii="Arial" w:hAnsi="Arial" w:cs="Arial"/>
+        </w:rPr>
+        <w:t>, and GWT</w:t>
+      </w:r>
+      <w:r>
+        <w:rPr>
+          <w:rFonts w:ascii="Arial" w:hAnsi="Arial" w:cs="Arial"/>
+        </w:rPr>
+        <w:t>.</w:t>
+      </w:r>
     </w:p>
     <w:p>
       <w:pPr>
@@ -2642,7 +2766,251 @@
         <w:rPr>
           <w:rFonts w:ascii="Arial" w:hAnsi="Arial" w:cs="Arial"/>
         </w:rPr>
-        <w:t>Typical tasks include the architecting of large-scale CSS structures and HTML markup, leading teams of 4-8 developers in “styling” web applications, scoping and assignment of tasks, oversight and review of team members, and recruitment.</w:t>
+        <w:t>Clients includ</w:t>
+      </w:r>
+      <w:r>
+        <w:rPr>
+          <w:rFonts w:ascii="Arial" w:hAnsi="Arial" w:cs="Arial"/>
+        </w:rPr>
+        <w:t>e</w:t>
+      </w:r>
+      <w:r>
+        <w:rPr>
+          <w:rFonts w:ascii="Arial" w:hAnsi="Arial" w:cs="Arial"/>
+        </w:rPr>
+        <w:t xml:space="preserve">: </w:t>
+      </w:r>
+      <w:r>
+        <w:rPr>
+          <w:rFonts w:ascii="Arial" w:hAnsi="Arial" w:cs="Arial"/>
+          <w:b/>
+        </w:rPr>
+        <w:t>Bloomberg Law</w:t>
+      </w:r>
+      <w:r>
+        <w:rPr>
+          <w:rFonts w:ascii="Arial" w:hAnsi="Arial" w:cs="Arial"/>
+        </w:rPr>
+        <w:t xml:space="preserve"> (Flex and </w:t>
+      </w:r>
+      <w:proofErr w:type="spellStart"/>
+      <w:r>
+        <w:rPr>
+          <w:rFonts w:ascii="Arial" w:hAnsi="Arial" w:cs="Arial"/>
+        </w:rPr>
+        <w:t>RoR</w:t>
+      </w:r>
+      <w:proofErr w:type="spellEnd"/>
+      <w:r>
+        <w:rPr>
+          <w:rFonts w:ascii="Arial" w:hAnsi="Arial" w:cs="Arial"/>
+        </w:rPr>
+        <w:t xml:space="preserve"> applications), </w:t>
+      </w:r>
+      <w:r>
+        <w:rPr>
+          <w:rFonts w:ascii="Arial" w:hAnsi="Arial" w:cs="Arial"/>
+          <w:b/>
+        </w:rPr>
+        <w:t>Bloomberg Sports</w:t>
+      </w:r>
+      <w:r>
+        <w:rPr>
+          <w:rFonts w:ascii="Arial" w:hAnsi="Arial" w:cs="Arial"/>
+        </w:rPr>
+        <w:t xml:space="preserve">, </w:t>
+      </w:r>
+      <w:r>
+        <w:rPr>
+          <w:rFonts w:ascii="Arial" w:hAnsi="Arial" w:cs="Arial"/>
+          <w:b/>
+        </w:rPr>
+        <w:t>Citi</w:t>
+      </w:r>
+      <w:r>
+        <w:rPr>
+          <w:rFonts w:ascii="Arial" w:hAnsi="Arial" w:cs="Arial"/>
+        </w:rPr>
+        <w:t xml:space="preserve">, </w:t>
+      </w:r>
+      <w:r>
+        <w:rPr>
+          <w:rFonts w:ascii="Arial" w:hAnsi="Arial" w:cs="Arial"/>
+          <w:b/>
+        </w:rPr>
+        <w:t>Northern</w:t>
+      </w:r>
+      <w:r>
+        <w:rPr>
+          <w:rFonts w:ascii="Arial" w:hAnsi="Arial" w:cs="Arial"/>
+        </w:rPr>
+        <w:t xml:space="preserve"> </w:t>
+      </w:r>
+      <w:r>
+        <w:rPr>
+          <w:rFonts w:ascii="Arial" w:hAnsi="Arial" w:cs="Arial"/>
+          <w:b/>
+        </w:rPr>
+        <w:t>Trust</w:t>
+      </w:r>
+      <w:r>
+        <w:rPr>
+          <w:rFonts w:ascii="Arial" w:hAnsi="Arial" w:cs="Arial"/>
+        </w:rPr>
+        <w:t xml:space="preserve">, </w:t>
+      </w:r>
+      <w:r>
+        <w:rPr>
+          <w:rFonts w:ascii="Arial" w:hAnsi="Arial" w:cs="Arial"/>
+          <w:b/>
+        </w:rPr>
+        <w:t>Prudential</w:t>
+      </w:r>
+      <w:r>
+        <w:rPr>
+          <w:rFonts w:ascii="Arial" w:hAnsi="Arial" w:cs="Arial"/>
+        </w:rPr>
+        <w:t xml:space="preserve">, </w:t>
+      </w:r>
+      <w:r>
+        <w:rPr>
+          <w:rFonts w:ascii="Arial" w:hAnsi="Arial" w:cs="Arial"/>
+          <w:b/>
+        </w:rPr>
+        <w:t>US</w:t>
+      </w:r>
+      <w:r>
+        <w:rPr>
+          <w:rFonts w:ascii="Arial" w:hAnsi="Arial" w:cs="Arial"/>
+        </w:rPr>
+        <w:t xml:space="preserve"> </w:t>
+      </w:r>
+      <w:r>
+        <w:rPr>
+          <w:rFonts w:ascii="Arial" w:hAnsi="Arial" w:cs="Arial"/>
+          <w:b/>
+        </w:rPr>
+        <w:t>Army</w:t>
+      </w:r>
+      <w:r>
+        <w:rPr>
+          <w:rFonts w:ascii="Arial" w:hAnsi="Arial" w:cs="Arial"/>
+        </w:rPr>
+        <w:t xml:space="preserve">, </w:t>
+      </w:r>
+      <w:r>
+        <w:rPr>
+          <w:rFonts w:ascii="Arial" w:hAnsi="Arial" w:cs="Arial"/>
+          <w:b/>
+        </w:rPr>
+        <w:t>CIO.com</w:t>
+      </w:r>
+      <w:r>
+        <w:rPr>
+          <w:rFonts w:ascii="Arial" w:hAnsi="Arial" w:cs="Arial"/>
+        </w:rPr>
+        <w:t xml:space="preserve">, </w:t>
+      </w:r>
+      <w:r>
+        <w:rPr>
+          <w:rFonts w:ascii="Arial" w:hAnsi="Arial" w:cs="Arial"/>
+          <w:b/>
+        </w:rPr>
+        <w:t>Sears</w:t>
+      </w:r>
+      <w:r>
+        <w:rPr>
+          <w:rFonts w:ascii="Arial" w:hAnsi="Arial" w:cs="Arial"/>
+        </w:rPr>
+        <w:t xml:space="preserve">, </w:t>
+      </w:r>
+      <w:r>
+        <w:rPr>
+          <w:rFonts w:ascii="Arial" w:hAnsi="Arial" w:cs="Arial"/>
+          <w:b/>
+        </w:rPr>
+        <w:t>Amex</w:t>
+      </w:r>
+      <w:r>
+        <w:rPr>
+          <w:rFonts w:ascii="Arial" w:hAnsi="Arial" w:cs="Arial"/>
+        </w:rPr>
+        <w:t xml:space="preserve">, </w:t>
+      </w:r>
+      <w:r>
+        <w:rPr>
+          <w:rFonts w:ascii="Arial" w:hAnsi="Arial" w:cs="Arial"/>
+          <w:b/>
+        </w:rPr>
+        <w:t>Northern</w:t>
+      </w:r>
+      <w:r>
+        <w:rPr>
+          <w:rFonts w:ascii="Arial" w:hAnsi="Arial" w:cs="Arial"/>
+        </w:rPr>
+        <w:t xml:space="preserve"> </w:t>
+      </w:r>
+      <w:r>
+        <w:rPr>
+          <w:rFonts w:ascii="Arial" w:hAnsi="Arial" w:cs="Arial"/>
+          <w:b/>
+        </w:rPr>
+        <w:t>Trust</w:t>
+      </w:r>
+      <w:r>
+        <w:rPr>
+          <w:rFonts w:ascii="Arial" w:hAnsi="Arial" w:cs="Arial"/>
+        </w:rPr>
+        <w:t xml:space="preserve">, </w:t>
+      </w:r>
+      <w:proofErr w:type="spellStart"/>
+      <w:r>
+        <w:rPr>
+          <w:rFonts w:ascii="Arial" w:hAnsi="Arial" w:cs="Arial"/>
+          <w:b/>
+        </w:rPr>
+        <w:t>Mastercard</w:t>
+      </w:r>
+      <w:proofErr w:type="spellEnd"/>
+      <w:r>
+        <w:rPr>
+          <w:rFonts w:ascii="Arial" w:hAnsi="Arial" w:cs="Arial"/>
+        </w:rPr>
+        <w:t xml:space="preserve">, </w:t>
+      </w:r>
+      <w:r>
+        <w:rPr>
+          <w:rFonts w:ascii="Arial" w:hAnsi="Arial" w:cs="Arial"/>
+          <w:b/>
+        </w:rPr>
+        <w:t>Starwood</w:t>
+      </w:r>
+      <w:r>
+        <w:rPr>
+          <w:rFonts w:ascii="Arial" w:hAnsi="Arial" w:cs="Arial"/>
+          <w:b/>
+        </w:rPr>
+        <w:t xml:space="preserve">, </w:t>
+      </w:r>
+      <w:r>
+        <w:rPr>
+          <w:rFonts w:ascii="Arial" w:hAnsi="Arial" w:cs="Arial"/>
+          <w:b/>
+        </w:rPr>
+        <w:t xml:space="preserve">Avis, </w:t>
+      </w:r>
+      <w:r>
+        <w:rPr>
+          <w:rFonts w:ascii="Arial" w:hAnsi="Arial" w:cs="Arial"/>
+          <w:b/>
+        </w:rPr>
+        <w:t>and State Street</w:t>
+      </w:r>
+      <w:r>
+        <w:rPr>
+          <w:rFonts w:ascii="Arial" w:hAnsi="Arial" w:cs="Arial"/>
+        </w:rPr>
+        <w:t>.</w:t>
       </w:r>
     </w:p>
     <w:p>
@@ -2660,63 +3028,30 @@
           <w:rFonts w:ascii="Arial" w:hAnsi="Arial" w:cs="Arial"/>
         </w:rPr>
       </w:pPr>
-      <w:proofErr w:type="gramStart"/>
-      <w:r>
-        <w:rPr>
-          <w:rFonts w:ascii="Arial" w:hAnsi="Arial" w:cs="Arial"/>
-        </w:rPr>
-        <w:t>Front-end development including HTML, CSS, JavaScript</w:t>
-      </w:r>
-      <w:r>
-        <w:rPr>
-          <w:rFonts w:ascii="Arial" w:hAnsi="Arial" w:cs="Arial"/>
-        </w:rPr>
-        <w:t>/</w:t>
-      </w:r>
-      <w:r>
-        <w:rPr>
-          <w:rFonts w:ascii="Arial" w:hAnsi="Arial" w:cs="Arial"/>
-        </w:rPr>
-        <w:t>AJAX, Flex</w:t>
-      </w:r>
-      <w:r>
-        <w:rPr>
-          <w:rFonts w:ascii="Arial" w:hAnsi="Arial" w:cs="Arial"/>
-        </w:rPr>
-        <w:t>, Ruby on Rails, Java templating.</w:t>
-      </w:r>
-      <w:proofErr w:type="gramEnd"/>
-      <w:r>
-        <w:rPr>
-          <w:rFonts w:ascii="Arial" w:hAnsi="Arial" w:cs="Arial"/>
-        </w:rPr>
-        <w:t xml:space="preserve"> </w:t>
-      </w:r>
-      <w:proofErr w:type="gramStart"/>
-      <w:r>
-        <w:rPr>
-          <w:rFonts w:ascii="Arial" w:hAnsi="Arial" w:cs="Arial"/>
-        </w:rPr>
-        <w:t>XSLT</w:t>
-      </w:r>
-      <w:r>
-        <w:rPr>
-          <w:rFonts w:ascii="Arial" w:hAnsi="Arial" w:cs="Arial"/>
-        </w:rPr>
-        <w:t>,</w:t>
-      </w:r>
-      <w:proofErr w:type="gramEnd"/>
-      <w:r>
-        <w:rPr>
-          <w:rFonts w:ascii="Arial" w:hAnsi="Arial" w:cs="Arial"/>
-        </w:rPr>
-        <w:t xml:space="preserve"> and GWT</w:t>
-      </w:r>
-      <w:r>
-        <w:rPr>
-          <w:rFonts w:ascii="Arial" w:hAnsi="Arial" w:cs="Arial"/>
-        </w:rPr>
-        <w:t>.</w:t>
+      <w:r>
+        <w:rPr>
+          <w:rFonts w:ascii="Arial" w:hAnsi="Arial" w:cs="Arial"/>
+          <w:b/>
+        </w:rPr>
+        <w:t>TheStreet.com</w:t>
+      </w:r>
+      <w:r>
+        <w:rPr>
+          <w:rFonts w:ascii="Arial" w:hAnsi="Arial" w:cs="Arial"/>
+        </w:rPr>
+        <w:t xml:space="preserve"> - Content Management Developer (Oct. 2000</w:t>
+      </w:r>
+      <w:r>
+        <w:rPr>
+          <w:rFonts w:ascii="Arial" w:hAnsi="Arial" w:cs="Arial"/>
+        </w:rPr>
+        <w:t xml:space="preserve"> - 2006</w:t>
+      </w:r>
+      <w:r>
+        <w:rPr>
+          <w:rFonts w:ascii="Arial" w:hAnsi="Arial" w:cs="Arial"/>
+        </w:rPr>
+        <w:t>)</w:t>
       </w:r>
     </w:p>
     <w:p>
@@ -2726,6 +3061,12 @@
           <w:rFonts w:ascii="Arial" w:hAnsi="Arial" w:cs="Arial"/>
         </w:rPr>
       </w:pPr>
+      <w:r>
+        <w:rPr>
+          <w:rFonts w:ascii="Arial" w:hAnsi="Arial" w:cs="Arial"/>
+        </w:rPr>
+        <w:t>Subscription based financial news website with content published in numerous formats including several web sites, PDFs, text/XML feeds, text/HTML e-mails.</w:t>
+      </w:r>
     </w:p>
     <w:p>
       <w:pPr>
@@ -2734,57 +3075,65 @@
           <w:rFonts w:ascii="Arial" w:hAnsi="Arial" w:cs="Arial"/>
         </w:rPr>
       </w:pPr>
-      <w:r>
-        <w:rPr>
-          <w:rFonts w:ascii="Arial" w:hAnsi="Arial" w:cs="Arial"/>
-        </w:rPr>
-        <w:t>Clients includ</w:t>
-      </w:r>
-      <w:r>
-        <w:rPr>
-          <w:rFonts w:ascii="Arial" w:hAnsi="Arial" w:cs="Arial"/>
-        </w:rPr>
-        <w:t>e</w:t>
-      </w:r>
-      <w:r>
-        <w:rPr>
-          <w:rFonts w:ascii="Arial" w:hAnsi="Arial" w:cs="Arial"/>
-        </w:rPr>
-        <w:t xml:space="preserve">: </w:t>
-      </w:r>
-      <w:r>
-        <w:rPr>
-          <w:rFonts w:ascii="Arial" w:hAnsi="Arial" w:cs="Arial"/>
-          <w:b/>
-        </w:rPr>
-        <w:t>Bloomberg Law</w:t>
-      </w:r>
-      <w:r>
-        <w:rPr>
-          <w:rFonts w:ascii="Arial" w:hAnsi="Arial" w:cs="Arial"/>
-        </w:rPr>
-        <w:t xml:space="preserve"> (Flex and </w:t>
+    </w:p>
+    <w:p>
+      <w:pPr>
+        <w:pStyle w:val="PlainText"/>
+        <w:rPr>
+          <w:rFonts w:ascii="Arial" w:hAnsi="Arial" w:cs="Arial"/>
+        </w:rPr>
+      </w:pPr>
+      <w:r>
+        <w:rPr>
+          <w:rFonts w:ascii="Arial" w:hAnsi="Arial" w:cs="Arial"/>
+        </w:rPr>
+        <w:t xml:space="preserve">Developed JSP and </w:t>
       </w:r>
       <w:proofErr w:type="spellStart"/>
       <w:r>
         <w:rPr>
           <w:rFonts w:ascii="Arial" w:hAnsi="Arial" w:cs="Arial"/>
         </w:rPr>
-        <w:t>RoR</w:t>
+        <w:t>StoryServer</w:t>
       </w:r>
       <w:proofErr w:type="spellEnd"/>
       <w:r>
         <w:rPr>
           <w:rFonts w:ascii="Arial" w:hAnsi="Arial" w:cs="Arial"/>
         </w:rPr>
-        <w:t xml:space="preserve"> applications), </w:t>
-      </w:r>
-      <w:r>
-        <w:rPr>
-          <w:rFonts w:ascii="Arial" w:hAnsi="Arial" w:cs="Arial"/>
-          <w:b/>
-        </w:rPr>
-        <w:t>Bloomberg Sports</w:t>
+        <w:t xml:space="preserve"> templates for outputting rendered HTML. I</w:t>
+      </w:r>
+      <w:r>
+        <w:rPr>
+          <w:rFonts w:ascii="Arial" w:hAnsi="Arial" w:cs="Arial"/>
+        </w:rPr>
+        <w:t>ntegrat</w:t>
+      </w:r>
+      <w:r>
+        <w:rPr>
+          <w:rFonts w:ascii="Arial" w:hAnsi="Arial" w:cs="Arial"/>
+        </w:rPr>
+        <w:t>ed</w:t>
+      </w:r>
+      <w:r>
+        <w:rPr>
+          <w:rFonts w:ascii="Arial" w:hAnsi="Arial" w:cs="Arial"/>
+        </w:rPr>
+        <w:t xml:space="preserve"> data and business logic using HTML/</w:t>
+      </w:r>
+      <w:proofErr w:type="spellStart"/>
+      <w:r>
+        <w:rPr>
+          <w:rFonts w:ascii="Arial" w:hAnsi="Arial" w:cs="Arial"/>
+        </w:rPr>
+        <w:t>Javascript</w:t>
+      </w:r>
+      <w:proofErr w:type="spellEnd"/>
+      <w:r>
+        <w:rPr>
+          <w:rFonts w:ascii="Arial" w:hAnsi="Arial" w:cs="Arial"/>
+        </w:rPr>
+        <w:t>/CSS, JSP/XSL templates</w:t>
       </w:r>
       <w:r>
         <w:rPr>
@@ -2792,294 +3141,25 @@
         </w:rPr>
         <w:t xml:space="preserve">, </w:t>
       </w:r>
-      <w:r>
-        <w:rPr>
-          <w:rFonts w:ascii="Arial" w:hAnsi="Arial" w:cs="Arial"/>
-          <w:b/>
-        </w:rPr>
-        <w:t>Citi</w:t>
-      </w:r>
-      <w:r>
-        <w:rPr>
-          <w:rFonts w:ascii="Arial" w:hAnsi="Arial" w:cs="Arial"/>
-        </w:rPr>
-        <w:t xml:space="preserve">, </w:t>
-      </w:r>
-      <w:r>
-        <w:rPr>
-          <w:rFonts w:ascii="Arial" w:hAnsi="Arial" w:cs="Arial"/>
-          <w:b/>
-        </w:rPr>
-        <w:t>Northern</w:t>
-      </w:r>
-      <w:r>
-        <w:rPr>
-          <w:rFonts w:ascii="Arial" w:hAnsi="Arial" w:cs="Arial"/>
-        </w:rPr>
-        <w:t xml:space="preserve"> </w:t>
-      </w:r>
-      <w:r>
-        <w:rPr>
-          <w:rFonts w:ascii="Arial" w:hAnsi="Arial" w:cs="Arial"/>
-          <w:b/>
-        </w:rPr>
-        <w:t>Trust</w:t>
-      </w:r>
-      <w:r>
-        <w:rPr>
-          <w:rFonts w:ascii="Arial" w:hAnsi="Arial" w:cs="Arial"/>
-        </w:rPr>
-        <w:t xml:space="preserve">, </w:t>
-      </w:r>
-      <w:r>
-        <w:rPr>
-          <w:rFonts w:ascii="Arial" w:hAnsi="Arial" w:cs="Arial"/>
-          <w:b/>
-        </w:rPr>
-        <w:t>Prudential</w:t>
-      </w:r>
-      <w:r>
-        <w:rPr>
-          <w:rFonts w:ascii="Arial" w:hAnsi="Arial" w:cs="Arial"/>
-        </w:rPr>
-        <w:t xml:space="preserve">, </w:t>
-      </w:r>
-      <w:r>
-        <w:rPr>
-          <w:rFonts w:ascii="Arial" w:hAnsi="Arial" w:cs="Arial"/>
-          <w:b/>
-        </w:rPr>
-        <w:t>US</w:t>
-      </w:r>
-      <w:r>
-        <w:rPr>
-          <w:rFonts w:ascii="Arial" w:hAnsi="Arial" w:cs="Arial"/>
-        </w:rPr>
-        <w:t xml:space="preserve"> </w:t>
-      </w:r>
-      <w:r>
-        <w:rPr>
-          <w:rFonts w:ascii="Arial" w:hAnsi="Arial" w:cs="Arial"/>
-          <w:b/>
-        </w:rPr>
-        <w:t>Army</w:t>
-      </w:r>
-      <w:r>
-        <w:rPr>
-          <w:rFonts w:ascii="Arial" w:hAnsi="Arial" w:cs="Arial"/>
-        </w:rPr>
-        <w:t xml:space="preserve">, </w:t>
-      </w:r>
-      <w:r>
-        <w:rPr>
-          <w:rFonts w:ascii="Arial" w:hAnsi="Arial" w:cs="Arial"/>
-          <w:b/>
-        </w:rPr>
-        <w:t>CIO.com</w:t>
-      </w:r>
-      <w:r>
-        <w:rPr>
-          <w:rFonts w:ascii="Arial" w:hAnsi="Arial" w:cs="Arial"/>
-        </w:rPr>
-        <w:t xml:space="preserve">, </w:t>
-      </w:r>
-      <w:r>
-        <w:rPr>
-          <w:rFonts w:ascii="Arial" w:hAnsi="Arial" w:cs="Arial"/>
-          <w:b/>
-        </w:rPr>
-        <w:t>Sears</w:t>
-      </w:r>
-      <w:r>
-        <w:rPr>
-          <w:rFonts w:ascii="Arial" w:hAnsi="Arial" w:cs="Arial"/>
-        </w:rPr>
-        <w:t xml:space="preserve">, </w:t>
-      </w:r>
-      <w:r>
-        <w:rPr>
-          <w:rFonts w:ascii="Arial" w:hAnsi="Arial" w:cs="Arial"/>
-          <w:b/>
-        </w:rPr>
-        <w:t>Amex</w:t>
-      </w:r>
-      <w:r>
-        <w:rPr>
-          <w:rFonts w:ascii="Arial" w:hAnsi="Arial" w:cs="Arial"/>
-        </w:rPr>
-        <w:t xml:space="preserve">, </w:t>
-      </w:r>
-      <w:r>
-        <w:rPr>
-          <w:rFonts w:ascii="Arial" w:hAnsi="Arial" w:cs="Arial"/>
-          <w:b/>
-        </w:rPr>
-        <w:t>Northern</w:t>
-      </w:r>
-      <w:r>
-        <w:rPr>
-          <w:rFonts w:ascii="Arial" w:hAnsi="Arial" w:cs="Arial"/>
-        </w:rPr>
-        <w:t xml:space="preserve"> </w:t>
-      </w:r>
-      <w:r>
-        <w:rPr>
-          <w:rFonts w:ascii="Arial" w:hAnsi="Arial" w:cs="Arial"/>
-          <w:b/>
-        </w:rPr>
-        <w:t>Trust</w:t>
-      </w:r>
-      <w:r>
-        <w:rPr>
-          <w:rFonts w:ascii="Arial" w:hAnsi="Arial" w:cs="Arial"/>
-        </w:rPr>
-        <w:t xml:space="preserve">, </w:t>
-      </w:r>
       <w:proofErr w:type="spellStart"/>
       <w:r>
         <w:rPr>
           <w:rFonts w:ascii="Arial" w:hAnsi="Arial" w:cs="Arial"/>
-          <w:b/>
-        </w:rPr>
-        <w:t>Mastercard</w:t>
+        </w:rPr>
+        <w:t>Texis</w:t>
       </w:r>
       <w:proofErr w:type="spellEnd"/>
       <w:r>
         <w:rPr>
           <w:rFonts w:ascii="Arial" w:hAnsi="Arial" w:cs="Arial"/>
         </w:rPr>
-        <w:t xml:space="preserve">, </w:t>
-      </w:r>
-      <w:r>
-        <w:rPr>
-          <w:rFonts w:ascii="Arial" w:hAnsi="Arial" w:cs="Arial"/>
-          <w:b/>
-        </w:rPr>
-        <w:t>Starwood</w:t>
-      </w:r>
-      <w:r>
-        <w:rPr>
-          <w:rFonts w:ascii="Arial" w:hAnsi="Arial" w:cs="Arial"/>
-          <w:b/>
-        </w:rPr>
-        <w:t xml:space="preserve">, </w:t>
-      </w:r>
-      <w:r>
-        <w:rPr>
-          <w:rFonts w:ascii="Arial" w:hAnsi="Arial" w:cs="Arial"/>
-          <w:b/>
-        </w:rPr>
-        <w:t xml:space="preserve">Avis, </w:t>
-      </w:r>
-      <w:r>
-        <w:rPr>
-          <w:rFonts w:ascii="Arial" w:hAnsi="Arial" w:cs="Arial"/>
-          <w:b/>
-        </w:rPr>
-        <w:t>and State Street</w:t>
-      </w:r>
-      <w:r>
-        <w:rPr>
-          <w:rFonts w:ascii="Arial" w:hAnsi="Arial" w:cs="Arial"/>
-        </w:rPr>
-        <w:t>.</w:t>
-      </w:r>
-    </w:p>
-    <w:p>
-      <w:pPr>
-        <w:pStyle w:val="PlainText"/>
-        <w:rPr>
-          <w:rFonts w:ascii="Arial" w:hAnsi="Arial" w:cs="Arial"/>
-        </w:rPr>
-      </w:pPr>
-    </w:p>
-    <w:p>
-      <w:pPr>
-        <w:pStyle w:val="PlainText"/>
-        <w:rPr>
-          <w:rFonts w:ascii="Arial" w:hAnsi="Arial" w:cs="Arial"/>
-        </w:rPr>
-      </w:pPr>
-      <w:r>
-        <w:rPr>
-          <w:rFonts w:ascii="Arial" w:hAnsi="Arial" w:cs="Arial"/>
-          <w:b/>
-        </w:rPr>
-        <w:t>TheStreet.com</w:t>
-      </w:r>
-      <w:r>
-        <w:rPr>
-          <w:rFonts w:ascii="Arial" w:hAnsi="Arial" w:cs="Arial"/>
-        </w:rPr>
-        <w:t xml:space="preserve"> - Content Management Developer (Oct. 2000</w:t>
-      </w:r>
-      <w:r>
-        <w:rPr>
-          <w:rFonts w:ascii="Arial" w:hAnsi="Arial" w:cs="Arial"/>
-        </w:rPr>
-        <w:t xml:space="preserve"> - 2006</w:t>
-      </w:r>
-      <w:r>
-        <w:rPr>
-          <w:rFonts w:ascii="Arial" w:hAnsi="Arial" w:cs="Arial"/>
-        </w:rPr>
-        <w:t>)</w:t>
-      </w:r>
-    </w:p>
-    <w:p>
-      <w:pPr>
-        <w:pStyle w:val="PlainText"/>
-        <w:rPr>
-          <w:rFonts w:ascii="Arial" w:hAnsi="Arial" w:cs="Arial"/>
-        </w:rPr>
-      </w:pPr>
-      <w:r>
-        <w:rPr>
-          <w:rFonts w:ascii="Arial" w:hAnsi="Arial" w:cs="Arial"/>
-        </w:rPr>
-        <w:t>Subscription based financial news website with content published in numerous formats including several web sites, PDFs, text/XML feeds, text/HTML e-mails.</w:t>
-      </w:r>
-    </w:p>
-    <w:p>
-      <w:pPr>
-        <w:pStyle w:val="PlainText"/>
-        <w:rPr>
-          <w:rFonts w:ascii="Arial" w:hAnsi="Arial" w:cs="Arial"/>
-        </w:rPr>
-      </w:pPr>
-    </w:p>
-    <w:p>
-      <w:pPr>
-        <w:pStyle w:val="PlainText"/>
-        <w:rPr>
-          <w:rFonts w:ascii="Arial" w:hAnsi="Arial" w:cs="Arial"/>
-        </w:rPr>
-      </w:pPr>
-      <w:r>
-        <w:rPr>
-          <w:rFonts w:ascii="Arial" w:hAnsi="Arial" w:cs="Arial"/>
-        </w:rPr>
-        <w:t xml:space="preserve">Developed JSP and </w:t>
-      </w:r>
-      <w:proofErr w:type="spellStart"/>
-      <w:r>
-        <w:rPr>
-          <w:rFonts w:ascii="Arial" w:hAnsi="Arial" w:cs="Arial"/>
-        </w:rPr>
-        <w:t>StoryServer</w:t>
-      </w:r>
-      <w:proofErr w:type="spellEnd"/>
-      <w:r>
-        <w:rPr>
-          <w:rFonts w:ascii="Arial" w:hAnsi="Arial" w:cs="Arial"/>
-        </w:rPr>
-        <w:t xml:space="preserve"> templates for outputting rendered HTML. I</w:t>
-      </w:r>
-      <w:r>
-        <w:rPr>
-          <w:rFonts w:ascii="Arial" w:hAnsi="Arial" w:cs="Arial"/>
-        </w:rPr>
-        <w:t>ntegrat</w:t>
+        <w:t xml:space="preserve"> search engine</w:t>
+      </w:r>
+      <w:r>
+        <w:rPr>
+          <w:rFonts w:ascii="Arial" w:hAnsi="Arial" w:cs="Arial"/>
+        </w:rPr>
+        <w:t>.  Edit</w:t>
       </w:r>
       <w:r>
         <w:rPr>
@@ -3091,80 +3171,7 @@
         <w:rPr>
           <w:rFonts w:ascii="Arial" w:hAnsi="Arial" w:cs="Arial"/>
         </w:rPr>
-        <w:t xml:space="preserve"> data and business logic using HTML/</w:t>
-      </w:r>
-      <w:proofErr w:type="spellStart"/>
-      <w:r>
-        <w:rPr>
-          <w:rFonts w:ascii="Arial" w:hAnsi="Arial" w:cs="Arial"/>
-        </w:rPr>
-        <w:t>Javascript</w:t>
-      </w:r>
-      <w:proofErr w:type="spellEnd"/>
-      <w:r>
-        <w:rPr>
-          <w:rFonts w:ascii="Arial" w:hAnsi="Arial" w:cs="Arial"/>
-        </w:rPr>
-        <w:t>/CSS, JSP/XSL templates</w:t>
-      </w:r>
-      <w:r>
-        <w:rPr>
-          <w:rFonts w:ascii="Arial" w:hAnsi="Arial" w:cs="Arial"/>
-        </w:rPr>
-        <w:t xml:space="preserve">, </w:t>
-      </w:r>
-      <w:proofErr w:type="spellStart"/>
-      <w:r>
-        <w:rPr>
-          <w:rFonts w:ascii="Arial" w:hAnsi="Arial" w:cs="Arial"/>
-        </w:rPr>
-        <w:t>Texis</w:t>
-      </w:r>
-      <w:proofErr w:type="spellEnd"/>
-      <w:r>
-        <w:rPr>
-          <w:rFonts w:ascii="Arial" w:hAnsi="Arial" w:cs="Arial"/>
-        </w:rPr>
-        <w:t xml:space="preserve"> search engine</w:t>
-      </w:r>
-      <w:r>
-        <w:rPr>
-          <w:rFonts w:ascii="Arial" w:hAnsi="Arial" w:cs="Arial"/>
-        </w:rPr>
-        <w:t xml:space="preserve">.  </w:t>
-      </w:r>
-      <w:proofErr w:type="gramStart"/>
-      <w:r>
-        <w:rPr>
-          <w:rFonts w:ascii="Arial" w:hAnsi="Arial" w:cs="Arial"/>
-        </w:rPr>
-        <w:t>Edit</w:t>
-      </w:r>
-      <w:r>
-        <w:rPr>
-          <w:rFonts w:ascii="Arial" w:hAnsi="Arial" w:cs="Arial"/>
-        </w:rPr>
-        <w:t>ed</w:t>
-      </w:r>
-      <w:r>
-        <w:rPr>
-          <w:rFonts w:ascii="Arial" w:hAnsi="Arial" w:cs="Arial"/>
-        </w:rPr>
-        <w:t xml:space="preserve"> Java methods/classes.</w:t>
-      </w:r>
-      <w:proofErr w:type="gramEnd"/>
-      <w:r>
-        <w:rPr>
-          <w:rFonts w:ascii="Arial" w:hAnsi="Arial" w:cs="Arial"/>
-        </w:rPr>
-        <w:t xml:space="preserve"> </w:t>
-      </w:r>
-      <w:proofErr w:type="gramStart"/>
-      <w:r>
-        <w:rPr>
-          <w:rFonts w:ascii="Arial" w:hAnsi="Arial" w:cs="Arial"/>
-        </w:rPr>
-        <w:t>Create</w:t>
+        <w:t xml:space="preserve"> Java methods/classes. Create</w:t>
       </w:r>
       <w:r>
         <w:rPr>
@@ -3182,14 +3189,7 @@
         <w:rPr>
           <w:rFonts w:ascii="Arial" w:hAnsi="Arial" w:cs="Arial"/>
         </w:rPr>
-        <w:t>.</w:t>
-      </w:r>
-      <w:proofErr w:type="gramEnd"/>
-      <w:r>
-        <w:rPr>
-          <w:rFonts w:ascii="Arial" w:hAnsi="Arial" w:cs="Arial"/>
-        </w:rPr>
-        <w:t xml:space="preserve"> M</w:t>
+        <w:t>. M</w:t>
       </w:r>
       <w:r>
         <w:rPr>
@@ -3362,7 +3362,6 @@
           <w:szCs w:val="20"/>
         </w:rPr>
       </w:pPr>
-      <w:proofErr w:type="gramStart"/>
       <w:r>
         <w:rPr>
           <w:rFonts w:cs="Arial"/>
@@ -3395,7 +3394,6 @@
         </w:rPr>
         <w:t>.</w:t>
       </w:r>
-      <w:proofErr w:type="gramEnd"/>
     </w:p>
     <w:p>
       <w:pPr>
@@ -3453,7 +3451,7 @@
         </w:rPr>
         <w:t xml:space="preserve">Podcast interview: </w:t>
       </w:r>
-      <w:hyperlink r:id="rId16" w:history="1">
+      <w:hyperlink r:id="rId15" w:history="1">
         <w:r>
           <w:rPr>
             <w:color w:val="000000"/>
@@ -3495,7 +3493,7 @@
           <w:sz w:val="20"/>
           <w:szCs w:val="20"/>
         </w:rPr>
-        <w:t>aker at ng-</w:t>
+        <w:t xml:space="preserve">aker at </w:t>
       </w:r>
       <w:proofErr w:type="spellStart"/>
       <w:r>
@@ -3504,7 +3502,7 @@
           <w:sz w:val="20"/>
           <w:szCs w:val="20"/>
         </w:rPr>
-        <w:t>conf</w:t>
+        <w:t>ng-conf</w:t>
       </w:r>
       <w:proofErr w:type="spellEnd"/>
       <w:r>
@@ -3804,7 +3802,7 @@
       </w:r>
     </w:p>
     <w:sectPr>
-      <w:footerReference w:type="default" r:id="rId17"/>
+      <w:footerReference w:type="default" r:id="rId16"/>
       <w:pgSz w:w="12240" w:h="15840" w:code="1"/>
       <w:pgMar w:top="720" w:right="1152" w:bottom="1080" w:left="1152" w:header="720" w:footer="720" w:gutter="0"/>
       <w:cols w:space="720"/>
@@ -3815,7 +3813,7 @@
 </file>
 
 <file path=word/endnotes.xml><?xml version="1.0" encoding="utf-8"?>
-<w:endnotes xmlns:wpc="http://schemas.microsoft.com/office/word/2010/wordprocessingCanvas" xmlns:mc="http://schemas.openxmlformats.org/markup-compatibility/2006" xmlns:o="urn:schemas-microsoft-com:office:office" xmlns:r="http://schemas.openxmlformats.org/officeDocument/2006/relationships" xmlns:m="http://schemas.openxmlformats.org/officeDocument/2006/math" xmlns:v="urn:schemas-microsoft-com:vml" xmlns:wp14="http://schemas.microsoft.com/office/word/2010/wordprocessingDrawing" xmlns:wp="http://schemas.openxmlformats.org/drawingml/2006/wordprocessingDrawing" xmlns:w10="urn:schemas-microsoft-com:office:word" xmlns:w="http://schemas.openxmlformats.org/wordprocessingml/2006/main" xmlns:w14="http://schemas.microsoft.com/office/word/2010/wordml" xmlns:wpg="http://schemas.microsoft.com/office/word/2010/wordprocessingGroup" xmlns:wpi="http://schemas.microsoft.com/office/word/2010/wordprocessingInk" xmlns:wne="http://schemas.microsoft.com/office/word/2006/wordml" xmlns:wps="http://schemas.microsoft.com/office/word/2010/wordprocessingShape" mc:Ignorable="w14 wp14">
+<w:endnotes xmlns:wpc="http://schemas.microsoft.com/office/word/2010/wordprocessingCanvas" xmlns:mo="http://schemas.microsoft.com/office/mac/office/2008/main" xmlns:mc="http://schemas.openxmlformats.org/markup-compatibility/2006" xmlns:mv="urn:schemas-microsoft-com:mac:vml" xmlns:o="urn:schemas-microsoft-com:office:office" xmlns:r="http://schemas.openxmlformats.org/officeDocument/2006/relationships" xmlns:m="http://schemas.openxmlformats.org/officeDocument/2006/math" xmlns:v="urn:schemas-microsoft-com:vml" xmlns:wp14="http://schemas.microsoft.com/office/word/2010/wordprocessingDrawing" xmlns:wp="http://schemas.openxmlformats.org/drawingml/2006/wordprocessingDrawing" xmlns:w10="urn:schemas-microsoft-com:office:word" xmlns:w="http://schemas.openxmlformats.org/wordprocessingml/2006/main" xmlns:w14="http://schemas.microsoft.com/office/word/2010/wordml" xmlns:wpg="http://schemas.microsoft.com/office/word/2010/wordprocessingGroup" xmlns:wpi="http://schemas.microsoft.com/office/word/2010/wordprocessingInk" xmlns:wne="http://schemas.microsoft.com/office/word/2006/wordml" xmlns:wps="http://schemas.microsoft.com/office/word/2010/wordprocessingShape" mc:Ignorable="w14 wp14">
   <w:endnote w:type="separator" w:id="-1">
     <w:p>
       <w:r>
@@ -3834,7 +3832,7 @@
 </file>
 
 <file path=word/footer1.xml><?xml version="1.0" encoding="utf-8"?>
-<w:ftr xmlns:wpc="http://schemas.microsoft.com/office/word/2010/wordprocessingCanvas" xmlns:mc="http://schemas.openxmlformats.org/markup-compatibility/2006" xmlns:o="urn:schemas-microsoft-com:office:office" xmlns:r="http://schemas.openxmlformats.org/officeDocument/2006/relationships" xmlns:m="http://schemas.openxmlformats.org/officeDocument/2006/math" xmlns:v="urn:schemas-microsoft-com:vml" xmlns:wp14="http://schemas.microsoft.com/office/word/2010/wordprocessingDrawing" xmlns:wp="http://schemas.openxmlformats.org/drawingml/2006/wordprocessingDrawing" xmlns:w10="urn:schemas-microsoft-com:office:word" xmlns:w="http://schemas.openxmlformats.org/wordprocessingml/2006/main" xmlns:w14="http://schemas.microsoft.com/office/word/2010/wordml" xmlns:wpg="http://schemas.microsoft.com/office/word/2010/wordprocessingGroup" xmlns:wpi="http://schemas.microsoft.com/office/word/2010/wordprocessingInk" xmlns:wne="http://schemas.microsoft.com/office/word/2006/wordml" xmlns:wps="http://schemas.microsoft.com/office/word/2010/wordprocessingShape" mc:Ignorable="w14 wp14">
+<w:ftr xmlns:wpc="http://schemas.microsoft.com/office/word/2010/wordprocessingCanvas" xmlns:mo="http://schemas.microsoft.com/office/mac/office/2008/main" xmlns:mc="http://schemas.openxmlformats.org/markup-compatibility/2006" xmlns:mv="urn:schemas-microsoft-com:mac:vml" xmlns:o="urn:schemas-microsoft-com:office:office" xmlns:r="http://schemas.openxmlformats.org/officeDocument/2006/relationships" xmlns:m="http://schemas.openxmlformats.org/officeDocument/2006/math" xmlns:v="urn:schemas-microsoft-com:vml" xmlns:wp14="http://schemas.microsoft.com/office/word/2010/wordprocessingDrawing" xmlns:wp="http://schemas.openxmlformats.org/drawingml/2006/wordprocessingDrawing" xmlns:w10="urn:schemas-microsoft-com:office:word" xmlns:w="http://schemas.openxmlformats.org/wordprocessingml/2006/main" xmlns:w14="http://schemas.microsoft.com/office/word/2010/wordml" xmlns:wpg="http://schemas.microsoft.com/office/word/2010/wordprocessingGroup" xmlns:wpi="http://schemas.microsoft.com/office/word/2010/wordprocessingInk" xmlns:wne="http://schemas.microsoft.com/office/word/2006/wordml" xmlns:wps="http://schemas.microsoft.com/office/word/2010/wordprocessingShape" mc:Ignorable="w14 wp14">
   <w:p>
     <w:pPr>
       <w:pStyle w:val="Footer"/>
@@ -3946,7 +3944,7 @@
         <w:sz w:val="16"/>
         <w:szCs w:val="16"/>
       </w:rPr>
-      <w:t>1</w:t>
+      <w:t>2</w:t>
     </w:r>
     <w:r>
       <w:rPr>
@@ -3971,7 +3969,7 @@
 </file>
 
 <file path=word/footnotes.xml><?xml version="1.0" encoding="utf-8"?>
-<w:footnotes xmlns:wpc="http://schemas.microsoft.com/office/word/2010/wordprocessingCanvas" xmlns:mc="http://schemas.openxmlformats.org/markup-compatibility/2006" xmlns:o="urn:schemas-microsoft-com:office:office" xmlns:r="http://schemas.openxmlformats.org/officeDocument/2006/relationships" xmlns:m="http://schemas.openxmlformats.org/officeDocument/2006/math" xmlns:v="urn:schemas-microsoft-com:vml" xmlns:wp14="http://schemas.microsoft.com/office/word/2010/wordprocessingDrawing" xmlns:wp="http://schemas.openxmlformats.org/drawingml/2006/wordprocessingDrawing" xmlns:w10="urn:schemas-microsoft-com:office:word" xmlns:w="http://schemas.openxmlformats.org/wordprocessingml/2006/main" xmlns:w14="http://schemas.microsoft.com/office/word/2010/wordml" xmlns:wpg="http://schemas.microsoft.com/office/word/2010/wordprocessingGroup" xmlns:wpi="http://schemas.microsoft.com/office/word/2010/wordprocessingInk" xmlns:wne="http://schemas.microsoft.com/office/word/2006/wordml" xmlns:wps="http://schemas.microsoft.com/office/word/2010/wordprocessingShape" mc:Ignorable="w14 wp14">
+<w:footnotes xmlns:wpc="http://schemas.microsoft.com/office/word/2010/wordprocessingCanvas" xmlns:mo="http://schemas.microsoft.com/office/mac/office/2008/main" xmlns:mc="http://schemas.openxmlformats.org/markup-compatibility/2006" xmlns:mv="urn:schemas-microsoft-com:mac:vml" xmlns:o="urn:schemas-microsoft-com:office:office" xmlns:r="http://schemas.openxmlformats.org/officeDocument/2006/relationships" xmlns:m="http://schemas.openxmlformats.org/officeDocument/2006/math" xmlns:v="urn:schemas-microsoft-com:vml" xmlns:wp14="http://schemas.microsoft.com/office/word/2010/wordprocessingDrawing" xmlns:wp="http://schemas.openxmlformats.org/drawingml/2006/wordprocessingDrawing" xmlns:w10="urn:schemas-microsoft-com:office:word" xmlns:w="http://schemas.openxmlformats.org/wordprocessingml/2006/main" xmlns:w14="http://schemas.microsoft.com/office/word/2010/wordml" xmlns:wpg="http://schemas.microsoft.com/office/word/2010/wordprocessingGroup" xmlns:wpi="http://schemas.microsoft.com/office/word/2010/wordprocessingInk" xmlns:wne="http://schemas.microsoft.com/office/word/2006/wordml" xmlns:wps="http://schemas.microsoft.com/office/word/2010/wordprocessingShape" mc:Ignorable="w14 wp14">
   <w:footnote w:type="separator" w:id="-1">
     <w:p>
       <w:r>
@@ -3990,7 +3988,7 @@
 </file>
 
 <file path=word/numbering.xml><?xml version="1.0" encoding="utf-8"?>
-<w:numbering xmlns:wpc="http://schemas.microsoft.com/office/word/2010/wordprocessingCanvas" xmlns:mc="http://schemas.openxmlformats.org/markup-compatibility/2006" xmlns:o="urn:schemas-microsoft-com:office:office" xmlns:r="http://schemas.openxmlformats.org/officeDocument/2006/relationships" xmlns:m="http://schemas.openxmlformats.org/officeDocument/2006/math" xmlns:v="urn:schemas-microsoft-com:vml" xmlns:wp14="http://schemas.microsoft.com/office/word/2010/wordprocessingDrawing" xmlns:wp="http://schemas.openxmlformats.org/drawingml/2006/wordprocessingDrawing" xmlns:w10="urn:schemas-microsoft-com:office:word" xmlns:w="http://schemas.openxmlformats.org/wordprocessingml/2006/main" xmlns:w14="http://schemas.microsoft.com/office/word/2010/wordml" xmlns:wpg="http://schemas.microsoft.com/office/word/2010/wordprocessingGroup" xmlns:wpi="http://schemas.microsoft.com/office/word/2010/wordprocessingInk" xmlns:wne="http://schemas.microsoft.com/office/word/2006/wordml" xmlns:wps="http://schemas.microsoft.com/office/word/2010/wordprocessingShape" mc:Ignorable="w14 wp14">
+<w:numbering xmlns:wpc="http://schemas.microsoft.com/office/word/2010/wordprocessingCanvas" xmlns:mo="http://schemas.microsoft.com/office/mac/office/2008/main" xmlns:mc="http://schemas.openxmlformats.org/markup-compatibility/2006" xmlns:mv="urn:schemas-microsoft-com:mac:vml" xmlns:o="urn:schemas-microsoft-com:office:office" xmlns:r="http://schemas.openxmlformats.org/officeDocument/2006/relationships" xmlns:m="http://schemas.openxmlformats.org/officeDocument/2006/math" xmlns:v="urn:schemas-microsoft-com:vml" xmlns:wp14="http://schemas.microsoft.com/office/word/2010/wordprocessingDrawing" xmlns:wp="http://schemas.openxmlformats.org/drawingml/2006/wordprocessingDrawing" xmlns:w10="urn:schemas-microsoft-com:office:word" xmlns:w="http://schemas.openxmlformats.org/wordprocessingml/2006/main" xmlns:w14="http://schemas.microsoft.com/office/word/2010/wordml" xmlns:wpg="http://schemas.microsoft.com/office/word/2010/wordprocessingGroup" xmlns:wpi="http://schemas.microsoft.com/office/word/2010/wordprocessingInk" xmlns:wne="http://schemas.microsoft.com/office/word/2006/wordml" xmlns:wps="http://schemas.microsoft.com/office/word/2010/wordprocessingShape" mc:Ignorable="w14 wp14">
   <w:abstractNum w:abstractNumId="0">
     <w:nsid w:val="FFFFFF1D"/>
     <w:multiLevelType w:val="multilevel"/>
@@ -4319,6 +4317,155 @@
     </w:lvl>
   </w:abstractNum>
   <w:abstractNum w:abstractNumId="11">
+    <w:nsid w:val="193C48C3"/>
+    <w:multiLevelType w:val="multilevel"/>
+    <w:tmpl w:val="341A3146"/>
+    <w:lvl w:ilvl="0">
+      <w:start w:val="1"/>
+      <w:numFmt w:val="bullet"/>
+      <w:lvlText w:val=""/>
+      <w:lvlJc w:val="left"/>
+      <w:pPr>
+        <w:tabs>
+          <w:tab w:val="num" w:pos="720"/>
+        </w:tabs>
+        <w:ind w:left="720" w:hanging="360"/>
+      </w:pPr>
+      <w:rPr>
+        <w:rFonts w:ascii="Symbol" w:hAnsi="Symbol" w:hint="default"/>
+        <w:sz w:val="20"/>
+      </w:rPr>
+    </w:lvl>
+    <w:lvl w:ilvl="1" w:tentative="1">
+      <w:start w:val="1"/>
+      <w:numFmt w:val="bullet"/>
+      <w:lvlText w:val="o"/>
+      <w:lvlJc w:val="left"/>
+      <w:pPr>
+        <w:tabs>
+          <w:tab w:val="num" w:pos="1440"/>
+        </w:tabs>
+        <w:ind w:left="1440" w:hanging="360"/>
+      </w:pPr>
+      <w:rPr>
+        <w:rFonts w:ascii="Courier New" w:hAnsi="Courier New" w:hint="default"/>
+        <w:sz w:val="20"/>
+      </w:rPr>
+    </w:lvl>
+    <w:lvl w:ilvl="2" w:tentative="1">
+      <w:start w:val="1"/>
+      <w:numFmt w:val="bullet"/>
+      <w:lvlText w:val=""/>
+      <w:lvlJc w:val="left"/>
+      <w:pPr>
+        <w:tabs>
+          <w:tab w:val="num" w:pos="2160"/>
+        </w:tabs>
+        <w:ind w:left="2160" w:hanging="360"/>
+      </w:pPr>
+      <w:rPr>
+        <w:rFonts w:ascii="Wingdings" w:hAnsi="Wingdings" w:hint="default"/>
+        <w:sz w:val="20"/>
+      </w:rPr>
+    </w:lvl>
+    <w:lvl w:ilvl="3" w:tentative="1">
+      <w:start w:val="1"/>
+      <w:numFmt w:val="bullet"/>
+      <w:lvlText w:val=""/>
+      <w:lvlJc w:val="left"/>
+      <w:pPr>
+        <w:tabs>
+          <w:tab w:val="num" w:pos="2880"/>
+        </w:tabs>
+        <w:ind w:left="2880" w:hanging="360"/>
+      </w:pPr>
+      <w:rPr>
+        <w:rFonts w:ascii="Wingdings" w:hAnsi="Wingdings" w:hint="default"/>
+        <w:sz w:val="20"/>
+      </w:rPr>
+    </w:lvl>
+    <w:lvl w:ilvl="4" w:tentative="1">
+      <w:start w:val="1"/>
+      <w:numFmt w:val="bullet"/>
+      <w:lvlText w:val=""/>
+      <w:lvlJc w:val="left"/>
+      <w:pPr>
+        <w:tabs>
+          <w:tab w:val="num" w:pos="3600"/>
+        </w:tabs>
+        <w:ind w:left="3600" w:hanging="360"/>
+      </w:pPr>
+      <w:rPr>
+        <w:rFonts w:ascii="Wingdings" w:hAnsi="Wingdings" w:hint="default"/>
+        <w:sz w:val="20"/>
+      </w:rPr>
+    </w:lvl>
+    <w:lvl w:ilvl="5" w:tentative="1">
+      <w:start w:val="1"/>
+      <w:numFmt w:val="bullet"/>
+      <w:lvlText w:val=""/>
+      <w:lvlJc w:val="left"/>
+      <w:pPr>
+        <w:tabs>
+          <w:tab w:val="num" w:pos="4320"/>
+        </w:tabs>
+        <w:ind w:left="4320" w:hanging="360"/>
+      </w:pPr>
+      <w:rPr>
+        <w:rFonts w:ascii="Wingdings" w:hAnsi="Wingdings" w:hint="default"/>
+        <w:sz w:val="20"/>
+      </w:rPr>
+    </w:lvl>
+    <w:lvl w:ilvl="6" w:tentative="1">
+      <w:start w:val="1"/>
+      <w:numFmt w:val="bullet"/>
+      <w:lvlText w:val=""/>
+      <w:lvlJc w:val="left"/>
+      <w:pPr>
+        <w:tabs>
+          <w:tab w:val="num" w:pos="5040"/>
+        </w:tabs>
+        <w:ind w:left="5040" w:hanging="360"/>
+      </w:pPr>
+      <w:rPr>
+        <w:rFonts w:ascii="Wingdings" w:hAnsi="Wingdings" w:hint="default"/>
+        <w:sz w:val="20"/>
+      </w:rPr>
+    </w:lvl>
+    <w:lvl w:ilvl="7" w:tentative="1">
+      <w:start w:val="1"/>
+      <w:numFmt w:val="bullet"/>
+      <w:lvlText w:val=""/>
+      <w:lvlJc w:val="left"/>
+      <w:pPr>
+        <w:tabs>
+          <w:tab w:val="num" w:pos="5760"/>
+        </w:tabs>
+        <w:ind w:left="5760" w:hanging="360"/>
+      </w:pPr>
+      <w:rPr>
+        <w:rFonts w:ascii="Wingdings" w:hAnsi="Wingdings" w:hint="default"/>
+        <w:sz w:val="20"/>
+      </w:rPr>
+    </w:lvl>
+    <w:lvl w:ilvl="8" w:tentative="1">
+      <w:start w:val="1"/>
+      <w:numFmt w:val="bullet"/>
+      <w:lvlText w:val=""/>
+      <w:lvlJc w:val="left"/>
+      <w:pPr>
+        <w:tabs>
+          <w:tab w:val="num" w:pos="6480"/>
+        </w:tabs>
+        <w:ind w:left="6480" w:hanging="360"/>
+      </w:pPr>
+      <w:rPr>
+        <w:rFonts w:ascii="Wingdings" w:hAnsi="Wingdings" w:hint="default"/>
+        <w:sz w:val="20"/>
+      </w:rPr>
+    </w:lvl>
+  </w:abstractNum>
+  <w:abstractNum w:abstractNumId="12">
     <w:nsid w:val="19464A00"/>
     <w:multiLevelType w:val="hybridMultilevel"/>
     <w:tmpl w:val="B4D49E42"/>
@@ -4462,7 +4609,7 @@
       </w:rPr>
     </w:lvl>
   </w:abstractNum>
-  <w:abstractNum w:abstractNumId="12">
+  <w:abstractNum w:abstractNumId="13">
     <w:nsid w:val="19871519"/>
     <w:multiLevelType w:val="multilevel"/>
     <w:tmpl w:val="043CBE9A"/>
@@ -4611,7 +4758,7 @@
       </w:rPr>
     </w:lvl>
   </w:abstractNum>
-  <w:abstractNum w:abstractNumId="13">
+  <w:abstractNum w:abstractNumId="14">
     <w:nsid w:val="26E00935"/>
     <w:multiLevelType w:val="hybridMultilevel"/>
     <w:tmpl w:val="C802AF8E"/>
@@ -4751,7 +4898,7 @@
       </w:rPr>
     </w:lvl>
   </w:abstractNum>
-  <w:abstractNum w:abstractNumId="14">
+  <w:abstractNum w:abstractNumId="15">
     <w:nsid w:val="4C077922"/>
     <w:multiLevelType w:val="hybridMultilevel"/>
     <w:tmpl w:val="D02EF7F4"/>
@@ -4893,7 +5040,7 @@
       </w:rPr>
     </w:lvl>
   </w:abstractNum>
-  <w:abstractNum w:abstractNumId="15">
+  <w:abstractNum w:abstractNumId="16">
     <w:nsid w:val="4F681A5F"/>
     <w:multiLevelType w:val="hybridMultilevel"/>
     <w:tmpl w:val="AE6AB098"/>
@@ -5006,7 +5153,7 @@
       </w:pPr>
     </w:lvl>
   </w:abstractNum>
-  <w:abstractNum w:abstractNumId="16">
+  <w:abstractNum w:abstractNumId="17">
     <w:nsid w:val="663376E8"/>
     <w:multiLevelType w:val="hybridMultilevel"/>
     <w:tmpl w:val="C37E59E0"/>
@@ -5149,25 +5296,25 @@
     </w:lvl>
   </w:abstractNum>
   <w:num w:numId="1">
-    <w:abstractNumId w:val="16"/>
+    <w:abstractNumId w:val="17"/>
   </w:num>
   <w:num w:numId="2">
-    <w:abstractNumId w:val="16"/>
+    <w:abstractNumId w:val="17"/>
   </w:num>
   <w:num w:numId="3">
     <w:abstractNumId w:val="8"/>
   </w:num>
   <w:num w:numId="4">
-    <w:abstractNumId w:val="11"/>
+    <w:abstractNumId w:val="12"/>
   </w:num>
   <w:num w:numId="5">
-    <w:abstractNumId w:val="11"/>
+    <w:abstractNumId w:val="12"/>
   </w:num>
   <w:num w:numId="6">
-    <w:abstractNumId w:val="14"/>
+    <w:abstractNumId w:val="15"/>
   </w:num>
   <w:num w:numId="7">
-    <w:abstractNumId w:val="16"/>
+    <w:abstractNumId w:val="17"/>
   </w:num>
   <w:num w:numId="8">
     <w:abstractNumId w:val="10"/>
@@ -5176,7 +5323,7 @@
     <w:abstractNumId w:val="10"/>
   </w:num>
   <w:num w:numId="10">
-    <w:abstractNumId w:val="11"/>
+    <w:abstractNumId w:val="12"/>
   </w:num>
   <w:num w:numId="11">
     <w:abstractNumId w:val="9"/>
@@ -5185,16 +5332,16 @@
     <w:abstractNumId w:val="9"/>
   </w:num>
   <w:num w:numId="13">
-    <w:abstractNumId w:val="11"/>
+    <w:abstractNumId w:val="12"/>
   </w:num>
   <w:num w:numId="14">
-    <w:abstractNumId w:val="15"/>
+    <w:abstractNumId w:val="16"/>
   </w:num>
   <w:num w:numId="15">
-    <w:abstractNumId w:val="13"/>
+    <w:abstractNumId w:val="14"/>
   </w:num>
   <w:num w:numId="16">
-    <w:abstractNumId w:val="12"/>
+    <w:abstractNumId w:val="13"/>
   </w:num>
   <w:num w:numId="17">
     <w:abstractNumId w:val="0"/>
@@ -5220,6 +5367,9 @@
   <w:num w:numId="24">
     <w:abstractNumId w:val="1"/>
   </w:num>
+  <w:num w:numId="25">
+    <w:abstractNumId w:val="11"/>
+  </w:num>
 </w:numbering>
 </file>
 
@@ -5234,7 +5384,7 @@
     </w:rPrDefault>
     <w:pPrDefault/>
   </w:docDefaults>
-  <w:latentStyles w:defLockedState="0" w:defUIPriority="0" w:defSemiHidden="0" w:defUnhideWhenUsed="0" w:defQFormat="0" w:count="267">
+  <w:latentStyles w:defLockedState="0" w:defUIPriority="0" w:defSemiHidden="0" w:defUnhideWhenUsed="0" w:defQFormat="0" w:count="276">
     <w:lsdException w:name="Normal" w:qFormat="1"/>
     <w:lsdException w:name="heading 1" w:qFormat="1"/>
     <w:lsdException w:name="heading 2" w:semiHidden="1" w:unhideWhenUsed="1" w:qFormat="1"/>
@@ -5698,7 +5848,7 @@
 </file>
 
 <file path=word/stylesWithEffects.xml><?xml version="1.0" encoding="utf-8"?>
-<w:styles xmlns:wpc="http://schemas.microsoft.com/office/word/2010/wordprocessingCanvas" xmlns:mc="http://schemas.openxmlformats.org/markup-compatibility/2006" xmlns:o="urn:schemas-microsoft-com:office:office" xmlns:r="http://schemas.openxmlformats.org/officeDocument/2006/relationships" xmlns:m="http://schemas.openxmlformats.org/officeDocument/2006/math" xmlns:v="urn:schemas-microsoft-com:vml" xmlns:wp14="http://schemas.microsoft.com/office/word/2010/wordprocessingDrawing" xmlns:wp="http://schemas.openxmlformats.org/drawingml/2006/wordprocessingDrawing" xmlns:w10="urn:schemas-microsoft-com:office:word" xmlns:w="http://schemas.openxmlformats.org/wordprocessingml/2006/main" xmlns:w14="http://schemas.microsoft.com/office/word/2010/wordml" xmlns:wpg="http://schemas.microsoft.com/office/word/2010/wordprocessingGroup" xmlns:wpi="http://schemas.microsoft.com/office/word/2010/wordprocessingInk" xmlns:wne="http://schemas.microsoft.com/office/word/2006/wordml" xmlns:wps="http://schemas.microsoft.com/office/word/2010/wordprocessingShape" mc:Ignorable="w14 wp14">
+<w:styles xmlns:wpc="http://schemas.microsoft.com/office/word/2010/wordprocessingCanvas" xmlns:mo="http://schemas.microsoft.com/office/mac/office/2008/main" xmlns:mc="http://schemas.openxmlformats.org/markup-compatibility/2006" xmlns:mv="urn:schemas-microsoft-com:mac:vml" xmlns:o="urn:schemas-microsoft-com:office:office" xmlns:r="http://schemas.openxmlformats.org/officeDocument/2006/relationships" xmlns:m="http://schemas.openxmlformats.org/officeDocument/2006/math" xmlns:v="urn:schemas-microsoft-com:vml" xmlns:wp14="http://schemas.microsoft.com/office/word/2010/wordprocessingDrawing" xmlns:wp="http://schemas.openxmlformats.org/drawingml/2006/wordprocessingDrawing" xmlns:w10="urn:schemas-microsoft-com:office:word" xmlns:w="http://schemas.openxmlformats.org/wordprocessingml/2006/main" xmlns:w14="http://schemas.microsoft.com/office/word/2010/wordml" xmlns:wpg="http://schemas.microsoft.com/office/word/2010/wordprocessingGroup" xmlns:wpi="http://schemas.microsoft.com/office/word/2010/wordprocessingInk" xmlns:wne="http://schemas.microsoft.com/office/word/2006/wordml" xmlns:wps="http://schemas.microsoft.com/office/word/2010/wordprocessingShape" mc:Ignorable="w14 wp14">
   <w:docDefaults>
     <w:rPrDefault>
       <w:rPr>
@@ -5708,7 +5858,7 @@
     </w:rPrDefault>
     <w:pPrDefault/>
   </w:docDefaults>
-  <w:latentStyles w:defLockedState="0" w:defUIPriority="0" w:defSemiHidden="0" w:defUnhideWhenUsed="0" w:defQFormat="0" w:count="267">
+  <w:latentStyles w:defLockedState="0" w:defUIPriority="0" w:defSemiHidden="0" w:defUnhideWhenUsed="0" w:defQFormat="0" w:count="276">
     <w:lsdException w:name="Normal" w:qFormat="1"/>
     <w:lsdException w:name="heading 1" w:qFormat="1"/>
     <w:lsdException w:name="heading 2" w:semiHidden="1" w:unhideWhenUsed="1" w:qFormat="1"/>
@@ -6496,7 +6646,7 @@
 </file>
 
 <file path=customXml/itemProps1.xml><?xml version="1.0" encoding="utf-8"?>
-<ds:datastoreItem xmlns:ds="http://schemas.openxmlformats.org/officeDocument/2006/customXml" ds:itemID="{7F1007D8-9B4F-4FDB-BA90-33BC736DD0F7}">
+<ds:datastoreItem xmlns:ds="http://schemas.openxmlformats.org/officeDocument/2006/customXml" ds:itemID="{7FE64EDA-B397-0947-BFD0-CF650FEE7009}">
   <ds:schemaRefs>
     <ds:schemaRef ds:uri="http://schemas.openxmlformats.org/officeDocument/2006/bibliography"/>
   </ds:schemaRefs>

</xml_diff>

<commit_message>
Updated end date fairfx
</commit_message>
<xml_diff>
--- a/mathers_resume.docx
+++ b/mathers_resume.docx
@@ -1,6 +1,6 @@
 
 <file path=word/document.xml><?xml version="1.0" encoding="utf-8"?>
-<w:document xmlns:wpc="http://schemas.microsoft.com/office/word/2010/wordprocessingCanvas" xmlns:mo="http://schemas.microsoft.com/office/mac/office/2008/main" xmlns:mc="http://schemas.openxmlformats.org/markup-compatibility/2006" xmlns:mv="urn:schemas-microsoft-com:mac:vml" xmlns:o="urn:schemas-microsoft-com:office:office" xmlns:r="http://schemas.openxmlformats.org/officeDocument/2006/relationships" xmlns:m="http://schemas.openxmlformats.org/officeDocument/2006/math" xmlns:v="urn:schemas-microsoft-com:vml" xmlns:wp14="http://schemas.microsoft.com/office/word/2010/wordprocessingDrawing" xmlns:wp="http://schemas.openxmlformats.org/drawingml/2006/wordprocessingDrawing" xmlns:w10="urn:schemas-microsoft-com:office:word" xmlns:w="http://schemas.openxmlformats.org/wordprocessingml/2006/main" xmlns:w14="http://schemas.microsoft.com/office/word/2010/wordml" xmlns:wpg="http://schemas.microsoft.com/office/word/2010/wordprocessingGroup" xmlns:wpi="http://schemas.microsoft.com/office/word/2010/wordprocessingInk" xmlns:wne="http://schemas.microsoft.com/office/word/2006/wordml" xmlns:wps="http://schemas.microsoft.com/office/word/2010/wordprocessingShape" mc:Ignorable="w14 wp14">
+<w:document xmlns:wpc="http://schemas.microsoft.com/office/word/2010/wordprocessingCanvas" xmlns:cx="http://schemas.microsoft.com/office/drawing/2014/chartex" xmlns:cx1="http://schemas.microsoft.com/office/drawing/2015/9/8/chartex" xmlns:cx2="http://schemas.microsoft.com/office/drawing/2015/10/21/chartex" xmlns:cx3="http://schemas.microsoft.com/office/drawing/2016/5/9/chartex" xmlns:cx4="http://schemas.microsoft.com/office/drawing/2016/5/10/chartex" xmlns:cx5="http://schemas.microsoft.com/office/drawing/2016/5/11/chartex" xmlns:cx6="http://schemas.microsoft.com/office/drawing/2016/5/12/chartex" xmlns:cx7="http://schemas.microsoft.com/office/drawing/2016/5/13/chartex" xmlns:cx8="http://schemas.microsoft.com/office/drawing/2016/5/14/chartex" xmlns:mc="http://schemas.openxmlformats.org/markup-compatibility/2006" xmlns:aink="http://schemas.microsoft.com/office/drawing/2016/ink" xmlns:am3d="http://schemas.microsoft.com/office/drawing/2017/model3d" xmlns:o="urn:schemas-microsoft-com:office:office" xmlns:r="http://schemas.openxmlformats.org/officeDocument/2006/relationships" xmlns:m="http://schemas.openxmlformats.org/officeDocument/2006/math" xmlns:v="urn:schemas-microsoft-com:vml" xmlns:wp14="http://schemas.microsoft.com/office/word/2010/wordprocessingDrawing" xmlns:wp="http://schemas.openxmlformats.org/drawingml/2006/wordprocessingDrawing" xmlns:w10="urn:schemas-microsoft-com:office:word" xmlns:w="http://schemas.openxmlformats.org/wordprocessingml/2006/main" xmlns:w14="http://schemas.microsoft.com/office/word/2010/wordml" xmlns:w15="http://schemas.microsoft.com/office/word/2012/wordml" xmlns:w16cid="http://schemas.microsoft.com/office/word/2016/wordml/cid" xmlns:w16se="http://schemas.microsoft.com/office/word/2015/wordml/symex" xmlns:wpg="http://schemas.microsoft.com/office/word/2010/wordprocessingGroup" xmlns:wpi="http://schemas.microsoft.com/office/word/2010/wordprocessingInk" xmlns:wne="http://schemas.microsoft.com/office/word/2006/wordml" xmlns:wps="http://schemas.microsoft.com/office/word/2010/wordprocessingShape" mc:Ignorable="w14 w15 w16se w16cid wp14">
   <w:body>
     <w:p>
       <w:pPr>
@@ -123,23 +123,14 @@
           <w:color w:val="000000"/>
         </w:rPr>
       </w:pPr>
-      <w:proofErr w:type="gramStart"/>
-      <w:r>
-        <w:rPr>
-          <w:rFonts w:ascii="Arial" w:hAnsi="Arial" w:cs="Arial"/>
-          <w:color w:val="000000"/>
-        </w:rPr>
-        <w:t>portfolio</w:t>
-      </w:r>
-      <w:proofErr w:type="gramEnd"/>
-      <w:r>
-        <w:rPr>
-          <w:rFonts w:ascii="Arial" w:hAnsi="Arial" w:cs="Arial"/>
-          <w:color w:val="000000"/>
-        </w:rPr>
-        <w:t xml:space="preserve">: </w:t>
-      </w:r>
-      <w:hyperlink r:id="rId9" w:history="1">
+      <w:r>
+        <w:rPr>
+          <w:rFonts w:ascii="Arial" w:hAnsi="Arial" w:cs="Arial"/>
+          <w:color w:val="000000"/>
+        </w:rPr>
+        <w:t xml:space="preserve">portfolio: </w:t>
+      </w:r>
+      <w:hyperlink r:id="rId8" w:history="1">
         <w:r>
           <w:rPr>
             <w:rStyle w:val="Hyperlink"/>
@@ -183,7 +174,7 @@
         </w:rPr>
         <w:t xml:space="preserve">: </w:t>
       </w:r>
-      <w:hyperlink r:id="rId10" w:history="1">
+      <w:hyperlink r:id="rId9" w:history="1">
         <w:r>
           <w:rPr>
             <w:rStyle w:val="Hyperlink"/>
@@ -197,25 +188,9 @@
           <w:rFonts w:ascii="Arial" w:hAnsi="Arial" w:cs="Arial"/>
           <w:color w:val="000000"/>
         </w:rPr>
-        <w:t xml:space="preserve">  ||  </w:t>
-      </w:r>
-      <w:proofErr w:type="spellStart"/>
-      <w:r>
-        <w:rPr>
-          <w:rFonts w:ascii="Arial" w:hAnsi="Arial" w:cs="Arial"/>
-          <w:color w:val="000000"/>
-        </w:rPr>
-        <w:t>github</w:t>
-      </w:r>
-      <w:proofErr w:type="spellEnd"/>
-      <w:r>
-        <w:rPr>
-          <w:rFonts w:ascii="Arial" w:hAnsi="Arial" w:cs="Arial"/>
-          <w:color w:val="000000"/>
-        </w:rPr>
-        <w:t xml:space="preserve">: </w:t>
-      </w:r>
-      <w:hyperlink r:id="rId11" w:history="1">
+        <w:t xml:space="preserve">  ||  github: </w:t>
+      </w:r>
+      <w:hyperlink r:id="rId10" w:history="1">
         <w:r>
           <w:rPr>
             <w:rStyle w:val="Hyperlink"/>
@@ -290,7 +265,6 @@
           <w:szCs w:val="20"/>
         </w:rPr>
       </w:pPr>
-      <w:proofErr w:type="gramStart"/>
       <w:r>
         <w:rPr>
           <w:rFonts w:cs="Arial"/>
@@ -327,7 +301,6 @@
         </w:rPr>
         <w:t xml:space="preserve"> single-page web applications using </w:t>
       </w:r>
-      <w:proofErr w:type="spellStart"/>
       <w:r>
         <w:rPr>
           <w:rFonts w:cs="Arial"/>
@@ -338,7 +311,6 @@
         </w:rPr>
         <w:t>ReactJS</w:t>
       </w:r>
-      <w:proofErr w:type="spellEnd"/>
       <w:r>
         <w:rPr>
           <w:rFonts w:cs="Arial"/>
@@ -430,9 +402,84 @@
           <w:sz w:val="20"/>
           <w:szCs w:val="20"/>
         </w:rPr>
-        <w:t>.</w:t>
-      </w:r>
-      <w:proofErr w:type="gramEnd"/>
+        <w:t xml:space="preserve">. </w:t>
+      </w:r>
+      <w:r>
+        <w:rPr>
+          <w:rFonts w:cs="Arial"/>
+          <w:color w:val="000000"/>
+          <w:sz w:val="20"/>
+          <w:szCs w:val="20"/>
+        </w:rPr>
+        <w:t>Historically positioned as lead “dedicated styler”</w:t>
+      </w:r>
+      <w:r>
+        <w:rPr>
+          <w:rFonts w:cs="Arial"/>
+          <w:color w:val="000000"/>
+          <w:sz w:val="20"/>
+          <w:szCs w:val="20"/>
+        </w:rPr>
+        <w:t xml:space="preserve"> on </w:t>
+      </w:r>
+      <w:r>
+        <w:rPr>
+          <w:rFonts w:cs="Arial"/>
+          <w:color w:val="000000"/>
+          <w:sz w:val="20"/>
+          <w:szCs w:val="20"/>
+        </w:rPr>
+        <w:t xml:space="preserve">large </w:t>
+      </w:r>
+      <w:r>
+        <w:rPr>
+          <w:rFonts w:cs="Arial"/>
+          <w:b/>
+          <w:color w:val="000000"/>
+          <w:sz w:val="20"/>
+          <w:szCs w:val="20"/>
+        </w:rPr>
+        <w:t>H</w:t>
+      </w:r>
+      <w:r>
+        <w:rPr>
+          <w:rFonts w:cs="Arial"/>
+          <w:b/>
+          <w:color w:val="000000"/>
+          <w:sz w:val="20"/>
+          <w:szCs w:val="20"/>
+        </w:rPr>
+        <w:t>TML</w:t>
+      </w:r>
+      <w:r>
+        <w:rPr>
+          <w:rFonts w:cs="Arial"/>
+          <w:b/>
+          <w:color w:val="000000"/>
+          <w:sz w:val="20"/>
+          <w:szCs w:val="20"/>
+        </w:rPr>
+        <w:t>5</w:t>
+      </w:r>
+      <w:r>
+        <w:rPr>
+          <w:rFonts w:cs="Arial"/>
+          <w:color w:val="000000"/>
+          <w:sz w:val="20"/>
+          <w:szCs w:val="20"/>
+        </w:rPr>
+        <w:t xml:space="preserve"> and </w:t>
+      </w:r>
+      <w:r>
+        <w:rPr>
+          <w:rFonts w:cs="Arial"/>
+          <w:b/>
+          <w:color w:val="000000"/>
+          <w:sz w:val="20"/>
+          <w:szCs w:val="20"/>
+        </w:rPr>
+        <w:t>CSS3</w:t>
+      </w:r>
       <w:r>
         <w:rPr>
           <w:rFonts w:cs="Arial"/>
@@ -449,94 +496,70 @@
           <w:sz w:val="20"/>
           <w:szCs w:val="20"/>
         </w:rPr>
-        <w:t xml:space="preserve">Historically positioned as lead “dedicated </w:t>
-      </w:r>
-      <w:proofErr w:type="spellStart"/>
-      <w:r>
-        <w:rPr>
-          <w:rFonts w:cs="Arial"/>
-          <w:color w:val="000000"/>
-          <w:sz w:val="20"/>
-          <w:szCs w:val="20"/>
-        </w:rPr>
-        <w:t>styler</w:t>
-      </w:r>
-      <w:proofErr w:type="spellEnd"/>
-      <w:r>
-        <w:rPr>
-          <w:rFonts w:cs="Arial"/>
-          <w:color w:val="000000"/>
-          <w:sz w:val="20"/>
-          <w:szCs w:val="20"/>
-        </w:rPr>
-        <w:t>”</w:t>
-      </w:r>
-      <w:r>
-        <w:rPr>
-          <w:rFonts w:cs="Arial"/>
-          <w:color w:val="000000"/>
-          <w:sz w:val="20"/>
-          <w:szCs w:val="20"/>
-        </w:rPr>
-        <w:t xml:space="preserve"> on </w:t>
-      </w:r>
-      <w:r>
-        <w:rPr>
-          <w:rFonts w:cs="Arial"/>
-          <w:color w:val="000000"/>
-          <w:sz w:val="20"/>
-          <w:szCs w:val="20"/>
-        </w:rPr>
-        <w:t xml:space="preserve">large </w:t>
-      </w:r>
-      <w:r>
-        <w:rPr>
-          <w:rFonts w:cs="Arial"/>
-          <w:b/>
-          <w:color w:val="000000"/>
-          <w:sz w:val="20"/>
-          <w:szCs w:val="20"/>
-        </w:rPr>
-        <w:t>H</w:t>
-      </w:r>
-      <w:r>
-        <w:rPr>
-          <w:rFonts w:cs="Arial"/>
-          <w:b/>
-          <w:color w:val="000000"/>
-          <w:sz w:val="20"/>
-          <w:szCs w:val="20"/>
-        </w:rPr>
-        <w:t>TML</w:t>
-      </w:r>
-      <w:r>
-        <w:rPr>
-          <w:rFonts w:cs="Arial"/>
-          <w:b/>
-          <w:color w:val="000000"/>
-          <w:sz w:val="20"/>
-          <w:szCs w:val="20"/>
-        </w:rPr>
-        <w:t>5</w:t>
-      </w:r>
-      <w:r>
-        <w:rPr>
-          <w:rFonts w:cs="Arial"/>
-          <w:color w:val="000000"/>
-          <w:sz w:val="20"/>
-          <w:szCs w:val="20"/>
-        </w:rPr>
-        <w:t xml:space="preserve"> and </w:t>
-      </w:r>
-      <w:r>
-        <w:rPr>
-          <w:rFonts w:cs="Arial"/>
-          <w:b/>
-          <w:color w:val="000000"/>
-          <w:sz w:val="20"/>
-          <w:szCs w:val="20"/>
-        </w:rPr>
-        <w:t>CSS3</w:t>
+        <w:t xml:space="preserve">responsive </w:t>
+      </w:r>
+      <w:r>
+        <w:rPr>
+          <w:rFonts w:cs="Arial"/>
+          <w:color w:val="000000"/>
+          <w:sz w:val="20"/>
+          <w:szCs w:val="20"/>
+        </w:rPr>
+        <w:t xml:space="preserve">solutions, managing teams of </w:t>
+      </w:r>
+      <w:r>
+        <w:rPr>
+          <w:rFonts w:cs="Arial"/>
+          <w:color w:val="000000"/>
+          <w:sz w:val="20"/>
+          <w:szCs w:val="20"/>
+        </w:rPr>
+        <w:t>2</w:t>
+      </w:r>
+      <w:r>
+        <w:rPr>
+          <w:rFonts w:cs="Arial"/>
+          <w:color w:val="000000"/>
+          <w:sz w:val="20"/>
+          <w:szCs w:val="20"/>
+        </w:rPr>
+        <w:t xml:space="preserve">-8 members, providing estimates and scoping, </w:t>
+      </w:r>
+      <w:r>
+        <w:rPr>
+          <w:rFonts w:cs="Arial"/>
+          <w:color w:val="000000"/>
+          <w:sz w:val="20"/>
+          <w:szCs w:val="20"/>
+        </w:rPr>
+        <w:t xml:space="preserve">and </w:t>
+      </w:r>
+      <w:r>
+        <w:rPr>
+          <w:rFonts w:cs="Arial"/>
+          <w:color w:val="000000"/>
+          <w:sz w:val="20"/>
+          <w:szCs w:val="20"/>
+        </w:rPr>
+        <w:t>recruitment</w:t>
+      </w:r>
+      <w:r>
+        <w:rPr>
+          <w:rFonts w:cs="Arial"/>
+          <w:color w:val="000000"/>
+          <w:sz w:val="20"/>
+          <w:szCs w:val="20"/>
+        </w:rPr>
+        <w:t>. Adept at responsive web techniques</w:t>
+      </w:r>
+      <w:r>
+        <w:rPr>
+          <w:rFonts w:cs="Arial"/>
+          <w:color w:val="000000"/>
+          <w:sz w:val="20"/>
+          <w:szCs w:val="20"/>
+        </w:rPr>
+        <w:t>, mobile web development,</w:t>
       </w:r>
       <w:r>
         <w:rPr>
@@ -554,42 +577,6 @@
           <w:sz w:val="20"/>
           <w:szCs w:val="20"/>
         </w:rPr>
-        <w:t xml:space="preserve">responsive </w:t>
-      </w:r>
-      <w:r>
-        <w:rPr>
-          <w:rFonts w:cs="Arial"/>
-          <w:color w:val="000000"/>
-          <w:sz w:val="20"/>
-          <w:szCs w:val="20"/>
-        </w:rPr>
-        <w:t xml:space="preserve">solutions, managing teams of </w:t>
-      </w:r>
-      <w:r>
-        <w:rPr>
-          <w:rFonts w:cs="Arial"/>
-          <w:color w:val="000000"/>
-          <w:sz w:val="20"/>
-          <w:szCs w:val="20"/>
-        </w:rPr>
-        <w:t>2</w:t>
-      </w:r>
-      <w:r>
-        <w:rPr>
-          <w:rFonts w:cs="Arial"/>
-          <w:color w:val="000000"/>
-          <w:sz w:val="20"/>
-          <w:szCs w:val="20"/>
-        </w:rPr>
-        <w:t xml:space="preserve">-8 members, providing estimates and scoping, </w:t>
-      </w:r>
-      <w:r>
-        <w:rPr>
-          <w:rFonts w:cs="Arial"/>
-          <w:color w:val="000000"/>
-          <w:sz w:val="20"/>
-          <w:szCs w:val="20"/>
-        </w:rPr>
         <w:t xml:space="preserve">and </w:t>
       </w:r>
       <w:r>
@@ -599,81 +586,53 @@
           <w:sz w:val="20"/>
           <w:szCs w:val="20"/>
         </w:rPr>
-        <w:t>recruitment</w:t>
-      </w:r>
-      <w:r>
-        <w:rPr>
-          <w:rFonts w:cs="Arial"/>
-          <w:color w:val="000000"/>
-          <w:sz w:val="20"/>
-          <w:szCs w:val="20"/>
-        </w:rPr>
-        <w:t xml:space="preserve">. </w:t>
-      </w:r>
-      <w:proofErr w:type="gramStart"/>
-      <w:r>
-        <w:rPr>
-          <w:rFonts w:cs="Arial"/>
-          <w:color w:val="000000"/>
-          <w:sz w:val="20"/>
-          <w:szCs w:val="20"/>
-        </w:rPr>
-        <w:t>Adept at responsive web techniques</w:t>
-      </w:r>
-      <w:r>
-        <w:rPr>
-          <w:rFonts w:cs="Arial"/>
-          <w:color w:val="000000"/>
-          <w:sz w:val="20"/>
-          <w:szCs w:val="20"/>
-        </w:rPr>
-        <w:t>, mobile web development,</w:t>
-      </w:r>
-      <w:r>
-        <w:rPr>
-          <w:rFonts w:cs="Arial"/>
-          <w:color w:val="000000"/>
-          <w:sz w:val="20"/>
-          <w:szCs w:val="20"/>
+        <w:t>progressive enhancement/graceful degradation.</w:t>
+      </w:r>
+      <w:r>
+        <w:rPr>
+          <w:rFonts w:cs="Arial"/>
+          <w:color w:val="000000"/>
+          <w:sz w:val="20"/>
+          <w:szCs w:val="20"/>
+        </w:rPr>
+        <w:t xml:space="preserve"> Experience</w:t>
+      </w:r>
+      <w:r>
+        <w:rPr>
+          <w:color w:val="000000"/>
+          <w:sz w:val="20"/>
+          <w:szCs w:val="20"/>
+          <w:shd w:val="clear" w:color="auto" w:fill="FFFFFF"/>
+        </w:rPr>
+        <w:t> </w:t>
+      </w:r>
+      <w:r>
+        <w:rPr>
+          <w:color w:val="000000"/>
+          <w:sz w:val="20"/>
+          <w:szCs w:val="20"/>
+          <w:shd w:val="clear" w:color="auto" w:fill="FFFFFF"/>
+        </w:rPr>
+        <w:t>with</w:t>
+      </w:r>
+      <w:r>
+        <w:rPr>
+          <w:color w:val="000000"/>
+          <w:sz w:val="20"/>
+          <w:szCs w:val="20"/>
+          <w:shd w:val="clear" w:color="auto" w:fill="FFFFFF"/>
         </w:rPr>
         <w:t xml:space="preserve"> </w:t>
       </w:r>
       <w:r>
         <w:rPr>
-          <w:rFonts w:cs="Arial"/>
-          <w:color w:val="000000"/>
-          <w:sz w:val="20"/>
-          <w:szCs w:val="20"/>
-        </w:rPr>
-        <w:t xml:space="preserve">and </w:t>
-      </w:r>
-      <w:r>
-        <w:rPr>
-          <w:rFonts w:cs="Arial"/>
-          <w:color w:val="000000"/>
-          <w:sz w:val="20"/>
-          <w:szCs w:val="20"/>
-        </w:rPr>
-        <w:t>progressive enhancement/graceful degradation.</w:t>
-      </w:r>
-      <w:proofErr w:type="gramEnd"/>
-      <w:r>
-        <w:rPr>
-          <w:rFonts w:cs="Arial"/>
-          <w:color w:val="000000"/>
-          <w:sz w:val="20"/>
-          <w:szCs w:val="20"/>
-        </w:rPr>
-        <w:t xml:space="preserve"> Experience</w:t>
-      </w:r>
-      <w:r>
-        <w:rPr>
+          <w:b/>
           <w:color w:val="000000"/>
           <w:sz w:val="20"/>
           <w:szCs w:val="20"/>
           <w:shd w:val="clear" w:color="auto" w:fill="FFFFFF"/>
         </w:rPr>
-        <w:t> </w:t>
+        <w:t>Semantic UI</w:t>
       </w:r>
       <w:r>
         <w:rPr>
@@ -682,7 +641,7 @@
           <w:szCs w:val="20"/>
           <w:shd w:val="clear" w:color="auto" w:fill="FFFFFF"/>
         </w:rPr>
-        <w:t>with</w:t>
+        <w:t>,</w:t>
       </w:r>
       <w:r>
         <w:rPr>
@@ -695,34 +654,6 @@
       </w:r>
       <w:r>
         <w:rPr>
-          <w:b/>
-          <w:color w:val="000000"/>
-          <w:sz w:val="20"/>
-          <w:szCs w:val="20"/>
-          <w:shd w:val="clear" w:color="auto" w:fill="FFFFFF"/>
-        </w:rPr>
-        <w:t>Semantic UI</w:t>
-      </w:r>
-      <w:r>
-        <w:rPr>
-          <w:color w:val="000000"/>
-          <w:sz w:val="20"/>
-          <w:szCs w:val="20"/>
-          <w:shd w:val="clear" w:color="auto" w:fill="FFFFFF"/>
-        </w:rPr>
-        <w:t>,</w:t>
-      </w:r>
-      <w:r>
-        <w:rPr>
-          <w:color w:val="000000"/>
-          <w:sz w:val="20"/>
-          <w:szCs w:val="20"/>
-          <w:shd w:val="clear" w:color="auto" w:fill="FFFFFF"/>
-        </w:rPr>
-        <w:t xml:space="preserve"> </w:t>
-      </w:r>
-      <w:r>
-        <w:rPr>
           <w:rFonts w:cs="Arial"/>
           <w:b/>
           <w:color w:val="000000"/>
@@ -767,20 +698,8 @@
           <w:sz w:val="20"/>
           <w:szCs w:val="20"/>
         </w:rPr>
-        <w:t>JSP/Velocity/</w:t>
-      </w:r>
-      <w:proofErr w:type="spellStart"/>
-      <w:r>
-        <w:rPr>
-          <w:rFonts w:cs="Arial"/>
-          <w:b/>
-          <w:color w:val="000000"/>
-          <w:sz w:val="20"/>
-          <w:szCs w:val="20"/>
-        </w:rPr>
-        <w:t>Freemarker</w:t>
-      </w:r>
-      <w:proofErr w:type="spellEnd"/>
+        <w:t>JSP/Velocity/Freemarker</w:t>
+      </w:r>
       <w:r>
         <w:rPr>
           <w:rFonts w:cs="Arial"/>
@@ -845,19 +764,17 @@
           <w:sz w:val="20"/>
           <w:szCs w:val="20"/>
         </w:rPr>
-        <w:t xml:space="preserve">. Utilized: </w:t>
-      </w:r>
-      <w:proofErr w:type="spellStart"/>
-      <w:r>
-        <w:rPr>
-          <w:rFonts w:cs="Arial"/>
-          <w:color w:val="000000"/>
-          <w:sz w:val="20"/>
-          <w:szCs w:val="20"/>
-        </w:rPr>
-        <w:t>npm</w:t>
-      </w:r>
-      <w:proofErr w:type="spellEnd"/>
+        <w:t xml:space="preserve">. Utilized: npm, </w:t>
+      </w:r>
+      <w:r>
+        <w:rPr>
+          <w:rFonts w:cs="Arial"/>
+          <w:color w:val="000000"/>
+          <w:sz w:val="20"/>
+          <w:szCs w:val="20"/>
+        </w:rPr>
+        <w:t>babel, webpack, gulp, grunt</w:t>
+      </w:r>
       <w:r>
         <w:rPr>
           <w:rFonts w:cs="Arial"/>
@@ -874,44 +791,6 @@
           <w:sz w:val="20"/>
           <w:szCs w:val="20"/>
         </w:rPr>
-        <w:t xml:space="preserve">babel, </w:t>
-      </w:r>
-      <w:proofErr w:type="spellStart"/>
-      <w:r>
-        <w:rPr>
-          <w:rFonts w:cs="Arial"/>
-          <w:color w:val="000000"/>
-          <w:sz w:val="20"/>
-          <w:szCs w:val="20"/>
-        </w:rPr>
-        <w:t>webpack</w:t>
-      </w:r>
-      <w:proofErr w:type="spellEnd"/>
-      <w:r>
-        <w:rPr>
-          <w:rFonts w:cs="Arial"/>
-          <w:color w:val="000000"/>
-          <w:sz w:val="20"/>
-          <w:szCs w:val="20"/>
-        </w:rPr>
-        <w:t>, gulp, grunt</w:t>
-      </w:r>
-      <w:r>
-        <w:rPr>
-          <w:rFonts w:cs="Arial"/>
-          <w:color w:val="000000"/>
-          <w:sz w:val="20"/>
-          <w:szCs w:val="20"/>
-        </w:rPr>
-        <w:t xml:space="preserve">, </w:t>
-      </w:r>
-      <w:r>
-        <w:rPr>
-          <w:rFonts w:cs="Arial"/>
-          <w:color w:val="000000"/>
-          <w:sz w:val="20"/>
-          <w:szCs w:val="20"/>
-        </w:rPr>
         <w:t>jasmine, mocha, karma</w:t>
       </w:r>
       <w:r>
@@ -921,27 +800,7 @@
           <w:sz w:val="20"/>
           <w:szCs w:val="20"/>
         </w:rPr>
-        <w:t xml:space="preserve">, </w:t>
-      </w:r>
-      <w:proofErr w:type="spellStart"/>
-      <w:r>
-        <w:rPr>
-          <w:rFonts w:cs="Arial"/>
-          <w:color w:val="000000"/>
-          <w:sz w:val="20"/>
-          <w:szCs w:val="20"/>
-        </w:rPr>
-        <w:t>Highcharts</w:t>
-      </w:r>
-      <w:proofErr w:type="spellEnd"/>
-      <w:r>
-        <w:rPr>
-          <w:rFonts w:cs="Arial"/>
-          <w:color w:val="000000"/>
-          <w:sz w:val="20"/>
-          <w:szCs w:val="20"/>
-        </w:rPr>
-        <w:t xml:space="preserve"> and D3.</w:t>
+        <w:t>, Highcharts and D3.</w:t>
       </w:r>
     </w:p>
     <w:p>
@@ -975,15 +834,7 @@
           <w:rFonts w:ascii="Arial" w:hAnsi="Arial" w:cs="Arial"/>
           <w:color w:val="000000"/>
         </w:rPr>
-        <w:t xml:space="preserve">sistently recognized for meeting strict deadlines, a strong work ethic, creative problem solving. </w:t>
-      </w:r>
-      <w:proofErr w:type="gramStart"/>
-      <w:r>
-        <w:rPr>
-          <w:rFonts w:ascii="Arial" w:hAnsi="Arial" w:cs="Arial"/>
-          <w:color w:val="000000"/>
-        </w:rPr>
-        <w:t>Constant effort to maintain a professional and high quality product, especially where visible to the public</w:t>
+        <w:t>sistently recognized for meeting strict deadlines, a strong work ethic, creative problem solving. Constant effort to maintain a professional and high quality product, especially where visible to the public</w:t>
       </w:r>
       <w:r>
         <w:rPr>
@@ -1013,7 +864,6 @@
         </w:rPr>
         <w:t>.</w:t>
       </w:r>
-      <w:proofErr w:type="gramEnd"/>
       <w:r>
         <w:rPr>
           <w:rFonts w:ascii="Arial" w:hAnsi="Arial" w:cs="Arial"/>
@@ -1284,27 +1134,7 @@
           <w:sz w:val="21"/>
           <w:szCs w:val="21"/>
         </w:rPr>
-        <w:t xml:space="preserve"> building "styled components" using various methods which include CSS-in-JS, Semantic UI, Material UI, </w:t>
-      </w:r>
-      <w:proofErr w:type="spellStart"/>
-      <w:r>
-        <w:rPr>
-          <w:rFonts w:cs="Arial"/>
-          <w:color w:val="000000"/>
-          <w:sz w:val="21"/>
-          <w:szCs w:val="21"/>
-        </w:rPr>
-        <w:t>PostCSS</w:t>
-      </w:r>
-      <w:proofErr w:type="spellEnd"/>
-      <w:r>
-        <w:rPr>
-          <w:rFonts w:cs="Arial"/>
-          <w:color w:val="000000"/>
-          <w:sz w:val="21"/>
-          <w:szCs w:val="21"/>
-        </w:rPr>
-        <w:t>, Styled-JSX, etc.</w:t>
+        <w:t xml:space="preserve"> building "styled components" using various methods which include CSS-in-JS, Semantic UI, Material UI, PostCSS, Styled-JSX, etc.</w:t>
       </w:r>
     </w:p>
     <w:p>
@@ -1407,8 +1237,6 @@
         </w:rPr>
         <w:t>, and OOP/MVC considerations</w:t>
       </w:r>
-      <w:bookmarkStart w:id="0" w:name="_GoBack"/>
-      <w:bookmarkEnd w:id="0"/>
       <w:r>
         <w:rPr>
           <w:rFonts w:cs="Arial"/>
@@ -1612,20 +1440,8 @@
           <w:szCs w:val="21"/>
           <w:shd w:val="clear" w:color="auto" w:fill="FFFFFF"/>
         </w:rPr>
-        <w:t xml:space="preserve">Mid-level expertise with vanilla JavaScript, ES6, and </w:t>
-      </w:r>
-      <w:proofErr w:type="spellStart"/>
-      <w:r>
-        <w:rPr>
-          <w:rFonts w:cs="Arial"/>
-          <w:color w:val="000000"/>
-          <w:sz w:val="21"/>
-          <w:szCs w:val="21"/>
-          <w:shd w:val="clear" w:color="auto" w:fill="FFFFFF"/>
-        </w:rPr>
-        <w:t>jQuery</w:t>
-      </w:r>
-      <w:proofErr w:type="spellEnd"/>
+        <w:t>Mid-level expertise with vanilla JavaScript, ES6, and jQuery</w:t>
+      </w:r>
       <w:r>
         <w:rPr>
           <w:rFonts w:cs="Arial"/>
@@ -1793,19 +1609,8 @@
           <w:sz w:val="20"/>
           <w:szCs w:val="20"/>
         </w:rPr>
-        <w:t xml:space="preserve">ses, including Oracle and </w:t>
-      </w:r>
-      <w:proofErr w:type="spellStart"/>
-      <w:r>
-        <w:rPr>
-          <w:rFonts w:cs="Arial"/>
-          <w:color w:val="000000"/>
-          <w:sz w:val="20"/>
-          <w:szCs w:val="20"/>
-        </w:rPr>
-        <w:t>MySql</w:t>
-      </w:r>
-      <w:proofErr w:type="spellEnd"/>
+        <w:t>ses, including Oracle and MySql</w:t>
+      </w:r>
       <w:r>
         <w:rPr>
           <w:rFonts w:cs="Arial"/>
@@ -1843,64 +1648,28 @@
           <w:u w:val="none"/>
         </w:rPr>
       </w:pPr>
-      <w:r>
-        <w:rPr>
-          <w:rStyle w:val="Hyperlink"/>
-          <w:b/>
-          <w:color w:val="auto"/>
-          <w:u w:val="none"/>
-        </w:rPr>
-        <w:fldChar w:fldCharType="begin"/>
-      </w:r>
-      <w:r>
-        <w:rPr>
-          <w:rStyle w:val="Hyperlink"/>
-          <w:b/>
-          <w:color w:val="auto"/>
-          <w:u w:val="none"/>
-        </w:rPr>
-        <w:instrText xml:space="preserve"> HYPERLINK "https://www.fairfx.com/" \t "_blank" </w:instrText>
-      </w:r>
-      <w:r>
-        <w:rPr>
-          <w:rStyle w:val="Hyperlink"/>
-          <w:b/>
-          <w:color w:val="auto"/>
-          <w:u w:val="none"/>
-        </w:rPr>
-        <w:fldChar w:fldCharType="separate"/>
-      </w:r>
-      <w:proofErr w:type="spellStart"/>
-      <w:r>
-        <w:rPr>
-          <w:rStyle w:val="Hyperlink"/>
-          <w:b/>
-          <w:color w:val="auto"/>
-          <w:sz w:val="20"/>
-          <w:u w:val="none"/>
-        </w:rPr>
-        <w:t>FairF</w:t>
-      </w:r>
-      <w:r>
-        <w:rPr>
-          <w:rStyle w:val="Hyperlink"/>
-          <w:b/>
-          <w:color w:val="auto"/>
-          <w:sz w:val="20"/>
-          <w:u w:val="none"/>
-        </w:rPr>
-        <w:t>X</w:t>
-      </w:r>
-      <w:proofErr w:type="spellEnd"/>
-      <w:r>
-        <w:rPr>
-          <w:rStyle w:val="Hyperlink"/>
-          <w:b/>
-          <w:color w:val="auto"/>
-          <w:u w:val="none"/>
-        </w:rPr>
-        <w:fldChar w:fldCharType="end"/>
-      </w:r>
+      <w:hyperlink r:id="rId11" w:tgtFrame="_blank" w:history="1">
+        <w:r>
+          <w:rPr>
+            <w:rStyle w:val="Hyperlink"/>
+            <w:b/>
+            <w:color w:val="auto"/>
+            <w:sz w:val="20"/>
+            <w:u w:val="none"/>
+          </w:rPr>
+          <w:t>FairF</w:t>
+        </w:r>
+        <w:r>
+          <w:rPr>
+            <w:rStyle w:val="Hyperlink"/>
+            <w:b/>
+            <w:color w:val="auto"/>
+            <w:sz w:val="20"/>
+            <w:u w:val="none"/>
+          </w:rPr>
+          <w:t>X</w:t>
+        </w:r>
+      </w:hyperlink>
       <w:r>
         <w:rPr>
           <w:rStyle w:val="Hyperlink"/>
@@ -1917,7 +1686,41 @@
           <w:szCs w:val="21"/>
           <w:u w:val="none"/>
         </w:rPr>
-        <w:t>– (May 2017 - present)</w:t>
+        <w:t xml:space="preserve">– (May 2017 </w:t>
+      </w:r>
+      <w:r>
+        <w:rPr>
+          <w:sz w:val="21"/>
+          <w:szCs w:val="21"/>
+          <w:u w:val="none"/>
+        </w:rPr>
+        <w:t>–</w:t>
+      </w:r>
+      <w:r>
+        <w:rPr>
+          <w:sz w:val="21"/>
+          <w:szCs w:val="21"/>
+          <w:u w:val="none"/>
+        </w:rPr>
+        <w:t xml:space="preserve"> </w:t>
+      </w:r>
+      <w:r>
+        <w:rPr>
+          <w:sz w:val="21"/>
+          <w:szCs w:val="21"/>
+          <w:u w:val="none"/>
+        </w:rPr>
+        <w:t>November 2018</w:t>
+      </w:r>
+      <w:bookmarkStart w:id="0" w:name="_GoBack"/>
+      <w:bookmarkEnd w:id="0"/>
+      <w:r>
+        <w:rPr>
+          <w:sz w:val="21"/>
+          <w:szCs w:val="21"/>
+          <w:u w:val="none"/>
+        </w:rPr>
+        <w:t>)</w:t>
       </w:r>
     </w:p>
     <w:p>
@@ -2090,7 +1893,6 @@
           <w:szCs w:val="20"/>
         </w:rPr>
       </w:pPr>
-      <w:proofErr w:type="gramStart"/>
       <w:r>
         <w:rPr>
           <w:rFonts w:ascii="Helvetica" w:hAnsi="Helvetica" w:cs="Courier"/>
@@ -2098,29 +1900,8 @@
           <w:sz w:val="20"/>
           <w:szCs w:val="20"/>
         </w:rPr>
-        <w:t xml:space="preserve">Responsible for editing HTML in </w:t>
-      </w:r>
-      <w:proofErr w:type="spellStart"/>
-      <w:r>
-        <w:rPr>
-          <w:rFonts w:ascii="Helvetica" w:hAnsi="Helvetica" w:cs="Courier"/>
-          <w:color w:val="000000"/>
-          <w:sz w:val="20"/>
-          <w:szCs w:val="20"/>
-        </w:rPr>
-        <w:t>ReactJS</w:t>
-      </w:r>
-      <w:proofErr w:type="spellEnd"/>
-      <w:r>
-        <w:rPr>
-          <w:rFonts w:ascii="Helvetica" w:hAnsi="Helvetica" w:cs="Courier"/>
-          <w:color w:val="000000"/>
-          <w:sz w:val="20"/>
-          <w:szCs w:val="20"/>
-        </w:rPr>
-        <w:t xml:space="preserve"> templates and extending and customizing a Bootstrap/Less framework.</w:t>
-      </w:r>
-      <w:proofErr w:type="gramEnd"/>
+        <w:t>Responsible for editing HTML in ReactJS templates and extending and customizing a Bootstrap/Less framework.</w:t>
+      </w:r>
     </w:p>
     <w:p>
       <w:pPr>
@@ -2210,7 +1991,6 @@
           <w:szCs w:val="20"/>
         </w:rPr>
       </w:pPr>
-      <w:proofErr w:type="gramStart"/>
       <w:r>
         <w:rPr>
           <w:rFonts w:ascii="Arial" w:hAnsi="Arial"/>
@@ -2220,7 +2000,6 @@
         </w:rPr>
         <w:t>America's most successful premium television company.</w:t>
       </w:r>
-      <w:proofErr w:type="gramEnd"/>
     </w:p>
     <w:p>
       <w:pPr>
@@ -2400,29 +2179,7 @@
           <w:szCs w:val="20"/>
           <w:shd w:val="clear" w:color="auto" w:fill="FFFFFF"/>
         </w:rPr>
-        <w:t xml:space="preserve">. Applied styles to server-rendered </w:t>
-      </w:r>
-      <w:proofErr w:type="spellStart"/>
-      <w:r>
-        <w:rPr>
-          <w:rFonts w:ascii="Helvetica" w:hAnsi="Helvetica"/>
-          <w:color w:val="333333"/>
-          <w:sz w:val="20"/>
-          <w:szCs w:val="20"/>
-          <w:shd w:val="clear" w:color="auto" w:fill="FFFFFF"/>
-        </w:rPr>
-        <w:t>Freemarker</w:t>
-      </w:r>
-      <w:proofErr w:type="spellEnd"/>
-      <w:r>
-        <w:rPr>
-          <w:rFonts w:ascii="Helvetica" w:hAnsi="Helvetica"/>
-          <w:color w:val="333333"/>
-          <w:sz w:val="20"/>
-          <w:szCs w:val="20"/>
-          <w:shd w:val="clear" w:color="auto" w:fill="FFFFFF"/>
-        </w:rPr>
-        <w:t xml:space="preserve"> pages using, almost exclusively, an external SCSS/CSS file.</w:t>
+        <w:t>. Applied styles to server-rendered Freemarker pages using, almost exclusively, an external SCSS/CSS file.</w:t>
       </w:r>
     </w:p>
     <w:p>
@@ -2456,35 +2213,18 @@
         </w:rPr>
         <w:t> </w:t>
       </w:r>
-      <w:r>
-        <w:fldChar w:fldCharType="begin"/>
-      </w:r>
-      <w:r>
-        <w:instrText xml:space="preserve"> HYPERLINK "http://www.hbo.com/" \t "_blank" </w:instrText>
-      </w:r>
-      <w:r>
-        <w:fldChar w:fldCharType="separate"/>
-      </w:r>
-      <w:r>
-        <w:rPr>
-          <w:rStyle w:val="Hyperlink"/>
-          <w:rFonts w:ascii="Arial" w:hAnsi="Arial"/>
-          <w:color w:val="000000"/>
-          <w:sz w:val="20"/>
-          <w:szCs w:val="20"/>
-        </w:rPr>
-        <w:t>HBO.com</w:t>
-      </w:r>
-      <w:r>
-        <w:rPr>
-          <w:rStyle w:val="Hyperlink"/>
-          <w:rFonts w:ascii="Arial" w:hAnsi="Arial"/>
-          <w:color w:val="000000"/>
-          <w:sz w:val="20"/>
-          <w:szCs w:val="20"/>
-        </w:rPr>
-        <w:fldChar w:fldCharType="end"/>
-      </w:r>
+      <w:hyperlink r:id="rId14" w:tgtFrame="_blank" w:history="1">
+        <w:r>
+          <w:rPr>
+            <w:rStyle w:val="Hyperlink"/>
+            <w:rFonts w:ascii="Arial" w:hAnsi="Arial"/>
+            <w:color w:val="000000"/>
+            <w:sz w:val="20"/>
+            <w:szCs w:val="20"/>
+          </w:rPr>
+          <w:t>HBO.com</w:t>
+        </w:r>
+      </w:hyperlink>
       <w:r>
         <w:rPr>
           <w:rFonts w:ascii="Arial" w:hAnsi="Arial"/>
@@ -2514,47 +2254,7 @@
           <w:sz w:val="20"/>
           <w:szCs w:val="20"/>
         </w:rPr>
-        <w:t xml:space="preserve">Launched April 2013: </w:t>
-      </w:r>
-      <w:proofErr w:type="gramStart"/>
-      <w:r>
-        <w:rPr>
-          <w:rFonts w:ascii="Arial" w:hAnsi="Arial"/>
-          <w:color w:val="000000"/>
-          <w:sz w:val="20"/>
-          <w:szCs w:val="20"/>
-        </w:rPr>
-        <w:t>a</w:t>
-      </w:r>
-      <w:proofErr w:type="gramEnd"/>
-      <w:r>
-        <w:rPr>
-          <w:rFonts w:ascii="Arial" w:hAnsi="Arial"/>
-          <w:color w:val="000000"/>
-          <w:sz w:val="20"/>
-          <w:szCs w:val="20"/>
-        </w:rPr>
-        <w:t xml:space="preserve"> </w:t>
-      </w:r>
-      <w:proofErr w:type="spellStart"/>
-      <w:r>
-        <w:rPr>
-          <w:rFonts w:ascii="Arial" w:hAnsi="Arial"/>
-          <w:color w:val="000000"/>
-          <w:sz w:val="20"/>
-          <w:szCs w:val="20"/>
-        </w:rPr>
-        <w:t>XBox</w:t>
-      </w:r>
-      <w:proofErr w:type="spellEnd"/>
-      <w:r>
-        <w:rPr>
-          <w:rFonts w:ascii="Arial" w:hAnsi="Arial"/>
-          <w:color w:val="000000"/>
-          <w:sz w:val="20"/>
-          <w:szCs w:val="20"/>
-        </w:rPr>
-        <w:t xml:space="preserve"> second-screen experience for the "Game of Thrones" season three.</w:t>
+        <w:t>Launched April 2013: a XBox second-screen experience for the "Game of Thrones" season three.</w:t>
       </w:r>
     </w:p>
     <w:p>
@@ -2574,8 +2274,7 @@
           <w:rFonts w:ascii="Arial" w:hAnsi="Arial" w:cs="Arial"/>
         </w:rPr>
       </w:pPr>
-      <w:hyperlink r:id="rId14" w:history="1">
-        <w:proofErr w:type="spellStart"/>
+      <w:hyperlink r:id="rId15" w:history="1">
         <w:r>
           <w:rPr>
             <w:rFonts w:ascii="Arial" w:hAnsi="Arial" w:cs="Arial"/>
@@ -2583,7 +2282,6 @@
           </w:rPr>
           <w:t>Roundarch</w:t>
         </w:r>
-        <w:proofErr w:type="spellEnd"/>
       </w:hyperlink>
       <w:r>
         <w:rPr>
@@ -2702,7 +2400,6 @@
           <w:rFonts w:ascii="Arial" w:hAnsi="Arial" w:cs="Arial"/>
         </w:rPr>
       </w:pPr>
-      <w:proofErr w:type="gramStart"/>
       <w:r>
         <w:rPr>
           <w:rFonts w:ascii="Arial" w:hAnsi="Arial" w:cs="Arial"/>
@@ -2725,14 +2422,7 @@
         <w:rPr>
           <w:rFonts w:ascii="Arial" w:hAnsi="Arial" w:cs="Arial"/>
         </w:rPr>
-        <w:t>, Ruby on Rails, Java templating.</w:t>
-      </w:r>
-      <w:proofErr w:type="gramEnd"/>
-      <w:r>
-        <w:rPr>
-          <w:rFonts w:ascii="Arial" w:hAnsi="Arial" w:cs="Arial"/>
-        </w:rPr>
-        <w:t xml:space="preserve"> XSLT</w:t>
+        <w:t>, Ruby on Rails, Java templating. XSLT</w:t>
       </w:r>
       <w:r>
         <w:rPr>
@@ -2791,21 +2481,7 @@
         <w:rPr>
           <w:rFonts w:ascii="Arial" w:hAnsi="Arial" w:cs="Arial"/>
         </w:rPr>
-        <w:t xml:space="preserve"> (Flex and </w:t>
-      </w:r>
-      <w:proofErr w:type="spellStart"/>
-      <w:r>
-        <w:rPr>
-          <w:rFonts w:ascii="Arial" w:hAnsi="Arial" w:cs="Arial"/>
-        </w:rPr>
-        <w:t>RoR</w:t>
-      </w:r>
-      <w:proofErr w:type="spellEnd"/>
-      <w:r>
-        <w:rPr>
-          <w:rFonts w:ascii="Arial" w:hAnsi="Arial" w:cs="Arial"/>
-        </w:rPr>
-        <w:t xml:space="preserve"> applications), </w:t>
+        <w:t xml:space="preserve"> (Flex and RoR applications), </w:t>
       </w:r>
       <w:r>
         <w:rPr>
@@ -2963,7 +2639,6 @@
         </w:rPr>
         <w:t xml:space="preserve">, </w:t>
       </w:r>
-      <w:proofErr w:type="spellStart"/>
       <w:r>
         <w:rPr>
           <w:rFonts w:ascii="Arial" w:hAnsi="Arial" w:cs="Arial"/>
@@ -2971,7 +2646,6 @@
         </w:rPr>
         <w:t>Mastercard</w:t>
       </w:r>
-      <w:proofErr w:type="spellEnd"/>
       <w:r>
         <w:rPr>
           <w:rFonts w:ascii="Arial" w:hAnsi="Arial" w:cs="Arial"/>
@@ -3087,21 +2761,7 @@
         <w:rPr>
           <w:rFonts w:ascii="Arial" w:hAnsi="Arial" w:cs="Arial"/>
         </w:rPr>
-        <w:t xml:space="preserve">Developed JSP and </w:t>
-      </w:r>
-      <w:proofErr w:type="spellStart"/>
-      <w:r>
-        <w:rPr>
-          <w:rFonts w:ascii="Arial" w:hAnsi="Arial" w:cs="Arial"/>
-        </w:rPr>
-        <w:t>StoryServer</w:t>
-      </w:r>
-      <w:proofErr w:type="spellEnd"/>
-      <w:r>
-        <w:rPr>
-          <w:rFonts w:ascii="Arial" w:hAnsi="Arial" w:cs="Arial"/>
-        </w:rPr>
-        <w:t xml:space="preserve"> templates for outputting rendered HTML. I</w:t>
+        <w:t>Developed JSP and StoryServer templates for outputting rendered HTML. I</w:t>
       </w:r>
       <w:r>
         <w:rPr>
@@ -3119,41 +2779,13 @@
         <w:rPr>
           <w:rFonts w:ascii="Arial" w:hAnsi="Arial" w:cs="Arial"/>
         </w:rPr>
-        <w:t xml:space="preserve"> data and business logic using HTML/</w:t>
-      </w:r>
-      <w:proofErr w:type="spellStart"/>
-      <w:r>
-        <w:rPr>
-          <w:rFonts w:ascii="Arial" w:hAnsi="Arial" w:cs="Arial"/>
-        </w:rPr>
-        <w:t>Javascript</w:t>
-      </w:r>
-      <w:proofErr w:type="spellEnd"/>
-      <w:r>
-        <w:rPr>
-          <w:rFonts w:ascii="Arial" w:hAnsi="Arial" w:cs="Arial"/>
-        </w:rPr>
-        <w:t>/CSS, JSP/XSL templates</w:t>
-      </w:r>
-      <w:r>
-        <w:rPr>
-          <w:rFonts w:ascii="Arial" w:hAnsi="Arial" w:cs="Arial"/>
-        </w:rPr>
-        <w:t xml:space="preserve">, </w:t>
-      </w:r>
-      <w:proofErr w:type="spellStart"/>
-      <w:r>
-        <w:rPr>
-          <w:rFonts w:ascii="Arial" w:hAnsi="Arial" w:cs="Arial"/>
-        </w:rPr>
-        <w:t>Texis</w:t>
-      </w:r>
-      <w:proofErr w:type="spellEnd"/>
-      <w:r>
-        <w:rPr>
-          <w:rFonts w:ascii="Arial" w:hAnsi="Arial" w:cs="Arial"/>
-        </w:rPr>
-        <w:t xml:space="preserve"> search engine</w:t>
+        <w:t xml:space="preserve"> data and business logic using HTML/Javascript/CSS, JSP/XSL templates</w:t>
+      </w:r>
+      <w:r>
+        <w:rPr>
+          <w:rFonts w:ascii="Arial" w:hAnsi="Arial" w:cs="Arial"/>
+        </w:rPr>
+        <w:t>, Texis search engine</w:t>
       </w:r>
       <w:r>
         <w:rPr>
@@ -3283,21 +2915,7 @@
           <w:rFonts w:ascii="Arial" w:hAnsi="Arial" w:cs="Arial"/>
         </w:rPr>
         <w:br/>
-        <w:t xml:space="preserve">Software Engineer (March, 2000 to October 2000) - Java, XML, </w:t>
-      </w:r>
-      <w:proofErr w:type="spellStart"/>
-      <w:r>
-        <w:rPr>
-          <w:rFonts w:ascii="Arial" w:hAnsi="Arial" w:cs="Arial"/>
-        </w:rPr>
-        <w:t>Tcl</w:t>
-      </w:r>
-      <w:proofErr w:type="spellEnd"/>
-      <w:r>
-        <w:rPr>
-          <w:rFonts w:ascii="Arial" w:hAnsi="Arial" w:cs="Arial"/>
-        </w:rPr>
-        <w:t>, Story Server, Rational Process, ColdFusion</w:t>
+        <w:t>Software Engineer (March, 2000 to October 2000) - Java, XML, Tcl, Story Server, Rational Process, ColdFusion</w:t>
       </w:r>
     </w:p>
     <w:p>
@@ -3451,7 +3069,7 @@
         </w:rPr>
         <w:t xml:space="preserve">Podcast interview: </w:t>
       </w:r>
-      <w:hyperlink r:id="rId15" w:history="1">
+      <w:hyperlink r:id="rId16" w:history="1">
         <w:r>
           <w:rPr>
             <w:color w:val="000000"/>
@@ -3493,25 +3111,7 @@
           <w:sz w:val="20"/>
           <w:szCs w:val="20"/>
         </w:rPr>
-        <w:t xml:space="preserve">aker at </w:t>
-      </w:r>
-      <w:proofErr w:type="spellStart"/>
-      <w:r>
-        <w:rPr>
-          <w:rFonts w:cs="Arial"/>
-          <w:sz w:val="20"/>
-          <w:szCs w:val="20"/>
-        </w:rPr>
-        <w:t>ng-conf</w:t>
-      </w:r>
-      <w:proofErr w:type="spellEnd"/>
-      <w:r>
-        <w:rPr>
-          <w:rFonts w:cs="Arial"/>
-          <w:sz w:val="20"/>
-          <w:szCs w:val="20"/>
-        </w:rPr>
-        <w:t xml:space="preserve"> 2014</w:t>
+        <w:t>aker at ng-conf 2014</w:t>
       </w:r>
     </w:p>
     <w:p>
@@ -3576,15 +3176,7 @@
           <w:sz w:val="20"/>
           <w:szCs w:val="20"/>
         </w:rPr>
-        <w:t xml:space="preserve"> present) </w:t>
-      </w:r>
-      <w:proofErr w:type="gramStart"/>
-      <w:r>
-        <w:rPr>
-          <w:sz w:val="20"/>
-          <w:szCs w:val="20"/>
-        </w:rPr>
-        <w:t xml:space="preserve">Professional </w:t>
+        <w:t xml:space="preserve"> present) Professional </w:t>
       </w:r>
       <w:r>
         <w:rPr>
@@ -3633,15 +3225,7 @@
           <w:sz w:val="20"/>
           <w:szCs w:val="20"/>
         </w:rPr>
-        <w:t>.</w:t>
-      </w:r>
-      <w:proofErr w:type="gramEnd"/>
-      <w:r>
-        <w:rPr>
-          <w:sz w:val="20"/>
-          <w:szCs w:val="20"/>
-        </w:rPr>
-        <w:t xml:space="preserve"> Master of Arts: Double Bass </w:t>
+        <w:t xml:space="preserve">. Master of Arts: Double Bass </w:t>
       </w:r>
       <w:r>
         <w:rPr>
@@ -3694,15 +3278,7 @@
           <w:sz w:val="20"/>
           <w:szCs w:val="20"/>
         </w:rPr>
-        <w:t xml:space="preserve">present) </w:t>
-      </w:r>
-      <w:proofErr w:type="gramStart"/>
-      <w:r>
-        <w:rPr>
-          <w:sz w:val="20"/>
-          <w:szCs w:val="20"/>
-        </w:rPr>
-        <w:t>Private instruction, all instruments</w:t>
+        <w:t>present) Private instruction, all instruments</w:t>
       </w:r>
       <w:r>
         <w:rPr>
@@ -3716,15 +3292,7 @@
           <w:sz w:val="20"/>
           <w:szCs w:val="20"/>
         </w:rPr>
-        <w:t>.</w:t>
-      </w:r>
-      <w:proofErr w:type="gramEnd"/>
-      <w:r>
-        <w:rPr>
-          <w:sz w:val="20"/>
-          <w:szCs w:val="20"/>
-        </w:rPr>
-        <w:t xml:space="preserve"> Bachelor of Science: Music Education </w:t>
+        <w:t xml:space="preserve">. Bachelor of Science: Music Education </w:t>
       </w:r>
       <w:r>
         <w:rPr>
@@ -3802,7 +3370,7 @@
       </w:r>
     </w:p>
     <w:sectPr>
-      <w:footerReference w:type="default" r:id="rId16"/>
+      <w:footerReference w:type="default" r:id="rId17"/>
       <w:pgSz w:w="12240" w:h="15840" w:code="1"/>
       <w:pgMar w:top="720" w:right="1152" w:bottom="1080" w:left="1152" w:header="720" w:footer="720" w:gutter="0"/>
       <w:cols w:space="720"/>
@@ -3813,7 +3381,7 @@
 </file>
 
 <file path=word/endnotes.xml><?xml version="1.0" encoding="utf-8"?>
-<w:endnotes xmlns:wpc="http://schemas.microsoft.com/office/word/2010/wordprocessingCanvas" xmlns:mo="http://schemas.microsoft.com/office/mac/office/2008/main" xmlns:mc="http://schemas.openxmlformats.org/markup-compatibility/2006" xmlns:mv="urn:schemas-microsoft-com:mac:vml" xmlns:o="urn:schemas-microsoft-com:office:office" xmlns:r="http://schemas.openxmlformats.org/officeDocument/2006/relationships" xmlns:m="http://schemas.openxmlformats.org/officeDocument/2006/math" xmlns:v="urn:schemas-microsoft-com:vml" xmlns:wp14="http://schemas.microsoft.com/office/word/2010/wordprocessingDrawing" xmlns:wp="http://schemas.openxmlformats.org/drawingml/2006/wordprocessingDrawing" xmlns:w10="urn:schemas-microsoft-com:office:word" xmlns:w="http://schemas.openxmlformats.org/wordprocessingml/2006/main" xmlns:w14="http://schemas.microsoft.com/office/word/2010/wordml" xmlns:wpg="http://schemas.microsoft.com/office/word/2010/wordprocessingGroup" xmlns:wpi="http://schemas.microsoft.com/office/word/2010/wordprocessingInk" xmlns:wne="http://schemas.microsoft.com/office/word/2006/wordml" xmlns:wps="http://schemas.microsoft.com/office/word/2010/wordprocessingShape" mc:Ignorable="w14 wp14">
+<w:endnotes xmlns:wpc="http://schemas.microsoft.com/office/word/2010/wordprocessingCanvas" xmlns:cx="http://schemas.microsoft.com/office/drawing/2014/chartex" xmlns:cx1="http://schemas.microsoft.com/office/drawing/2015/9/8/chartex" xmlns:cx2="http://schemas.microsoft.com/office/drawing/2015/10/21/chartex" xmlns:cx3="http://schemas.microsoft.com/office/drawing/2016/5/9/chartex" xmlns:cx4="http://schemas.microsoft.com/office/drawing/2016/5/10/chartex" xmlns:cx5="http://schemas.microsoft.com/office/drawing/2016/5/11/chartex" xmlns:cx6="http://schemas.microsoft.com/office/drawing/2016/5/12/chartex" xmlns:cx7="http://schemas.microsoft.com/office/drawing/2016/5/13/chartex" xmlns:cx8="http://schemas.microsoft.com/office/drawing/2016/5/14/chartex" xmlns:mc="http://schemas.openxmlformats.org/markup-compatibility/2006" xmlns:aink="http://schemas.microsoft.com/office/drawing/2016/ink" xmlns:am3d="http://schemas.microsoft.com/office/drawing/2017/model3d" xmlns:o="urn:schemas-microsoft-com:office:office" xmlns:r="http://schemas.openxmlformats.org/officeDocument/2006/relationships" xmlns:m="http://schemas.openxmlformats.org/officeDocument/2006/math" xmlns:v="urn:schemas-microsoft-com:vml" xmlns:wp14="http://schemas.microsoft.com/office/word/2010/wordprocessingDrawing" xmlns:wp="http://schemas.openxmlformats.org/drawingml/2006/wordprocessingDrawing" xmlns:w10="urn:schemas-microsoft-com:office:word" xmlns:w="http://schemas.openxmlformats.org/wordprocessingml/2006/main" xmlns:w14="http://schemas.microsoft.com/office/word/2010/wordml" xmlns:w15="http://schemas.microsoft.com/office/word/2012/wordml" xmlns:w16cid="http://schemas.microsoft.com/office/word/2016/wordml/cid" xmlns:w16se="http://schemas.microsoft.com/office/word/2015/wordml/symex" xmlns:wpg="http://schemas.microsoft.com/office/word/2010/wordprocessingGroup" xmlns:wpi="http://schemas.microsoft.com/office/word/2010/wordprocessingInk" xmlns:wne="http://schemas.microsoft.com/office/word/2006/wordml" xmlns:wps="http://schemas.microsoft.com/office/word/2010/wordprocessingShape" mc:Ignorable="w14 w15 w16se w16cid wp14">
   <w:endnote w:type="separator" w:id="-1">
     <w:p>
       <w:r>
@@ -3832,7 +3400,7 @@
 </file>
 
 <file path=word/footer1.xml><?xml version="1.0" encoding="utf-8"?>
-<w:ftr xmlns:wpc="http://schemas.microsoft.com/office/word/2010/wordprocessingCanvas" xmlns:mo="http://schemas.microsoft.com/office/mac/office/2008/main" xmlns:mc="http://schemas.openxmlformats.org/markup-compatibility/2006" xmlns:mv="urn:schemas-microsoft-com:mac:vml" xmlns:o="urn:schemas-microsoft-com:office:office" xmlns:r="http://schemas.openxmlformats.org/officeDocument/2006/relationships" xmlns:m="http://schemas.openxmlformats.org/officeDocument/2006/math" xmlns:v="urn:schemas-microsoft-com:vml" xmlns:wp14="http://schemas.microsoft.com/office/word/2010/wordprocessingDrawing" xmlns:wp="http://schemas.openxmlformats.org/drawingml/2006/wordprocessingDrawing" xmlns:w10="urn:schemas-microsoft-com:office:word" xmlns:w="http://schemas.openxmlformats.org/wordprocessingml/2006/main" xmlns:w14="http://schemas.microsoft.com/office/word/2010/wordml" xmlns:wpg="http://schemas.microsoft.com/office/word/2010/wordprocessingGroup" xmlns:wpi="http://schemas.microsoft.com/office/word/2010/wordprocessingInk" xmlns:wne="http://schemas.microsoft.com/office/word/2006/wordml" xmlns:wps="http://schemas.microsoft.com/office/word/2010/wordprocessingShape" mc:Ignorable="w14 wp14">
+<w:ftr xmlns:wpc="http://schemas.microsoft.com/office/word/2010/wordprocessingCanvas" xmlns:cx="http://schemas.microsoft.com/office/drawing/2014/chartex" xmlns:cx1="http://schemas.microsoft.com/office/drawing/2015/9/8/chartex" xmlns:cx2="http://schemas.microsoft.com/office/drawing/2015/10/21/chartex" xmlns:cx3="http://schemas.microsoft.com/office/drawing/2016/5/9/chartex" xmlns:cx4="http://schemas.microsoft.com/office/drawing/2016/5/10/chartex" xmlns:cx5="http://schemas.microsoft.com/office/drawing/2016/5/11/chartex" xmlns:cx6="http://schemas.microsoft.com/office/drawing/2016/5/12/chartex" xmlns:cx7="http://schemas.microsoft.com/office/drawing/2016/5/13/chartex" xmlns:cx8="http://schemas.microsoft.com/office/drawing/2016/5/14/chartex" xmlns:mc="http://schemas.openxmlformats.org/markup-compatibility/2006" xmlns:aink="http://schemas.microsoft.com/office/drawing/2016/ink" xmlns:am3d="http://schemas.microsoft.com/office/drawing/2017/model3d" xmlns:o="urn:schemas-microsoft-com:office:office" xmlns:r="http://schemas.openxmlformats.org/officeDocument/2006/relationships" xmlns:m="http://schemas.openxmlformats.org/officeDocument/2006/math" xmlns:v="urn:schemas-microsoft-com:vml" xmlns:wp14="http://schemas.microsoft.com/office/word/2010/wordprocessingDrawing" xmlns:wp="http://schemas.openxmlformats.org/drawingml/2006/wordprocessingDrawing" xmlns:w10="urn:schemas-microsoft-com:office:word" xmlns:w="http://schemas.openxmlformats.org/wordprocessingml/2006/main" xmlns:w14="http://schemas.microsoft.com/office/word/2010/wordml" xmlns:w15="http://schemas.microsoft.com/office/word/2012/wordml" xmlns:w16cid="http://schemas.microsoft.com/office/word/2016/wordml/cid" xmlns:w16se="http://schemas.microsoft.com/office/word/2015/wordml/symex" xmlns:wpg="http://schemas.microsoft.com/office/word/2010/wordprocessingGroup" xmlns:wpi="http://schemas.microsoft.com/office/word/2010/wordprocessingInk" xmlns:wne="http://schemas.microsoft.com/office/word/2006/wordml" xmlns:wps="http://schemas.microsoft.com/office/word/2010/wordprocessingShape" mc:Ignorable="w14 w15 w16se w16cid wp14">
   <w:p>
     <w:pPr>
       <w:pStyle w:val="Footer"/>
@@ -3969,7 +3537,7 @@
 </file>
 
 <file path=word/footnotes.xml><?xml version="1.0" encoding="utf-8"?>
-<w:footnotes xmlns:wpc="http://schemas.microsoft.com/office/word/2010/wordprocessingCanvas" xmlns:mo="http://schemas.microsoft.com/office/mac/office/2008/main" xmlns:mc="http://schemas.openxmlformats.org/markup-compatibility/2006" xmlns:mv="urn:schemas-microsoft-com:mac:vml" xmlns:o="urn:schemas-microsoft-com:office:office" xmlns:r="http://schemas.openxmlformats.org/officeDocument/2006/relationships" xmlns:m="http://schemas.openxmlformats.org/officeDocument/2006/math" xmlns:v="urn:schemas-microsoft-com:vml" xmlns:wp14="http://schemas.microsoft.com/office/word/2010/wordprocessingDrawing" xmlns:wp="http://schemas.openxmlformats.org/drawingml/2006/wordprocessingDrawing" xmlns:w10="urn:schemas-microsoft-com:office:word" xmlns:w="http://schemas.openxmlformats.org/wordprocessingml/2006/main" xmlns:w14="http://schemas.microsoft.com/office/word/2010/wordml" xmlns:wpg="http://schemas.microsoft.com/office/word/2010/wordprocessingGroup" xmlns:wpi="http://schemas.microsoft.com/office/word/2010/wordprocessingInk" xmlns:wne="http://schemas.microsoft.com/office/word/2006/wordml" xmlns:wps="http://schemas.microsoft.com/office/word/2010/wordprocessingShape" mc:Ignorable="w14 wp14">
+<w:footnotes xmlns:wpc="http://schemas.microsoft.com/office/word/2010/wordprocessingCanvas" xmlns:cx="http://schemas.microsoft.com/office/drawing/2014/chartex" xmlns:cx1="http://schemas.microsoft.com/office/drawing/2015/9/8/chartex" xmlns:cx2="http://schemas.microsoft.com/office/drawing/2015/10/21/chartex" xmlns:cx3="http://schemas.microsoft.com/office/drawing/2016/5/9/chartex" xmlns:cx4="http://schemas.microsoft.com/office/drawing/2016/5/10/chartex" xmlns:cx5="http://schemas.microsoft.com/office/drawing/2016/5/11/chartex" xmlns:cx6="http://schemas.microsoft.com/office/drawing/2016/5/12/chartex" xmlns:cx7="http://schemas.microsoft.com/office/drawing/2016/5/13/chartex" xmlns:cx8="http://schemas.microsoft.com/office/drawing/2016/5/14/chartex" xmlns:mc="http://schemas.openxmlformats.org/markup-compatibility/2006" xmlns:aink="http://schemas.microsoft.com/office/drawing/2016/ink" xmlns:am3d="http://schemas.microsoft.com/office/drawing/2017/model3d" xmlns:o="urn:schemas-microsoft-com:office:office" xmlns:r="http://schemas.openxmlformats.org/officeDocument/2006/relationships" xmlns:m="http://schemas.openxmlformats.org/officeDocument/2006/math" xmlns:v="urn:schemas-microsoft-com:vml" xmlns:wp14="http://schemas.microsoft.com/office/word/2010/wordprocessingDrawing" xmlns:wp="http://schemas.openxmlformats.org/drawingml/2006/wordprocessingDrawing" xmlns:w10="urn:schemas-microsoft-com:office:word" xmlns:w="http://schemas.openxmlformats.org/wordprocessingml/2006/main" xmlns:w14="http://schemas.microsoft.com/office/word/2010/wordml" xmlns:w15="http://schemas.microsoft.com/office/word/2012/wordml" xmlns:w16cid="http://schemas.microsoft.com/office/word/2016/wordml/cid" xmlns:w16se="http://schemas.microsoft.com/office/word/2015/wordml/symex" xmlns:wpg="http://schemas.microsoft.com/office/word/2010/wordprocessingGroup" xmlns:wpi="http://schemas.microsoft.com/office/word/2010/wordprocessingInk" xmlns:wne="http://schemas.microsoft.com/office/word/2006/wordml" xmlns:wps="http://schemas.microsoft.com/office/word/2010/wordprocessingShape" mc:Ignorable="w14 w15 w16se w16cid wp14">
   <w:footnote w:type="separator" w:id="-1">
     <w:p>
       <w:r>
@@ -3988,8 +3556,8 @@
 </file>
 
 <file path=word/numbering.xml><?xml version="1.0" encoding="utf-8"?>
-<w:numbering xmlns:wpc="http://schemas.microsoft.com/office/word/2010/wordprocessingCanvas" xmlns:mo="http://schemas.microsoft.com/office/mac/office/2008/main" xmlns:mc="http://schemas.openxmlformats.org/markup-compatibility/2006" xmlns:mv="urn:schemas-microsoft-com:mac:vml" xmlns:o="urn:schemas-microsoft-com:office:office" xmlns:r="http://schemas.openxmlformats.org/officeDocument/2006/relationships" xmlns:m="http://schemas.openxmlformats.org/officeDocument/2006/math" xmlns:v="urn:schemas-microsoft-com:vml" xmlns:wp14="http://schemas.microsoft.com/office/word/2010/wordprocessingDrawing" xmlns:wp="http://schemas.openxmlformats.org/drawingml/2006/wordprocessingDrawing" xmlns:w10="urn:schemas-microsoft-com:office:word" xmlns:w="http://schemas.openxmlformats.org/wordprocessingml/2006/main" xmlns:w14="http://schemas.microsoft.com/office/word/2010/wordml" xmlns:wpg="http://schemas.microsoft.com/office/word/2010/wordprocessingGroup" xmlns:wpi="http://schemas.microsoft.com/office/word/2010/wordprocessingInk" xmlns:wne="http://schemas.microsoft.com/office/word/2006/wordml" xmlns:wps="http://schemas.microsoft.com/office/word/2010/wordprocessingShape" mc:Ignorable="w14 wp14">
-  <w:abstractNum w:abstractNumId="0">
+<w:numbering xmlns:wpc="http://schemas.microsoft.com/office/word/2010/wordprocessingCanvas" xmlns:cx="http://schemas.microsoft.com/office/drawing/2014/chartex" xmlns:cx1="http://schemas.microsoft.com/office/drawing/2015/9/8/chartex" xmlns:cx2="http://schemas.microsoft.com/office/drawing/2015/10/21/chartex" xmlns:cx3="http://schemas.microsoft.com/office/drawing/2016/5/9/chartex" xmlns:cx4="http://schemas.microsoft.com/office/drawing/2016/5/10/chartex" xmlns:cx5="http://schemas.microsoft.com/office/drawing/2016/5/11/chartex" xmlns:cx6="http://schemas.microsoft.com/office/drawing/2016/5/12/chartex" xmlns:cx7="http://schemas.microsoft.com/office/drawing/2016/5/13/chartex" xmlns:cx8="http://schemas.microsoft.com/office/drawing/2016/5/14/chartex" xmlns:mc="http://schemas.openxmlformats.org/markup-compatibility/2006" xmlns:aink="http://schemas.microsoft.com/office/drawing/2016/ink" xmlns:am3d="http://schemas.microsoft.com/office/drawing/2017/model3d" xmlns:o="urn:schemas-microsoft-com:office:office" xmlns:r="http://schemas.openxmlformats.org/officeDocument/2006/relationships" xmlns:m="http://schemas.openxmlformats.org/officeDocument/2006/math" xmlns:v="urn:schemas-microsoft-com:vml" xmlns:wp14="http://schemas.microsoft.com/office/word/2010/wordprocessingDrawing" xmlns:wp="http://schemas.openxmlformats.org/drawingml/2006/wordprocessingDrawing" xmlns:w10="urn:schemas-microsoft-com:office:word" xmlns:w="http://schemas.openxmlformats.org/wordprocessingml/2006/main" xmlns:w14="http://schemas.microsoft.com/office/word/2010/wordml" xmlns:w15="http://schemas.microsoft.com/office/word/2012/wordml" xmlns:w16cid="http://schemas.microsoft.com/office/word/2016/wordml/cid" xmlns:w16se="http://schemas.microsoft.com/office/word/2015/wordml/symex" xmlns:wpg="http://schemas.microsoft.com/office/word/2010/wordprocessingGroup" xmlns:wpi="http://schemas.microsoft.com/office/word/2010/wordprocessingInk" xmlns:wne="http://schemas.microsoft.com/office/word/2006/wordml" xmlns:wps="http://schemas.microsoft.com/office/word/2010/wordprocessingShape" mc:Ignorable="w14 w15 w16se w16cid wp14">
+  <w:abstractNum w:abstractNumId="0" w15:restartNumberingAfterBreak="0">
     <w:nsid w:val="FFFFFF1D"/>
     <w:multiLevelType w:val="multilevel"/>
     <w:tmpl w:val="DC02DC5A"/>
@@ -4129,7 +3697,7 @@
       </w:rPr>
     </w:lvl>
   </w:abstractNum>
-  <w:abstractNum w:abstractNumId="1">
+  <w:abstractNum w:abstractNumId="1" w15:restartNumberingAfterBreak="0">
     <w:nsid w:val="FFFFFF7C"/>
     <w:multiLevelType w:val="singleLevel"/>
     <w:tmpl w:val="8EB668BC"/>
@@ -4146,7 +3714,7 @@
       </w:pPr>
     </w:lvl>
   </w:abstractNum>
-  <w:abstractNum w:abstractNumId="2">
+  <w:abstractNum w:abstractNumId="2" w15:restartNumberingAfterBreak="0">
     <w:nsid w:val="FFFFFF7D"/>
     <w:multiLevelType w:val="singleLevel"/>
     <w:tmpl w:val="AAB09346"/>
@@ -4163,7 +3731,7 @@
       </w:pPr>
     </w:lvl>
   </w:abstractNum>
-  <w:abstractNum w:abstractNumId="3">
+  <w:abstractNum w:abstractNumId="3" w15:restartNumberingAfterBreak="0">
     <w:nsid w:val="FFFFFF7E"/>
     <w:multiLevelType w:val="singleLevel"/>
     <w:tmpl w:val="F47030BA"/>
@@ -4180,7 +3748,7 @@
       </w:pPr>
     </w:lvl>
   </w:abstractNum>
-  <w:abstractNum w:abstractNumId="4">
+  <w:abstractNum w:abstractNumId="4" w15:restartNumberingAfterBreak="0">
     <w:nsid w:val="FFFFFF7F"/>
     <w:multiLevelType w:val="singleLevel"/>
     <w:tmpl w:val="43E89498"/>
@@ -4197,7 +3765,7 @@
       </w:pPr>
     </w:lvl>
   </w:abstractNum>
-  <w:abstractNum w:abstractNumId="5">
+  <w:abstractNum w:abstractNumId="5" w15:restartNumberingAfterBreak="0">
     <w:nsid w:val="FFFFFF80"/>
     <w:multiLevelType w:val="singleLevel"/>
     <w:tmpl w:val="DD7CA0AA"/>
@@ -4217,7 +3785,7 @@
       </w:rPr>
     </w:lvl>
   </w:abstractNum>
-  <w:abstractNum w:abstractNumId="6">
+  <w:abstractNum w:abstractNumId="6" w15:restartNumberingAfterBreak="0">
     <w:nsid w:val="FFFFFF81"/>
     <w:multiLevelType w:val="singleLevel"/>
     <w:tmpl w:val="635EA106"/>
@@ -4237,7 +3805,7 @@
       </w:rPr>
     </w:lvl>
   </w:abstractNum>
-  <w:abstractNum w:abstractNumId="7">
+  <w:abstractNum w:abstractNumId="7" w15:restartNumberingAfterBreak="0">
     <w:nsid w:val="FFFFFF82"/>
     <w:multiLevelType w:val="singleLevel"/>
     <w:tmpl w:val="B4E89F80"/>
@@ -4257,7 +3825,7 @@
       </w:rPr>
     </w:lvl>
   </w:abstractNum>
-  <w:abstractNum w:abstractNumId="8">
+  <w:abstractNum w:abstractNumId="8" w15:restartNumberingAfterBreak="0">
     <w:nsid w:val="FFFFFF83"/>
     <w:multiLevelType w:val="singleLevel"/>
     <w:tmpl w:val="9D068446"/>
@@ -4277,7 +3845,7 @@
       </w:rPr>
     </w:lvl>
   </w:abstractNum>
-  <w:abstractNum w:abstractNumId="9">
+  <w:abstractNum w:abstractNumId="9" w15:restartNumberingAfterBreak="0">
     <w:nsid w:val="FFFFFF88"/>
     <w:multiLevelType w:val="singleLevel"/>
     <w:tmpl w:val="D902CB88"/>
@@ -4295,7 +3863,7 @@
       </w:pPr>
     </w:lvl>
   </w:abstractNum>
-  <w:abstractNum w:abstractNumId="10">
+  <w:abstractNum w:abstractNumId="10" w15:restartNumberingAfterBreak="0">
     <w:nsid w:val="FFFFFF89"/>
     <w:multiLevelType w:val="singleLevel"/>
     <w:tmpl w:val="1200EE14"/>
@@ -4316,7 +3884,7 @@
       </w:rPr>
     </w:lvl>
   </w:abstractNum>
-  <w:abstractNum w:abstractNumId="11">
+  <w:abstractNum w:abstractNumId="11" w15:restartNumberingAfterBreak="0">
     <w:nsid w:val="193C48C3"/>
     <w:multiLevelType w:val="multilevel"/>
     <w:tmpl w:val="341A3146"/>
@@ -4465,7 +4033,7 @@
       </w:rPr>
     </w:lvl>
   </w:abstractNum>
-  <w:abstractNum w:abstractNumId="12">
+  <w:abstractNum w:abstractNumId="12" w15:restartNumberingAfterBreak="0">
     <w:nsid w:val="19464A00"/>
     <w:multiLevelType w:val="hybridMultilevel"/>
     <w:tmpl w:val="B4D49E42"/>
@@ -4609,7 +4177,7 @@
       </w:rPr>
     </w:lvl>
   </w:abstractNum>
-  <w:abstractNum w:abstractNumId="13">
+  <w:abstractNum w:abstractNumId="13" w15:restartNumberingAfterBreak="0">
     <w:nsid w:val="19871519"/>
     <w:multiLevelType w:val="multilevel"/>
     <w:tmpl w:val="043CBE9A"/>
@@ -4758,7 +4326,7 @@
       </w:rPr>
     </w:lvl>
   </w:abstractNum>
-  <w:abstractNum w:abstractNumId="14">
+  <w:abstractNum w:abstractNumId="14" w15:restartNumberingAfterBreak="0">
     <w:nsid w:val="26E00935"/>
     <w:multiLevelType w:val="hybridMultilevel"/>
     <w:tmpl w:val="C802AF8E"/>
@@ -4898,7 +4466,7 @@
       </w:rPr>
     </w:lvl>
   </w:abstractNum>
-  <w:abstractNum w:abstractNumId="15">
+  <w:abstractNum w:abstractNumId="15" w15:restartNumberingAfterBreak="0">
     <w:nsid w:val="4C077922"/>
     <w:multiLevelType w:val="hybridMultilevel"/>
     <w:tmpl w:val="D02EF7F4"/>
@@ -5040,7 +4608,7 @@
       </w:rPr>
     </w:lvl>
   </w:abstractNum>
-  <w:abstractNum w:abstractNumId="16">
+  <w:abstractNum w:abstractNumId="16" w15:restartNumberingAfterBreak="0">
     <w:nsid w:val="4F681A5F"/>
     <w:multiLevelType w:val="hybridMultilevel"/>
     <w:tmpl w:val="AE6AB098"/>
@@ -5153,7 +4721,7 @@
       </w:pPr>
     </w:lvl>
   </w:abstractNum>
-  <w:abstractNum w:abstractNumId="17">
+  <w:abstractNum w:abstractNumId="17" w15:restartNumberingAfterBreak="0">
     <w:nsid w:val="663376E8"/>
     <w:multiLevelType w:val="hybridMultilevel"/>
     <w:tmpl w:val="C37E59E0"/>
@@ -5374,7 +4942,7 @@
 </file>
 
 <file path=word/styles.xml><?xml version="1.0" encoding="utf-8"?>
-<w:styles xmlns:mc="http://schemas.openxmlformats.org/markup-compatibility/2006" xmlns:r="http://schemas.openxmlformats.org/officeDocument/2006/relationships" xmlns:w="http://schemas.openxmlformats.org/wordprocessingml/2006/main" xmlns:w14="http://schemas.microsoft.com/office/word/2010/wordml" mc:Ignorable="w14">
+<w:styles xmlns:mc="http://schemas.openxmlformats.org/markup-compatibility/2006" xmlns:r="http://schemas.openxmlformats.org/officeDocument/2006/relationships" xmlns:w="http://schemas.openxmlformats.org/wordprocessingml/2006/main" xmlns:w14="http://schemas.microsoft.com/office/word/2010/wordml" xmlns:w15="http://schemas.microsoft.com/office/word/2012/wordml" xmlns:w16cid="http://schemas.microsoft.com/office/word/2016/wordml/cid" xmlns:w16se="http://schemas.microsoft.com/office/word/2015/wordml/symex" mc:Ignorable="w14 w15 w16se w16cid">
   <w:docDefaults>
     <w:rPrDefault>
       <w:rPr>
@@ -5384,7 +4952,7 @@
     </w:rPrDefault>
     <w:pPrDefault/>
   </w:docDefaults>
-  <w:latentStyles w:defLockedState="0" w:defUIPriority="0" w:defSemiHidden="0" w:defUnhideWhenUsed="0" w:defQFormat="0" w:count="276">
+  <w:latentStyles w:defLockedState="0" w:defUIPriority="0" w:defSemiHidden="0" w:defUnhideWhenUsed="0" w:defQFormat="0" w:count="375">
     <w:lsdException w:name="Normal" w:qFormat="1"/>
     <w:lsdException w:name="heading 1" w:qFormat="1"/>
     <w:lsdException w:name="heading 2" w:semiHidden="1" w:unhideWhenUsed="1" w:qFormat="1"/>
@@ -5395,14 +4963,143 @@
     <w:lsdException w:name="heading 7" w:semiHidden="1" w:unhideWhenUsed="1" w:qFormat="1"/>
     <w:lsdException w:name="heading 8" w:semiHidden="1" w:unhideWhenUsed="1" w:qFormat="1"/>
     <w:lsdException w:name="heading 9" w:semiHidden="1" w:unhideWhenUsed="1" w:qFormat="1"/>
+    <w:lsdException w:name="index 3" w:semiHidden="1" w:unhideWhenUsed="1"/>
+    <w:lsdException w:name="index 4" w:semiHidden="1" w:unhideWhenUsed="1"/>
+    <w:lsdException w:name="index 5" w:semiHidden="1" w:unhideWhenUsed="1"/>
+    <w:lsdException w:name="index 6" w:semiHidden="1" w:unhideWhenUsed="1"/>
+    <w:lsdException w:name="index 7" w:semiHidden="1" w:unhideWhenUsed="1"/>
+    <w:lsdException w:name="index 8" w:semiHidden="1" w:unhideWhenUsed="1"/>
+    <w:lsdException w:name="index 9" w:semiHidden="1" w:unhideWhenUsed="1"/>
+    <w:lsdException w:name="toc 1" w:semiHidden="1" w:unhideWhenUsed="1"/>
+    <w:lsdException w:name="toc 2" w:semiHidden="1" w:unhideWhenUsed="1"/>
+    <w:lsdException w:name="toc 3" w:semiHidden="1" w:unhideWhenUsed="1"/>
+    <w:lsdException w:name="toc 4" w:semiHidden="1" w:unhideWhenUsed="1"/>
+    <w:lsdException w:name="toc 5" w:semiHidden="1" w:unhideWhenUsed="1"/>
+    <w:lsdException w:name="toc 6" w:semiHidden="1" w:unhideWhenUsed="1"/>
+    <w:lsdException w:name="toc 7" w:semiHidden="1" w:unhideWhenUsed="1"/>
+    <w:lsdException w:name="toc 8" w:semiHidden="1" w:unhideWhenUsed="1"/>
+    <w:lsdException w:name="toc 9" w:semiHidden="1" w:unhideWhenUsed="1"/>
+    <w:lsdException w:name="Normal Indent" w:semiHidden="1" w:unhideWhenUsed="1"/>
+    <w:lsdException w:name="footnote text" w:semiHidden="1" w:unhideWhenUsed="1"/>
+    <w:lsdException w:name="annotation text" w:semiHidden="1" w:unhideWhenUsed="1"/>
+    <w:lsdException w:name="header" w:semiHidden="1" w:unhideWhenUsed="1"/>
+    <w:lsdException w:name="footer" w:semiHidden="1" w:unhideWhenUsed="1"/>
+    <w:lsdException w:name="index heading" w:semiHidden="1" w:unhideWhenUsed="1"/>
     <w:lsdException w:name="caption" w:semiHidden="1" w:unhideWhenUsed="1" w:qFormat="1"/>
+    <w:lsdException w:name="table of figures" w:semiHidden="1" w:unhideWhenUsed="1"/>
+    <w:lsdException w:name="envelope address" w:semiHidden="1" w:unhideWhenUsed="1"/>
+    <w:lsdException w:name="envelope return" w:semiHidden="1" w:unhideWhenUsed="1"/>
+    <w:lsdException w:name="footnote reference" w:semiHidden="1" w:unhideWhenUsed="1"/>
+    <w:lsdException w:name="annotation reference" w:semiHidden="1" w:unhideWhenUsed="1"/>
+    <w:lsdException w:name="line number" w:semiHidden="1" w:unhideWhenUsed="1"/>
+    <w:lsdException w:name="page number" w:semiHidden="1" w:unhideWhenUsed="1"/>
+    <w:lsdException w:name="endnote reference" w:semiHidden="1" w:unhideWhenUsed="1"/>
+    <w:lsdException w:name="endnote text" w:semiHidden="1" w:unhideWhenUsed="1"/>
+    <w:lsdException w:name="table of authorities" w:semiHidden="1" w:unhideWhenUsed="1"/>
+    <w:lsdException w:name="macro" w:semiHidden="1" w:unhideWhenUsed="1"/>
+    <w:lsdException w:name="toa heading" w:semiHidden="1" w:unhideWhenUsed="1"/>
+    <w:lsdException w:name="List" w:semiHidden="1" w:unhideWhenUsed="1"/>
+    <w:lsdException w:name="List Bullet" w:semiHidden="1" w:unhideWhenUsed="1"/>
+    <w:lsdException w:name="List Number" w:semiHidden="1" w:unhideWhenUsed="1"/>
+    <w:lsdException w:name="List 2" w:semiHidden="1" w:unhideWhenUsed="1"/>
+    <w:lsdException w:name="List 3" w:semiHidden="1" w:unhideWhenUsed="1"/>
+    <w:lsdException w:name="List 4" w:semiHidden="1" w:unhideWhenUsed="1"/>
+    <w:lsdException w:name="List 5" w:semiHidden="1" w:unhideWhenUsed="1"/>
+    <w:lsdException w:name="List Bullet 3" w:semiHidden="1" w:unhideWhenUsed="1"/>
+    <w:lsdException w:name="List Bullet 4" w:semiHidden="1" w:unhideWhenUsed="1"/>
+    <w:lsdException w:name="List Number 3" w:semiHidden="1" w:unhideWhenUsed="1"/>
+    <w:lsdException w:name="List Number 4" w:semiHidden="1" w:unhideWhenUsed="1"/>
+    <w:lsdException w:name="List Number 5" w:semiHidden="1" w:unhideWhenUsed="1"/>
     <w:lsdException w:name="Title" w:qFormat="1"/>
+    <w:lsdException w:name="Closing" w:semiHidden="1" w:unhideWhenUsed="1"/>
+    <w:lsdException w:name="Signature" w:semiHidden="1" w:unhideWhenUsed="1"/>
+    <w:lsdException w:name="Default Paragraph Font" w:semiHidden="1" w:unhideWhenUsed="1"/>
+    <w:lsdException w:name="Body Text" w:semiHidden="1" w:unhideWhenUsed="1"/>
+    <w:lsdException w:name="Body Text Indent" w:semiHidden="1" w:unhideWhenUsed="1"/>
+    <w:lsdException w:name="List Continue" w:semiHidden="1" w:unhideWhenUsed="1"/>
+    <w:lsdException w:name="List Continue 2" w:semiHidden="1" w:unhideWhenUsed="1"/>
+    <w:lsdException w:name="List Continue 3" w:semiHidden="1" w:unhideWhenUsed="1"/>
+    <w:lsdException w:name="List Continue 4" w:semiHidden="1" w:unhideWhenUsed="1"/>
+    <w:lsdException w:name="List Continue 5" w:semiHidden="1" w:unhideWhenUsed="1"/>
+    <w:lsdException w:name="Message Header" w:semiHidden="1" w:unhideWhenUsed="1"/>
     <w:lsdException w:name="Subtitle" w:qFormat="1"/>
+    <w:lsdException w:name="Salutation" w:semiHidden="1" w:unhideWhenUsed="1"/>
+    <w:lsdException w:name="Date" w:semiHidden="1" w:unhideWhenUsed="1"/>
+    <w:lsdException w:name="Body Text First Indent" w:semiHidden="1" w:unhideWhenUsed="1"/>
+    <w:lsdException w:name="Body Text First Indent 2" w:semiHidden="1" w:unhideWhenUsed="1"/>
+    <w:lsdException w:name="Body Text Indent 3" w:semiHidden="1" w:unhideWhenUsed="1"/>
+    <w:lsdException w:name="Block Text" w:semiHidden="1" w:unhideWhenUsed="1"/>
+    <w:lsdException w:name="Hyperlink" w:semiHidden="1" w:unhideWhenUsed="1"/>
+    <w:lsdException w:name="FollowedHyperlink" w:semiHidden="1" w:unhideWhenUsed="1"/>
     <w:lsdException w:name="Strong" w:qFormat="1"/>
     <w:lsdException w:name="Emphasis" w:qFormat="1"/>
-    <w:lsdException w:name="Normal (Web)" w:uiPriority="99"/>
-    <w:lsdException w:name="HTML Preformatted" w:uiPriority="99"/>
-    <w:lsdException w:name="Placeholder Text" w:uiPriority="67"/>
+    <w:lsdException w:name="Document Map" w:semiHidden="1" w:unhideWhenUsed="1"/>
+    <w:lsdException w:name="Plain Text" w:semiHidden="1" w:unhideWhenUsed="1"/>
+    <w:lsdException w:name="E-mail Signature" w:semiHidden="1" w:unhideWhenUsed="1"/>
+    <w:lsdException w:name="HTML Top of Form" w:semiHidden="1" w:unhideWhenUsed="1"/>
+    <w:lsdException w:name="HTML Bottom of Form" w:semiHidden="1" w:unhideWhenUsed="1"/>
+    <w:lsdException w:name="Normal (Web)" w:semiHidden="1" w:uiPriority="99" w:unhideWhenUsed="1"/>
+    <w:lsdException w:name="HTML Acronym" w:semiHidden="1" w:unhideWhenUsed="1"/>
+    <w:lsdException w:name="HTML Address" w:semiHidden="1" w:unhideWhenUsed="1"/>
+    <w:lsdException w:name="HTML Cite" w:semiHidden="1" w:unhideWhenUsed="1"/>
+    <w:lsdException w:name="HTML Code" w:semiHidden="1" w:unhideWhenUsed="1"/>
+    <w:lsdException w:name="HTML Definition" w:semiHidden="1" w:unhideWhenUsed="1"/>
+    <w:lsdException w:name="HTML Keyboard" w:semiHidden="1" w:unhideWhenUsed="1"/>
+    <w:lsdException w:name="HTML Preformatted" w:semiHidden="1" w:uiPriority="99" w:unhideWhenUsed="1"/>
+    <w:lsdException w:name="HTML Sample" w:semiHidden="1" w:unhideWhenUsed="1"/>
+    <w:lsdException w:name="HTML Typewriter" w:semiHidden="1" w:unhideWhenUsed="1"/>
+    <w:lsdException w:name="HTML Variable" w:semiHidden="1" w:unhideWhenUsed="1"/>
+    <w:lsdException w:name="Normal Table" w:semiHidden="1" w:unhideWhenUsed="1"/>
+    <w:lsdException w:name="annotation subject" w:semiHidden="1" w:unhideWhenUsed="1"/>
+    <w:lsdException w:name="No List" w:semiHidden="1" w:unhideWhenUsed="1"/>
+    <w:lsdException w:name="Outline List 1" w:semiHidden="1" w:unhideWhenUsed="1"/>
+    <w:lsdException w:name="Outline List 2" w:semiHidden="1" w:unhideWhenUsed="1"/>
+    <w:lsdException w:name="Outline List 3" w:semiHidden="1" w:unhideWhenUsed="1"/>
+    <w:lsdException w:name="Table Simple 1" w:semiHidden="1" w:unhideWhenUsed="1"/>
+    <w:lsdException w:name="Table Simple 2" w:semiHidden="1" w:unhideWhenUsed="1"/>
+    <w:lsdException w:name="Table Simple 3" w:semiHidden="1" w:unhideWhenUsed="1"/>
+    <w:lsdException w:name="Table Classic 1" w:semiHidden="1" w:unhideWhenUsed="1"/>
+    <w:lsdException w:name="Table Classic 2" w:semiHidden="1" w:unhideWhenUsed="1"/>
+    <w:lsdException w:name="Table Classic 3" w:semiHidden="1" w:unhideWhenUsed="1"/>
+    <w:lsdException w:name="Table Classic 4" w:semiHidden="1" w:unhideWhenUsed="1"/>
+    <w:lsdException w:name="Table Colorful 1" w:semiHidden="1" w:unhideWhenUsed="1"/>
+    <w:lsdException w:name="Table Colorful 2" w:semiHidden="1" w:unhideWhenUsed="1"/>
+    <w:lsdException w:name="Table Colorful 3" w:semiHidden="1" w:unhideWhenUsed="1"/>
+    <w:lsdException w:name="Table Columns 1" w:semiHidden="1" w:unhideWhenUsed="1"/>
+    <w:lsdException w:name="Table Columns 2" w:semiHidden="1" w:unhideWhenUsed="1"/>
+    <w:lsdException w:name="Table Columns 3" w:semiHidden="1" w:unhideWhenUsed="1"/>
+    <w:lsdException w:name="Table Columns 4" w:semiHidden="1" w:unhideWhenUsed="1"/>
+    <w:lsdException w:name="Table Columns 5" w:semiHidden="1" w:unhideWhenUsed="1"/>
+    <w:lsdException w:name="Table Grid 1" w:semiHidden="1" w:unhideWhenUsed="1"/>
+    <w:lsdException w:name="Table Grid 2" w:semiHidden="1" w:unhideWhenUsed="1"/>
+    <w:lsdException w:name="Table Grid 3" w:semiHidden="1" w:unhideWhenUsed="1"/>
+    <w:lsdException w:name="Table Grid 4" w:semiHidden="1" w:unhideWhenUsed="1"/>
+    <w:lsdException w:name="Table Grid 5" w:semiHidden="1" w:unhideWhenUsed="1"/>
+    <w:lsdException w:name="Table Grid 6" w:semiHidden="1" w:unhideWhenUsed="1"/>
+    <w:lsdException w:name="Table Grid 7" w:semiHidden="1" w:unhideWhenUsed="1"/>
+    <w:lsdException w:name="Table Grid 8" w:semiHidden="1" w:unhideWhenUsed="1"/>
+    <w:lsdException w:name="Table List 1" w:semiHidden="1" w:unhideWhenUsed="1"/>
+    <w:lsdException w:name="Table List 2" w:semiHidden="1" w:unhideWhenUsed="1"/>
+    <w:lsdException w:name="Table List 3" w:semiHidden="1" w:unhideWhenUsed="1"/>
+    <w:lsdException w:name="Table List 4" w:semiHidden="1" w:unhideWhenUsed="1"/>
+    <w:lsdException w:name="Table List 5" w:semiHidden="1" w:unhideWhenUsed="1"/>
+    <w:lsdException w:name="Table List 6" w:semiHidden="1" w:unhideWhenUsed="1"/>
+    <w:lsdException w:name="Table List 7" w:semiHidden="1" w:unhideWhenUsed="1"/>
+    <w:lsdException w:name="Table List 8" w:semiHidden="1" w:unhideWhenUsed="1"/>
+    <w:lsdException w:name="Table 3D effects 1" w:semiHidden="1" w:unhideWhenUsed="1"/>
+    <w:lsdException w:name="Table 3D effects 2" w:semiHidden="1" w:unhideWhenUsed="1"/>
+    <w:lsdException w:name="Table 3D effects 3" w:semiHidden="1" w:unhideWhenUsed="1"/>
+    <w:lsdException w:name="Table Contemporary" w:semiHidden="1" w:unhideWhenUsed="1"/>
+    <w:lsdException w:name="Table Elegant" w:semiHidden="1" w:unhideWhenUsed="1"/>
+    <w:lsdException w:name="Table Professional" w:semiHidden="1" w:unhideWhenUsed="1"/>
+    <w:lsdException w:name="Table Subtle 1" w:semiHidden="1" w:unhideWhenUsed="1"/>
+    <w:lsdException w:name="Table Subtle 2" w:semiHidden="1" w:unhideWhenUsed="1"/>
+    <w:lsdException w:name="Table Web 1" w:semiHidden="1" w:unhideWhenUsed="1"/>
+    <w:lsdException w:name="Table Web 2" w:semiHidden="1" w:unhideWhenUsed="1"/>
+    <w:lsdException w:name="Table Web 3" w:semiHidden="1" w:unhideWhenUsed="1"/>
+    <w:lsdException w:name="Balloon Text" w:semiHidden="1" w:unhideWhenUsed="1"/>
+    <w:lsdException w:name="Table Theme" w:semiHidden="1" w:unhideWhenUsed="1"/>
+    <w:lsdException w:name="Placeholder Text" w:semiHidden="1" w:uiPriority="67"/>
     <w:lsdException w:name="No Spacing" w:uiPriority="68"/>
     <w:lsdException w:name="Light Shading" w:uiPriority="69"/>
     <w:lsdException w:name="Light List" w:uiPriority="70"/>
@@ -5415,7 +5112,7 @@
     <w:lsdException w:name="Medium Grid 2" w:uiPriority="63"/>
     <w:lsdException w:name="Medium Grid 3" w:uiPriority="64"/>
     <w:lsdException w:name="Dark List" w:uiPriority="65"/>
-    <w:lsdException w:name="Colorful Shading" w:semiHidden="1" w:uiPriority="99"/>
+    <w:lsdException w:name="Colorful Shading" w:uiPriority="99"/>
     <w:lsdException w:name="Colorful List" w:uiPriority="34" w:qFormat="1"/>
     <w:lsdException w:name="Colorful Grid" w:uiPriority="29" w:qFormat="1"/>
     <w:lsdException w:name="Light Shading Accent 1" w:uiPriority="30" w:qFormat="1"/>
@@ -5424,7 +5121,7 @@
     <w:lsdException w:name="Medium Shading 1 Accent 1" w:uiPriority="68"/>
     <w:lsdException w:name="Medium Shading 2 Accent 1" w:uiPriority="69"/>
     <w:lsdException w:name="Medium List 1 Accent 1" w:uiPriority="70"/>
-    <w:lsdException w:name="Revision" w:uiPriority="71"/>
+    <w:lsdException w:name="Revision" w:semiHidden="1" w:uiPriority="71"/>
     <w:lsdException w:name="List Paragraph" w:uiPriority="72"/>
     <w:lsdException w:name="Quote" w:uiPriority="73"/>
     <w:lsdException w:name="Intense Quote" w:uiPriority="60"/>
@@ -5502,8 +5199,8 @@
     <w:lsdException w:name="Medium Grid 1 Accent 6" w:uiPriority="31" w:qFormat="1"/>
     <w:lsdException w:name="Medium Grid 2 Accent 6" w:uiPriority="32" w:qFormat="1"/>
     <w:lsdException w:name="Medium Grid 3 Accent 6" w:uiPriority="33" w:qFormat="1"/>
-    <w:lsdException w:name="Dark List Accent 6" w:semiHidden="1" w:uiPriority="37" w:unhideWhenUsed="1"/>
-    <w:lsdException w:name="Colorful Shading Accent 6" w:semiHidden="1" w:uiPriority="39" w:unhideWhenUsed="1" w:qFormat="1"/>
+    <w:lsdException w:name="Dark List Accent 6" w:uiPriority="37"/>
+    <w:lsdException w:name="Colorful Shading Accent 6" w:uiPriority="39" w:qFormat="1"/>
     <w:lsdException w:name="Colorful List Accent 6" w:uiPriority="72"/>
     <w:lsdException w:name="Colorful Grid Accent 6" w:uiPriority="73"/>
     <w:lsdException w:name="Subtle Emphasis" w:uiPriority="19" w:qFormat="1"/>
@@ -5513,480 +5210,105 @@
     <w:lsdException w:name="Book Title" w:uiPriority="33" w:qFormat="1"/>
     <w:lsdException w:name="Bibliography" w:semiHidden="1" w:uiPriority="37" w:unhideWhenUsed="1"/>
     <w:lsdException w:name="TOC Heading" w:semiHidden="1" w:uiPriority="39" w:unhideWhenUsed="1" w:qFormat="1"/>
-  </w:latentStyles>
-  <w:style w:type="paragraph" w:default="1" w:styleId="Normal">
-    <w:name w:val="Normal"/>
-    <w:qFormat/>
-    <w:rPr>
-      <w:rFonts w:ascii="Arial" w:hAnsi="Arial"/>
-      <w:sz w:val="24"/>
-      <w:szCs w:val="24"/>
-    </w:rPr>
-  </w:style>
-  <w:style w:type="paragraph" w:styleId="Heading1">
-    <w:name w:val="heading 1"/>
-    <w:basedOn w:val="Normal"/>
-    <w:next w:val="Normal"/>
-    <w:link w:val="Heading1Char"/>
-    <w:qFormat/>
-    <w:rsid w:val="00E246D3"/>
-    <w:pPr>
-      <w:keepNext/>
-      <w:spacing w:before="240" w:after="60"/>
-      <w:outlineLvl w:val="0"/>
-    </w:pPr>
-    <w:rPr>
-      <w:rFonts w:ascii="Cambria" w:hAnsi="Cambria"/>
-      <w:b/>
-      <w:bCs/>
-      <w:kern w:val="32"/>
-      <w:sz w:val="32"/>
-      <w:szCs w:val="32"/>
-    </w:rPr>
-  </w:style>
-  <w:style w:type="paragraph" w:styleId="Heading4">
-    <w:name w:val="heading 4"/>
-    <w:basedOn w:val="Normal"/>
-    <w:next w:val="Normal"/>
-    <w:qFormat/>
-    <w:pPr>
-      <w:keepNext/>
-      <w:autoSpaceDE w:val="0"/>
-      <w:autoSpaceDN w:val="0"/>
-      <w:adjustRightInd w:val="0"/>
-      <w:spacing w:line="240" w:lineRule="atLeast"/>
-      <w:outlineLvl w:val="3"/>
-    </w:pPr>
-    <w:rPr>
-      <w:rFonts w:cs="Arial"/>
-      <w:color w:val="000000"/>
-      <w:szCs w:val="20"/>
-      <w:u w:val="single"/>
-    </w:rPr>
-  </w:style>
-  <w:style w:type="character" w:default="1" w:styleId="DefaultParagraphFont">
-    <w:name w:val="Default Paragraph Font"/>
-    <w:uiPriority w:val="1"/>
-    <w:semiHidden/>
-    <w:unhideWhenUsed/>
-  </w:style>
-  <w:style w:type="table" w:default="1" w:styleId="TableNormal">
-    <w:name w:val="Normal Table"/>
-    <w:uiPriority w:val="99"/>
-    <w:semiHidden/>
-    <w:unhideWhenUsed/>
-    <w:tblPr>
-      <w:tblInd w:w="0" w:type="dxa"/>
-      <w:tblCellMar>
-        <w:top w:w="0" w:type="dxa"/>
-        <w:left w:w="108" w:type="dxa"/>
-        <w:bottom w:w="0" w:type="dxa"/>
-        <w:right w:w="108" w:type="dxa"/>
-      </w:tblCellMar>
-    </w:tblPr>
-  </w:style>
-  <w:style w:type="numbering" w:default="1" w:styleId="NoList">
-    <w:name w:val="No List"/>
-    <w:uiPriority w:val="99"/>
-    <w:semiHidden/>
-    <w:unhideWhenUsed/>
-  </w:style>
-  <w:style w:type="paragraph" w:customStyle="1" w:styleId="Bullet10">
-    <w:name w:val="Bullet 1"/>
-    <w:basedOn w:val="Normal"/>
-    <w:autoRedefine/>
-    <w:pPr>
-      <w:numPr>
-        <w:numId w:val="7"/>
-      </w:numPr>
-      <w:tabs>
-        <w:tab w:val="left" w:pos="720"/>
-      </w:tabs>
-      <w:autoSpaceDE w:val="0"/>
-      <w:autoSpaceDN w:val="0"/>
-      <w:adjustRightInd w:val="0"/>
-      <w:spacing w:before="180" w:line="240" w:lineRule="atLeast"/>
-    </w:pPr>
-    <w:rPr>
-      <w:rFonts w:cs="Arial"/>
-      <w:szCs w:val="20"/>
-    </w:rPr>
-  </w:style>
-  <w:style w:type="paragraph" w:customStyle="1" w:styleId="bullet1">
-    <w:name w:val="bullet 1"/>
-    <w:basedOn w:val="Normal"/>
-    <w:autoRedefine/>
-    <w:pPr>
-      <w:numPr>
-        <w:numId w:val="6"/>
-      </w:numPr>
-      <w:tabs>
-        <w:tab w:val="left" w:pos="720"/>
-      </w:tabs>
-      <w:autoSpaceDE w:val="0"/>
-      <w:autoSpaceDN w:val="0"/>
-      <w:adjustRightInd w:val="0"/>
-      <w:spacing w:before="180" w:line="240" w:lineRule="atLeast"/>
-    </w:pPr>
-    <w:rPr>
-      <w:rFonts w:cs="Arial"/>
-    </w:rPr>
-  </w:style>
-  <w:style w:type="paragraph" w:styleId="ListBullet2">
-    <w:name w:val="List Bullet 2"/>
-    <w:basedOn w:val="Normal"/>
-    <w:autoRedefine/>
-    <w:pPr>
-      <w:numPr>
-        <w:numId w:val="13"/>
-      </w:numPr>
-    </w:pPr>
-  </w:style>
-  <w:style w:type="character" w:styleId="Hyperlink">
-    <w:name w:val="Hyperlink"/>
-    <w:rPr>
-      <w:color w:val="0000FF"/>
-      <w:u w:val="single"/>
-    </w:rPr>
-  </w:style>
-  <w:style w:type="paragraph" w:styleId="ListBullet">
-    <w:name w:val="List Bullet"/>
-    <w:basedOn w:val="Normal"/>
-    <w:autoRedefine/>
-    <w:pPr>
-      <w:numPr>
-        <w:numId w:val="9"/>
-      </w:numPr>
-    </w:pPr>
-  </w:style>
-  <w:style w:type="paragraph" w:styleId="ListNumber">
-    <w:name w:val="List Number"/>
-    <w:basedOn w:val="Normal"/>
-    <w:autoRedefine/>
-    <w:pPr>
-      <w:numPr>
-        <w:numId w:val="12"/>
-      </w:numPr>
-    </w:pPr>
-  </w:style>
-  <w:style w:type="paragraph" w:customStyle="1" w:styleId="NormalBlack">
-    <w:name w:val="Normal + Black"/>
-    <w:aliases w:val="Line spacing:  At least 12 pt"/>
-    <w:basedOn w:val="Normal"/>
-    <w:pPr>
-      <w:numPr>
-        <w:ilvl w:val="1"/>
-        <w:numId w:val="13"/>
-      </w:numPr>
-      <w:autoSpaceDE w:val="0"/>
-      <w:autoSpaceDN w:val="0"/>
-      <w:adjustRightInd w:val="0"/>
-      <w:spacing w:line="240" w:lineRule="atLeast"/>
-    </w:pPr>
-    <w:rPr>
-      <w:rFonts w:cs="Arial"/>
-      <w:color w:val="000000"/>
-      <w:szCs w:val="20"/>
-    </w:rPr>
-  </w:style>
-  <w:style w:type="paragraph" w:customStyle="1" w:styleId="NormalLinespacingAtleast12pt">
-    <w:name w:val="Normal + Line spacing:  At least 12 pt"/>
-    <w:basedOn w:val="Normal"/>
-    <w:pPr>
-      <w:autoSpaceDE w:val="0"/>
-      <w:autoSpaceDN w:val="0"/>
-      <w:adjustRightInd w:val="0"/>
-      <w:spacing w:line="240" w:lineRule="atLeast"/>
-    </w:pPr>
-    <w:rPr>
-      <w:rFonts w:cs="Arial"/>
-    </w:rPr>
-  </w:style>
-  <w:style w:type="paragraph" w:customStyle="1" w:styleId="NormalLinespacingAtleast12ptBlack">
-    <w:name w:val="Normal + Line spacing:  At least 12 pt + Black"/>
-    <w:basedOn w:val="NormalLinespacingAtleast12pt"/>
-    <w:rPr>
-      <w:color w:val="000000"/>
-      <w:szCs w:val="20"/>
-    </w:rPr>
-  </w:style>
-  <w:style w:type="paragraph" w:styleId="NormalWeb">
-    <w:name w:val="Normal (Web)"/>
-    <w:basedOn w:val="Normal"/>
-    <w:uiPriority w:val="99"/>
-    <w:rsid w:val="0021461C"/>
-    <w:pPr>
-      <w:spacing w:before="100" w:beforeAutospacing="1" w:after="100" w:afterAutospacing="1"/>
-    </w:pPr>
-    <w:rPr>
-      <w:rFonts w:ascii="Times New Roman" w:hAnsi="Times New Roman"/>
-    </w:rPr>
-  </w:style>
-  <w:style w:type="paragraph" w:styleId="PlainText">
-    <w:name w:val="Plain Text"/>
-    <w:basedOn w:val="Normal"/>
-    <w:rPr>
-      <w:rFonts w:ascii="Courier New" w:hAnsi="Courier New" w:cs="Courier New"/>
-      <w:sz w:val="20"/>
-      <w:szCs w:val="20"/>
-    </w:rPr>
-  </w:style>
-  <w:style w:type="paragraph" w:styleId="Header">
-    <w:name w:val="header"/>
-    <w:basedOn w:val="Normal"/>
-    <w:pPr>
-      <w:tabs>
-        <w:tab w:val="center" w:pos="4320"/>
-        <w:tab w:val="right" w:pos="8640"/>
-      </w:tabs>
-    </w:pPr>
-  </w:style>
-  <w:style w:type="paragraph" w:styleId="Footer">
-    <w:name w:val="footer"/>
-    <w:basedOn w:val="Normal"/>
-    <w:pPr>
-      <w:tabs>
-        <w:tab w:val="center" w:pos="4320"/>
-        <w:tab w:val="right" w:pos="8640"/>
-      </w:tabs>
-    </w:pPr>
-  </w:style>
-  <w:style w:type="character" w:styleId="PageNumber">
-    <w:name w:val="page number"/>
-    <w:basedOn w:val="DefaultParagraphFont"/>
-  </w:style>
-  <w:style w:type="paragraph" w:styleId="BalloonText">
-    <w:name w:val="Balloon Text"/>
-    <w:basedOn w:val="Normal"/>
-    <w:semiHidden/>
-    <w:rPr>
-      <w:rFonts w:ascii="Tahoma" w:hAnsi="Tahoma" w:cs="Tahoma"/>
-      <w:sz w:val="16"/>
-      <w:szCs w:val="16"/>
-    </w:rPr>
-  </w:style>
-  <w:style w:type="character" w:customStyle="1" w:styleId="Heading1Char">
-    <w:name w:val="Heading 1 Char"/>
-    <w:link w:val="Heading1"/>
-    <w:rsid w:val="00E246D3"/>
-    <w:rPr>
-      <w:rFonts w:ascii="Cambria" w:eastAsia="Times New Roman" w:hAnsi="Cambria" w:cs="Times New Roman"/>
-      <w:b/>
-      <w:bCs/>
-      <w:kern w:val="32"/>
-      <w:sz w:val="32"/>
-      <w:szCs w:val="32"/>
-    </w:rPr>
-  </w:style>
-  <w:style w:type="paragraph" w:styleId="Revision">
-    <w:name w:val="Revision"/>
-    <w:hidden/>
-    <w:uiPriority w:val="99"/>
-    <w:semiHidden/>
-    <w:rsid w:val="00F35125"/>
-    <w:rPr>
-      <w:rFonts w:ascii="Arial" w:hAnsi="Arial"/>
-      <w:sz w:val="24"/>
-      <w:szCs w:val="24"/>
-    </w:rPr>
-  </w:style>
-  <w:style w:type="character" w:customStyle="1" w:styleId="apple-converted-space">
-    <w:name w:val="apple-converted-space"/>
-    <w:rsid w:val="00546BE5"/>
-  </w:style>
-  <w:style w:type="paragraph" w:styleId="HTMLPreformatted">
-    <w:name w:val="HTML Preformatted"/>
-    <w:basedOn w:val="Normal"/>
-    <w:link w:val="HTMLPreformattedChar"/>
-    <w:uiPriority w:val="99"/>
-    <w:unhideWhenUsed/>
-    <w:rsid w:val="000C6CA7"/>
-    <w:pPr>
-      <w:tabs>
-        <w:tab w:val="left" w:pos="916"/>
-        <w:tab w:val="left" w:pos="1832"/>
-        <w:tab w:val="left" w:pos="2748"/>
-        <w:tab w:val="left" w:pos="3664"/>
-        <w:tab w:val="left" w:pos="4580"/>
-        <w:tab w:val="left" w:pos="5496"/>
-        <w:tab w:val="left" w:pos="6412"/>
-        <w:tab w:val="left" w:pos="7328"/>
-        <w:tab w:val="left" w:pos="8244"/>
-        <w:tab w:val="left" w:pos="9160"/>
-        <w:tab w:val="left" w:pos="10076"/>
-        <w:tab w:val="left" w:pos="10992"/>
-        <w:tab w:val="left" w:pos="11908"/>
-        <w:tab w:val="left" w:pos="12824"/>
-        <w:tab w:val="left" w:pos="13740"/>
-        <w:tab w:val="left" w:pos="14656"/>
-      </w:tabs>
-    </w:pPr>
-    <w:rPr>
-      <w:rFonts w:ascii="Courier" w:hAnsi="Courier" w:cs="Courier"/>
-      <w:sz w:val="20"/>
-      <w:szCs w:val="20"/>
-    </w:rPr>
-  </w:style>
-  <w:style w:type="character" w:customStyle="1" w:styleId="HTMLPreformattedChar">
-    <w:name w:val="HTML Preformatted Char"/>
-    <w:link w:val="HTMLPreformatted"/>
-    <w:uiPriority w:val="99"/>
-    <w:rsid w:val="000C6CA7"/>
-    <w:rPr>
-      <w:rFonts w:ascii="Courier" w:hAnsi="Courier" w:cs="Courier"/>
-    </w:rPr>
-  </w:style>
-  <w:style w:type="character" w:styleId="FollowedHyperlink">
-    <w:name w:val="FollowedHyperlink"/>
-    <w:rsid w:val="000C6CA7"/>
-    <w:rPr>
-      <w:color w:val="800080"/>
-      <w:u w:val="single"/>
-    </w:rPr>
-  </w:style>
-</w:styles>
-</file>
-
-<file path=word/stylesWithEffects.xml><?xml version="1.0" encoding="utf-8"?>
-<w:styles xmlns:wpc="http://schemas.microsoft.com/office/word/2010/wordprocessingCanvas" xmlns:mo="http://schemas.microsoft.com/office/mac/office/2008/main" xmlns:mc="http://schemas.openxmlformats.org/markup-compatibility/2006" xmlns:mv="urn:schemas-microsoft-com:mac:vml" xmlns:o="urn:schemas-microsoft-com:office:office" xmlns:r="http://schemas.openxmlformats.org/officeDocument/2006/relationships" xmlns:m="http://schemas.openxmlformats.org/officeDocument/2006/math" xmlns:v="urn:schemas-microsoft-com:vml" xmlns:wp14="http://schemas.microsoft.com/office/word/2010/wordprocessingDrawing" xmlns:wp="http://schemas.openxmlformats.org/drawingml/2006/wordprocessingDrawing" xmlns:w10="urn:schemas-microsoft-com:office:word" xmlns:w="http://schemas.openxmlformats.org/wordprocessingml/2006/main" xmlns:w14="http://schemas.microsoft.com/office/word/2010/wordml" xmlns:wpg="http://schemas.microsoft.com/office/word/2010/wordprocessingGroup" xmlns:wpi="http://schemas.microsoft.com/office/word/2010/wordprocessingInk" xmlns:wne="http://schemas.microsoft.com/office/word/2006/wordml" xmlns:wps="http://schemas.microsoft.com/office/word/2010/wordprocessingShape" mc:Ignorable="w14 wp14">
-  <w:docDefaults>
-    <w:rPrDefault>
-      <w:rPr>
-        <w:rFonts w:ascii="Times New Roman" w:eastAsia="Times New Roman" w:hAnsi="Times New Roman" w:cs="Times New Roman"/>
-        <w:lang w:val="en-US" w:eastAsia="en-US" w:bidi="ar-SA"/>
-      </w:rPr>
-    </w:rPrDefault>
-    <w:pPrDefault/>
-  </w:docDefaults>
-  <w:latentStyles w:defLockedState="0" w:defUIPriority="0" w:defSemiHidden="0" w:defUnhideWhenUsed="0" w:defQFormat="0" w:count="276">
-    <w:lsdException w:name="Normal" w:qFormat="1"/>
-    <w:lsdException w:name="heading 1" w:qFormat="1"/>
-    <w:lsdException w:name="heading 2" w:semiHidden="1" w:unhideWhenUsed="1" w:qFormat="1"/>
-    <w:lsdException w:name="heading 3" w:semiHidden="1" w:unhideWhenUsed="1" w:qFormat="1"/>
-    <w:lsdException w:name="heading 4" w:qFormat="1"/>
-    <w:lsdException w:name="heading 5" w:semiHidden="1" w:unhideWhenUsed="1" w:qFormat="1"/>
-    <w:lsdException w:name="heading 6" w:semiHidden="1" w:unhideWhenUsed="1" w:qFormat="1"/>
-    <w:lsdException w:name="heading 7" w:semiHidden="1" w:unhideWhenUsed="1" w:qFormat="1"/>
-    <w:lsdException w:name="heading 8" w:semiHidden="1" w:unhideWhenUsed="1" w:qFormat="1"/>
-    <w:lsdException w:name="heading 9" w:semiHidden="1" w:unhideWhenUsed="1" w:qFormat="1"/>
-    <w:lsdException w:name="caption" w:semiHidden="1" w:unhideWhenUsed="1" w:qFormat="1"/>
-    <w:lsdException w:name="Title" w:qFormat="1"/>
-    <w:lsdException w:name="Subtitle" w:qFormat="1"/>
-    <w:lsdException w:name="Strong" w:qFormat="1"/>
-    <w:lsdException w:name="Emphasis" w:qFormat="1"/>
-    <w:lsdException w:name="Normal (Web)" w:uiPriority="99"/>
-    <w:lsdException w:name="HTML Preformatted" w:uiPriority="99"/>
-    <w:lsdException w:name="Placeholder Text" w:uiPriority="67"/>
-    <w:lsdException w:name="No Spacing" w:uiPriority="68"/>
-    <w:lsdException w:name="Light Shading" w:uiPriority="69"/>
-    <w:lsdException w:name="Light List" w:uiPriority="70"/>
-    <w:lsdException w:name="Light Grid" w:uiPriority="71"/>
-    <w:lsdException w:name="Medium Shading 1" w:uiPriority="72"/>
-    <w:lsdException w:name="Medium Shading 2" w:uiPriority="73"/>
-    <w:lsdException w:name="Medium List 1" w:uiPriority="60"/>
-    <w:lsdException w:name="Medium List 2" w:uiPriority="61"/>
-    <w:lsdException w:name="Medium Grid 1" w:uiPriority="62"/>
-    <w:lsdException w:name="Medium Grid 2" w:uiPriority="63"/>
-    <w:lsdException w:name="Medium Grid 3" w:uiPriority="64"/>
-    <w:lsdException w:name="Dark List" w:uiPriority="65"/>
-    <w:lsdException w:name="Colorful Shading" w:semiHidden="1" w:uiPriority="99"/>
-    <w:lsdException w:name="Colorful List" w:uiPriority="34" w:qFormat="1"/>
-    <w:lsdException w:name="Colorful Grid" w:uiPriority="29" w:qFormat="1"/>
-    <w:lsdException w:name="Light Shading Accent 1" w:uiPriority="30" w:qFormat="1"/>
-    <w:lsdException w:name="Light List Accent 1" w:uiPriority="66"/>
-    <w:lsdException w:name="Light Grid Accent 1" w:uiPriority="67"/>
-    <w:lsdException w:name="Medium Shading 1 Accent 1" w:uiPriority="68"/>
-    <w:lsdException w:name="Medium Shading 2 Accent 1" w:uiPriority="69"/>
-    <w:lsdException w:name="Medium List 1 Accent 1" w:uiPriority="70"/>
-    <w:lsdException w:name="Revision" w:uiPriority="71"/>
-    <w:lsdException w:name="List Paragraph" w:uiPriority="72"/>
-    <w:lsdException w:name="Quote" w:uiPriority="73"/>
-    <w:lsdException w:name="Intense Quote" w:uiPriority="60"/>
-    <w:lsdException w:name="Medium List 2 Accent 1" w:uiPriority="61"/>
-    <w:lsdException w:name="Medium Grid 1 Accent 1" w:uiPriority="62"/>
-    <w:lsdException w:name="Medium Grid 2 Accent 1" w:uiPriority="63"/>
-    <w:lsdException w:name="Medium Grid 3 Accent 1" w:uiPriority="64"/>
-    <w:lsdException w:name="Dark List Accent 1" w:uiPriority="65"/>
-    <w:lsdException w:name="Colorful Shading Accent 1" w:uiPriority="66"/>
-    <w:lsdException w:name="Colorful List Accent 1" w:uiPriority="67"/>
-    <w:lsdException w:name="Colorful Grid Accent 1" w:uiPriority="68"/>
-    <w:lsdException w:name="Light Shading Accent 2" w:uiPriority="69"/>
-    <w:lsdException w:name="Light List Accent 2" w:uiPriority="70"/>
-    <w:lsdException w:name="Light Grid Accent 2" w:uiPriority="71"/>
-    <w:lsdException w:name="Medium Shading 1 Accent 2" w:uiPriority="72"/>
-    <w:lsdException w:name="Medium Shading 2 Accent 2" w:uiPriority="73"/>
-    <w:lsdException w:name="Medium List 1 Accent 2" w:uiPriority="60"/>
-    <w:lsdException w:name="Medium List 2 Accent 2" w:uiPriority="61"/>
-    <w:lsdException w:name="Medium Grid 1 Accent 2" w:uiPriority="62"/>
-    <w:lsdException w:name="Medium Grid 2 Accent 2" w:uiPriority="63"/>
-    <w:lsdException w:name="Medium Grid 3 Accent 2" w:uiPriority="64"/>
-    <w:lsdException w:name="Dark List Accent 2" w:uiPriority="65"/>
-    <w:lsdException w:name="Colorful Shading Accent 2" w:uiPriority="66"/>
-    <w:lsdException w:name="Colorful List Accent 2" w:uiPriority="67"/>
-    <w:lsdException w:name="Colorful Grid Accent 2" w:uiPriority="68"/>
-    <w:lsdException w:name="Light Shading Accent 3" w:uiPriority="69"/>
-    <w:lsdException w:name="Light List Accent 3" w:uiPriority="70"/>
-    <w:lsdException w:name="Light Grid Accent 3" w:uiPriority="71"/>
-    <w:lsdException w:name="Medium Shading 1 Accent 3" w:uiPriority="72"/>
-    <w:lsdException w:name="Medium Shading 2 Accent 3" w:uiPriority="73"/>
-    <w:lsdException w:name="Medium List 1 Accent 3" w:uiPriority="60"/>
-    <w:lsdException w:name="Medium List 2 Accent 3" w:uiPriority="61"/>
-    <w:lsdException w:name="Medium Grid 1 Accent 3" w:uiPriority="62"/>
-    <w:lsdException w:name="Medium Grid 2 Accent 3" w:uiPriority="63"/>
-    <w:lsdException w:name="Medium Grid 3 Accent 3" w:uiPriority="64"/>
-    <w:lsdException w:name="Dark List Accent 3" w:uiPriority="65"/>
-    <w:lsdException w:name="Colorful Shading Accent 3" w:uiPriority="66"/>
-    <w:lsdException w:name="Colorful List Accent 3" w:uiPriority="67"/>
-    <w:lsdException w:name="Colorful Grid Accent 3" w:uiPriority="68"/>
-    <w:lsdException w:name="Light Shading Accent 4" w:uiPriority="69"/>
-    <w:lsdException w:name="Light List Accent 4" w:uiPriority="70"/>
-    <w:lsdException w:name="Light Grid Accent 4" w:uiPriority="71"/>
-    <w:lsdException w:name="Medium Shading 1 Accent 4" w:uiPriority="72"/>
-    <w:lsdException w:name="Medium Shading 2 Accent 4" w:uiPriority="73"/>
-    <w:lsdException w:name="Medium List 1 Accent 4" w:uiPriority="60"/>
-    <w:lsdException w:name="Medium List 2 Accent 4" w:uiPriority="61"/>
-    <w:lsdException w:name="Medium Grid 1 Accent 4" w:uiPriority="62"/>
-    <w:lsdException w:name="Medium Grid 2 Accent 4" w:uiPriority="63"/>
-    <w:lsdException w:name="Medium Grid 3 Accent 4" w:uiPriority="64"/>
-    <w:lsdException w:name="Dark List Accent 4" w:uiPriority="65"/>
-    <w:lsdException w:name="Colorful Shading Accent 4" w:uiPriority="66"/>
-    <w:lsdException w:name="Colorful List Accent 4" w:uiPriority="67"/>
-    <w:lsdException w:name="Colorful Grid Accent 4" w:uiPriority="68"/>
-    <w:lsdException w:name="Light Shading Accent 5" w:uiPriority="69"/>
-    <w:lsdException w:name="Light List Accent 5" w:uiPriority="70"/>
-    <w:lsdException w:name="Light Grid Accent 5" w:uiPriority="71"/>
-    <w:lsdException w:name="Medium Shading 1 Accent 5" w:uiPriority="72"/>
-    <w:lsdException w:name="Medium Shading 2 Accent 5" w:uiPriority="73"/>
-    <w:lsdException w:name="Medium List 1 Accent 5" w:uiPriority="60"/>
-    <w:lsdException w:name="Medium List 2 Accent 5" w:uiPriority="61"/>
-    <w:lsdException w:name="Medium Grid 1 Accent 5" w:uiPriority="62"/>
-    <w:lsdException w:name="Medium Grid 2 Accent 5" w:uiPriority="63"/>
-    <w:lsdException w:name="Medium Grid 3 Accent 5" w:uiPriority="64"/>
-    <w:lsdException w:name="Dark List Accent 5" w:uiPriority="65"/>
-    <w:lsdException w:name="Colorful Shading Accent 5" w:uiPriority="66"/>
-    <w:lsdException w:name="Colorful List Accent 5" w:uiPriority="67"/>
-    <w:lsdException w:name="Colorful Grid Accent 5" w:uiPriority="68"/>
-    <w:lsdException w:name="Light Shading Accent 6" w:uiPriority="69"/>
-    <w:lsdException w:name="Light List Accent 6" w:uiPriority="70"/>
-    <w:lsdException w:name="Light Grid Accent 6" w:uiPriority="71"/>
-    <w:lsdException w:name="Medium Shading 1 Accent 6" w:uiPriority="72"/>
-    <w:lsdException w:name="Medium Shading 2 Accent 6" w:uiPriority="73"/>
-    <w:lsdException w:name="Medium List 1 Accent 6" w:uiPriority="19" w:qFormat="1"/>
-    <w:lsdException w:name="Medium List 2 Accent 6" w:uiPriority="21" w:qFormat="1"/>
-    <w:lsdException w:name="Medium Grid 1 Accent 6" w:uiPriority="31" w:qFormat="1"/>
-    <w:lsdException w:name="Medium Grid 2 Accent 6" w:uiPriority="32" w:qFormat="1"/>
-    <w:lsdException w:name="Medium Grid 3 Accent 6" w:uiPriority="33" w:qFormat="1"/>
-    <w:lsdException w:name="Dark List Accent 6" w:semiHidden="1" w:uiPriority="37" w:unhideWhenUsed="1"/>
-    <w:lsdException w:name="Colorful Shading Accent 6" w:semiHidden="1" w:uiPriority="39" w:unhideWhenUsed="1" w:qFormat="1"/>
-    <w:lsdException w:name="Colorful List Accent 6" w:uiPriority="72"/>
-    <w:lsdException w:name="Colorful Grid Accent 6" w:uiPriority="73"/>
-    <w:lsdException w:name="Subtle Emphasis" w:uiPriority="19" w:qFormat="1"/>
-    <w:lsdException w:name="Intense Emphasis" w:uiPriority="21" w:qFormat="1"/>
-    <w:lsdException w:name="Subtle Reference" w:uiPriority="31" w:qFormat="1"/>
-    <w:lsdException w:name="Intense Reference" w:uiPriority="32" w:qFormat="1"/>
-    <w:lsdException w:name="Book Title" w:uiPriority="33" w:qFormat="1"/>
-    <w:lsdException w:name="Bibliography" w:semiHidden="1" w:uiPriority="37" w:unhideWhenUsed="1"/>
-    <w:lsdException w:name="TOC Heading" w:semiHidden="1" w:uiPriority="39" w:unhideWhenUsed="1" w:qFormat="1"/>
+    <w:lsdException w:name="Grid Table 4" w:uiPriority="49"/>
+    <w:lsdException w:name="Grid Table 5 Dark" w:uiPriority="50"/>
+    <w:lsdException w:name="Grid Table 6 Colorful" w:uiPriority="51"/>
+    <w:lsdException w:name="Grid Table 7 Colorful" w:uiPriority="52"/>
+    <w:lsdException w:name="Grid Table 1 Light Accent 1" w:uiPriority="46"/>
+    <w:lsdException w:name="Grid Table 2 Accent 1" w:uiPriority="47"/>
+    <w:lsdException w:name="Grid Table 3 Accent 1" w:uiPriority="48"/>
+    <w:lsdException w:name="Grid Table 4 Accent 1" w:uiPriority="49"/>
+    <w:lsdException w:name="Grid Table 5 Dark Accent 1" w:uiPriority="50"/>
+    <w:lsdException w:name="Grid Table 6 Colorful Accent 1" w:uiPriority="51"/>
+    <w:lsdException w:name="Grid Table 7 Colorful Accent 1" w:uiPriority="52"/>
+    <w:lsdException w:name="Grid Table 1 Light Accent 2" w:uiPriority="46"/>
+    <w:lsdException w:name="Grid Table 2 Accent 2" w:uiPriority="47"/>
+    <w:lsdException w:name="Grid Table 3 Accent 2" w:uiPriority="48"/>
+    <w:lsdException w:name="Grid Table 4 Accent 2" w:uiPriority="49"/>
+    <w:lsdException w:name="Grid Table 5 Dark Accent 2" w:uiPriority="50"/>
+    <w:lsdException w:name="Grid Table 6 Colorful Accent 2" w:uiPriority="51"/>
+    <w:lsdException w:name="Grid Table 7 Colorful Accent 2" w:uiPriority="52"/>
+    <w:lsdException w:name="Grid Table 1 Light Accent 3" w:uiPriority="46"/>
+    <w:lsdException w:name="Grid Table 2 Accent 3" w:uiPriority="47"/>
+    <w:lsdException w:name="Grid Table 3 Accent 3" w:uiPriority="48"/>
+    <w:lsdException w:name="Grid Table 4 Accent 3" w:uiPriority="49"/>
+    <w:lsdException w:name="Grid Table 5 Dark Accent 3" w:uiPriority="50"/>
+    <w:lsdException w:name="Grid Table 6 Colorful Accent 3" w:uiPriority="51"/>
+    <w:lsdException w:name="Grid Table 7 Colorful Accent 3" w:uiPriority="52"/>
+    <w:lsdException w:name="Grid Table 1 Light Accent 4" w:uiPriority="46"/>
+    <w:lsdException w:name="Grid Table 2 Accent 4" w:uiPriority="47"/>
+    <w:lsdException w:name="Grid Table 3 Accent 4" w:uiPriority="48"/>
+    <w:lsdException w:name="Grid Table 4 Accent 4" w:uiPriority="49"/>
+    <w:lsdException w:name="Grid Table 5 Dark Accent 4" w:uiPriority="50"/>
+    <w:lsdException w:name="Grid Table 6 Colorful Accent 4" w:uiPriority="51"/>
+    <w:lsdException w:name="Grid Table 7 Colorful Accent 4" w:uiPriority="52"/>
+    <w:lsdException w:name="Grid Table 1 Light Accent 5" w:uiPriority="46"/>
+    <w:lsdException w:name="Grid Table 2 Accent 5" w:uiPriority="47"/>
+    <w:lsdException w:name="Grid Table 3 Accent 5" w:uiPriority="48"/>
+    <w:lsdException w:name="Grid Table 4 Accent 5" w:uiPriority="49"/>
+    <w:lsdException w:name="Grid Table 5 Dark Accent 5" w:uiPriority="50"/>
+    <w:lsdException w:name="Grid Table 6 Colorful Accent 5" w:uiPriority="51"/>
+    <w:lsdException w:name="Grid Table 7 Colorful Accent 5" w:uiPriority="52"/>
+    <w:lsdException w:name="Grid Table 1 Light Accent 6" w:uiPriority="46"/>
+    <w:lsdException w:name="Grid Table 2 Accent 6" w:uiPriority="47"/>
+    <w:lsdException w:name="Grid Table 3 Accent 6" w:uiPriority="48"/>
+    <w:lsdException w:name="Grid Table 4 Accent 6" w:uiPriority="49"/>
+    <w:lsdException w:name="Grid Table 5 Dark Accent 6" w:uiPriority="50"/>
+    <w:lsdException w:name="Grid Table 6 Colorful Accent 6" w:uiPriority="51"/>
+    <w:lsdException w:name="Grid Table 7 Colorful Accent 6" w:uiPriority="52"/>
+    <w:lsdException w:name="List Table 1 Light" w:uiPriority="46"/>
+    <w:lsdException w:name="List Table 2" w:uiPriority="47"/>
+    <w:lsdException w:name="List Table 3" w:uiPriority="48"/>
+    <w:lsdException w:name="List Table 4" w:uiPriority="49"/>
+    <w:lsdException w:name="List Table 5 Dark" w:uiPriority="50"/>
+    <w:lsdException w:name="List Table 6 Colorful" w:uiPriority="51"/>
+    <w:lsdException w:name="List Table 7 Colorful" w:uiPriority="52"/>
+    <w:lsdException w:name="List Table 1 Light Accent 1" w:uiPriority="46"/>
+    <w:lsdException w:name="List Table 2 Accent 1" w:uiPriority="47"/>
+    <w:lsdException w:name="List Table 3 Accent 1" w:uiPriority="48"/>
+    <w:lsdException w:name="List Table 4 Accent 1" w:uiPriority="49"/>
+    <w:lsdException w:name="List Table 5 Dark Accent 1" w:uiPriority="50"/>
+    <w:lsdException w:name="List Table 6 Colorful Accent 1" w:uiPriority="51"/>
+    <w:lsdException w:name="List Table 7 Colorful Accent 1" w:uiPriority="52"/>
+    <w:lsdException w:name="List Table 1 Light Accent 2" w:uiPriority="46"/>
+    <w:lsdException w:name="List Table 2 Accent 2" w:uiPriority="47"/>
+    <w:lsdException w:name="List Table 3 Accent 2" w:uiPriority="48"/>
+    <w:lsdException w:name="List Table 4 Accent 2" w:uiPriority="49"/>
+    <w:lsdException w:name="List Table 5 Dark Accent 2" w:uiPriority="50"/>
+    <w:lsdException w:name="List Table 6 Colorful Accent 2" w:uiPriority="51"/>
+    <w:lsdException w:name="List Table 7 Colorful Accent 2" w:uiPriority="52"/>
+    <w:lsdException w:name="List Table 1 Light Accent 3" w:uiPriority="46"/>
+    <w:lsdException w:name="List Table 2 Accent 3" w:uiPriority="47"/>
+    <w:lsdException w:name="List Table 3 Accent 3" w:uiPriority="48"/>
+    <w:lsdException w:name="List Table 4 Accent 3" w:uiPriority="49"/>
+    <w:lsdException w:name="List Table 5 Dark Accent 3" w:uiPriority="50"/>
+    <w:lsdException w:name="List Table 6 Colorful Accent 3" w:uiPriority="51"/>
+    <w:lsdException w:name="List Table 7 Colorful Accent 3" w:uiPriority="52"/>
+    <w:lsdException w:name="List Table 1 Light Accent 4" w:uiPriority="46"/>
+    <w:lsdException w:name="List Table 2 Accent 4" w:uiPriority="47"/>
+    <w:lsdException w:name="List Table 3 Accent 4" w:uiPriority="48"/>
+    <w:lsdException w:name="List Table 4 Accent 4" w:uiPriority="49"/>
+    <w:lsdException w:name="List Table 5 Dark Accent 4" w:uiPriority="50"/>
+    <w:lsdException w:name="List Table 6 Colorful Accent 4" w:uiPriority="51"/>
+    <w:lsdException w:name="List Table 7 Colorful Accent 4" w:uiPriority="52"/>
+    <w:lsdException w:name="List Table 1 Light Accent 5" w:uiPriority="46"/>
+    <w:lsdException w:name="List Table 2 Accent 5" w:uiPriority="47"/>
+    <w:lsdException w:name="List Table 3 Accent 5" w:uiPriority="48"/>
+    <w:lsdException w:name="List Table 4 Accent 5" w:uiPriority="49"/>
+    <w:lsdException w:name="List Table 5 Dark Accent 5" w:uiPriority="50"/>
+    <w:lsdException w:name="List Table 6 Colorful Accent 5" w:uiPriority="51"/>
+    <w:lsdException w:name="List Table 7 Colorful Accent 5" w:uiPriority="52"/>
+    <w:lsdException w:name="List Table 1 Light Accent 6" w:uiPriority="46"/>
+    <w:lsdException w:name="List Table 2 Accent 6" w:uiPriority="47"/>
+    <w:lsdException w:name="List Table 3 Accent 6" w:uiPriority="48"/>
+    <w:lsdException w:name="List Table 4 Accent 6" w:uiPriority="49"/>
+    <w:lsdException w:name="List Table 5 Dark Accent 6" w:uiPriority="50"/>
+    <w:lsdException w:name="List Table 6 Colorful Accent 6" w:uiPriority="51"/>
+    <w:lsdException w:name="List Table 7 Colorful Accent 6" w:uiPriority="52"/>
+    <w:lsdException w:name="Mention" w:semiHidden="1" w:uiPriority="99" w:unhideWhenUsed="1"/>
+    <w:lsdException w:name="Smart Hyperlink" w:semiHidden="1" w:uiPriority="99" w:unhideWhenUsed="1"/>
+    <w:lsdException w:name="Hashtag" w:semiHidden="1" w:uiPriority="99" w:unhideWhenUsed="1"/>
+    <w:lsdException w:name="Unresolved Mention" w:semiHidden="1" w:uiPriority="99" w:unhideWhenUsed="1"/>
   </w:latentStyles>
   <w:style w:type="paragraph" w:default="1" w:styleId="Normal">
     <w:name w:val="Normal"/>
@@ -6646,7 +5968,7 @@
 </file>
 
 <file path=customXml/itemProps1.xml><?xml version="1.0" encoding="utf-8"?>
-<ds:datastoreItem xmlns:ds="http://schemas.openxmlformats.org/officeDocument/2006/customXml" ds:itemID="{7FE64EDA-B397-0947-BFD0-CF650FEE7009}">
+<ds:datastoreItem xmlns:ds="http://schemas.openxmlformats.org/officeDocument/2006/customXml" ds:itemID="{42BDA776-1AD3-9048-96C0-53668BA4DA12}">
   <ds:schemaRefs>
     <ds:schemaRef ds:uri="http://schemas.openxmlformats.org/officeDocument/2006/bibliography"/>
   </ds:schemaRefs>

</xml_diff>